<commit_message>
started preprocessing and data cleasing, written steps for datapreprocessing and datacleasing in report
</commit_message>
<xml_diff>
--- a/B210472095_SATISH_PILLA_MACHINE_LEARNING_REPORT.docx
+++ b/B210472095_SATISH_PILLA_MACHINE_LEARNING_REPORT.docx
@@ -9308,7 +9308,10 @@
         <w:t xml:space="preserve"> And recall</w:t>
       </w:r>
       <w:r>
-        <w:t xml:space="preserve"> precsion</w:t>
+        <w:t xml:space="preserve"> pre</w:t>
+      </w:r>
+      <w:r>
+        <w:t>ision</w:t>
       </w:r>
     </w:p>
     <w:p>

</xml_diff>

<commit_message>
successfully calculated the accuracy and precison for InceptionV3 model
</commit_message>
<xml_diff>
--- a/B210472095_SATISH_PILLA_MACHINE_LEARNING_REPORT.docx
+++ b/B210472095_SATISH_PILLA_MACHINE_LEARNING_REPORT.docx
@@ -1869,7 +1869,23 @@
           <w:rFonts w:eastAsia="Times New Roman" w:cs="Times New Roman"/>
           <w:szCs w:val="24"/>
         </w:rPr>
-        <w:t xml:space="preserve">beginning with a clinical screening, followed by a dermoscopic examination, a </w:t>
+        <w:t xml:space="preserve">beginning with a clinical screening, followed by a </w:t>
+      </w:r>
+      <w:proofErr w:type="spellStart"/>
+      <w:r>
+        <w:rPr>
+          <w:rFonts w:eastAsia="Times New Roman" w:cs="Times New Roman"/>
+          <w:szCs w:val="24"/>
+        </w:rPr>
+        <w:t>dermoscopic</w:t>
+      </w:r>
+      <w:proofErr w:type="spellEnd"/>
+      <w:r>
+        <w:rPr>
+          <w:rFonts w:eastAsia="Times New Roman" w:cs="Times New Roman"/>
+          <w:szCs w:val="24"/>
+        </w:rPr>
+        <w:t xml:space="preserve"> examination, a </w:t>
       </w:r>
       <w:r>
         <w:rPr>
@@ -2354,7 +2370,23 @@
           <w:rFonts w:eastAsia="Times New Roman" w:cs="Times New Roman"/>
           <w:szCs w:val="24"/>
         </w:rPr>
-        <w:t>pigmented skin lesion in dermoscopic images to detect the malignant skin lesions as early as possible. CNNs are a class of deep neural network that use convolution instead of general matrix multiplication in at least one of their layers. They excel in analyzing visual imagery because</w:t>
+        <w:t xml:space="preserve">pigmented skin lesion in </w:t>
+      </w:r>
+      <w:proofErr w:type="spellStart"/>
+      <w:r>
+        <w:rPr>
+          <w:rFonts w:eastAsia="Times New Roman" w:cs="Times New Roman"/>
+          <w:szCs w:val="24"/>
+        </w:rPr>
+        <w:t>dermoscopic</w:t>
+      </w:r>
+      <w:proofErr w:type="spellEnd"/>
+      <w:r>
+        <w:rPr>
+          <w:rFonts w:eastAsia="Times New Roman" w:cs="Times New Roman"/>
+          <w:szCs w:val="24"/>
+        </w:rPr>
+        <w:t xml:space="preserve"> images to detect the malignant skin lesions as early as possible. CNNs are a class of deep neural network that use convolution instead of general matrix multiplication in at least one of their layers. They excel in analyzing visual imagery because</w:t>
       </w:r>
       <w:r>
         <w:rPr>
@@ -2665,7 +2697,23 @@
           <w:rFonts w:eastAsia="Times New Roman" w:cs="Times New Roman"/>
           <w:szCs w:val="24"/>
         </w:rPr>
-        <w:t xml:space="preserve">The dataset used in the project was "The HAM10000 dataset, a large collection of multisource dermoscopic images of common pigmented skin lesions" </w:t>
+        <w:t xml:space="preserve">The dataset used in the project was "The HAM10000 dataset, a large collection of multisource </w:t>
+      </w:r>
+      <w:proofErr w:type="spellStart"/>
+      <w:r>
+        <w:rPr>
+          <w:rFonts w:eastAsia="Times New Roman" w:cs="Times New Roman"/>
+          <w:szCs w:val="24"/>
+        </w:rPr>
+        <w:t>dermoscopic</w:t>
+      </w:r>
+      <w:proofErr w:type="spellEnd"/>
+      <w:r>
+        <w:rPr>
+          <w:rFonts w:eastAsia="Times New Roman" w:cs="Times New Roman"/>
+          <w:szCs w:val="24"/>
+        </w:rPr>
+        <w:t xml:space="preserve"> images of common pigmented skin lesions" </w:t>
       </w:r>
       <w:r>
         <w:rPr>
@@ -2711,7 +2759,23 @@
           <w:rFonts w:eastAsia="Times New Roman" w:cs="Times New Roman"/>
           <w:szCs w:val="24"/>
         </w:rPr>
-        <w:t xml:space="preserve"> It consisted of 10,015 dermoscopic skin pigmented lesion 600 by 450-pixel images, digitized and stored as JPEG images. Initially, they were manually cropped and centered around the lesion, as well as adjusted for contrast and color reproduction.</w:t>
+        <w:t xml:space="preserve"> It consisted of 10,015 </w:t>
+      </w:r>
+      <w:proofErr w:type="spellStart"/>
+      <w:r>
+        <w:rPr>
+          <w:rFonts w:eastAsia="Times New Roman" w:cs="Times New Roman"/>
+          <w:szCs w:val="24"/>
+        </w:rPr>
+        <w:t>dermoscopic</w:t>
+      </w:r>
+      <w:proofErr w:type="spellEnd"/>
+      <w:r>
+        <w:rPr>
+          <w:rFonts w:eastAsia="Times New Roman" w:cs="Times New Roman"/>
+          <w:szCs w:val="24"/>
+        </w:rPr>
+        <w:t xml:space="preserve"> skin pigmented lesion 600 by 450-pixel images, digitized and stored as JPEG images. Initially, they were manually cropped and centered around the lesion, as well as adjusted for contrast and color reproduction.</w:t>
       </w:r>
     </w:p>
     <w:p>
@@ -2769,7 +2833,39 @@
           <w:rFonts w:eastAsia="Times New Roman" w:cs="Times New Roman"/>
           <w:szCs w:val="24"/>
         </w:rPr>
-        <w:t>a lesion_id [lesion_id]</w:t>
+        <w:t xml:space="preserve">a </w:t>
+      </w:r>
+      <w:proofErr w:type="spellStart"/>
+      <w:r>
+        <w:rPr>
+          <w:rFonts w:eastAsia="Times New Roman" w:cs="Times New Roman"/>
+          <w:szCs w:val="24"/>
+        </w:rPr>
+        <w:t>lesion_id</w:t>
+      </w:r>
+      <w:proofErr w:type="spellEnd"/>
+      <w:r>
+        <w:rPr>
+          <w:rFonts w:eastAsia="Times New Roman" w:cs="Times New Roman"/>
+          <w:szCs w:val="24"/>
+        </w:rPr>
+        <w:t xml:space="preserve"> [</w:t>
+      </w:r>
+      <w:proofErr w:type="spellStart"/>
+      <w:r>
+        <w:rPr>
+          <w:rFonts w:eastAsia="Times New Roman" w:cs="Times New Roman"/>
+          <w:szCs w:val="24"/>
+        </w:rPr>
+        <w:t>lesion_id</w:t>
+      </w:r>
+      <w:proofErr w:type="spellEnd"/>
+      <w:r>
+        <w:rPr>
+          <w:rFonts w:eastAsia="Times New Roman" w:cs="Times New Roman"/>
+          <w:szCs w:val="24"/>
+        </w:rPr>
+        <w:t>]</w:t>
       </w:r>
     </w:p>
     <w:p>
@@ -2793,7 +2889,39 @@
           <w:rFonts w:eastAsia="Times New Roman" w:cs="Times New Roman"/>
           <w:szCs w:val="24"/>
         </w:rPr>
-        <w:t>a unique image_id [image_id]</w:t>
+        <w:t xml:space="preserve">a unique </w:t>
+      </w:r>
+      <w:proofErr w:type="spellStart"/>
+      <w:r>
+        <w:rPr>
+          <w:rFonts w:eastAsia="Times New Roman" w:cs="Times New Roman"/>
+          <w:szCs w:val="24"/>
+        </w:rPr>
+        <w:t>image_id</w:t>
+      </w:r>
+      <w:proofErr w:type="spellEnd"/>
+      <w:r>
+        <w:rPr>
+          <w:rFonts w:eastAsia="Times New Roman" w:cs="Times New Roman"/>
+          <w:szCs w:val="24"/>
+        </w:rPr>
+        <w:t xml:space="preserve"> [</w:t>
+      </w:r>
+      <w:proofErr w:type="spellStart"/>
+      <w:r>
+        <w:rPr>
+          <w:rFonts w:eastAsia="Times New Roman" w:cs="Times New Roman"/>
+          <w:szCs w:val="24"/>
+        </w:rPr>
+        <w:t>image_id</w:t>
+      </w:r>
+      <w:proofErr w:type="spellEnd"/>
+      <w:r>
+        <w:rPr>
+          <w:rFonts w:eastAsia="Times New Roman" w:cs="Times New Roman"/>
+          <w:szCs w:val="24"/>
+        </w:rPr>
+        <w:t>]</w:t>
       </w:r>
     </w:p>
     <w:p>
@@ -2842,7 +2970,23 @@
           <w:rFonts w:eastAsia="Times New Roman" w:cs="Times New Roman"/>
           <w:szCs w:val="24"/>
         </w:rPr>
-        <w:t>a technical validation field type, which indicates how the skin lesion diagnosis was made [dx_type]</w:t>
+        <w:t>a technical validation field type, which indicates how the skin lesion diagnosis was made [</w:t>
+      </w:r>
+      <w:proofErr w:type="spellStart"/>
+      <w:r>
+        <w:rPr>
+          <w:rFonts w:eastAsia="Times New Roman" w:cs="Times New Roman"/>
+          <w:szCs w:val="24"/>
+        </w:rPr>
+        <w:t>dx_type</w:t>
+      </w:r>
+      <w:proofErr w:type="spellEnd"/>
+      <w:r>
+        <w:rPr>
+          <w:rFonts w:eastAsia="Times New Roman" w:cs="Times New Roman"/>
+          <w:szCs w:val="24"/>
+        </w:rPr>
+        <w:t>]</w:t>
       </w:r>
     </w:p>
     <w:p>
@@ -3017,6 +3161,7 @@
                 <w:szCs w:val="24"/>
               </w:rPr>
             </w:pPr>
+            <w:proofErr w:type="spellStart"/>
             <w:r>
               <w:rPr>
                 <w:rFonts w:eastAsia="Arial" w:cs="Times New Roman"/>
@@ -3027,6 +3172,7 @@
               </w:rPr>
               <w:t>Lesion_id</w:t>
             </w:r>
+            <w:proofErr w:type="spellEnd"/>
           </w:p>
           <w:p>
             <w:pPr>
@@ -3054,6 +3200,7 @@
                 <w:szCs w:val="24"/>
               </w:rPr>
             </w:pPr>
+            <w:proofErr w:type="spellStart"/>
             <w:r>
               <w:rPr>
                 <w:rFonts w:cs="Times New Roman"/>
@@ -3063,6 +3210,7 @@
               </w:rPr>
               <w:t>Image_id</w:t>
             </w:r>
+            <w:proofErr w:type="spellEnd"/>
           </w:p>
         </w:tc>
         <w:tc>
@@ -3104,6 +3252,7 @@
                 <w:szCs w:val="24"/>
               </w:rPr>
             </w:pPr>
+            <w:proofErr w:type="spellStart"/>
             <w:r>
               <w:rPr>
                 <w:rFonts w:cs="Times New Roman"/>
@@ -3113,6 +3262,7 @@
               </w:rPr>
               <w:t>dx_type</w:t>
             </w:r>
+            <w:proofErr w:type="spellEnd"/>
           </w:p>
         </w:tc>
         <w:tc>
@@ -3179,6 +3329,7 @@
                 <w:szCs w:val="24"/>
               </w:rPr>
             </w:pPr>
+            <w:proofErr w:type="spellStart"/>
             <w:r>
               <w:rPr>
                 <w:rFonts w:cs="Times New Roman"/>
@@ -3188,6 +3339,7 @@
               </w:rPr>
               <w:t>celltype</w:t>
             </w:r>
+            <w:proofErr w:type="spellEnd"/>
           </w:p>
         </w:tc>
       </w:tr>
@@ -3674,6 +3826,7 @@
                 <w:szCs w:val="24"/>
               </w:rPr>
             </w:pPr>
+            <w:proofErr w:type="spellStart"/>
             <w:r>
               <w:rPr>
                 <w:rFonts w:eastAsia="Arial" w:cs="Times New Roman"/>
@@ -3682,6 +3835,7 @@
               </w:rPr>
               <w:t>nv</w:t>
             </w:r>
+            <w:proofErr w:type="spellEnd"/>
           </w:p>
         </w:tc>
         <w:tc>
@@ -3696,6 +3850,7 @@
                 <w:szCs w:val="24"/>
               </w:rPr>
             </w:pPr>
+            <w:proofErr w:type="spellStart"/>
             <w:r>
               <w:rPr>
                 <w:rFonts w:eastAsia="Arial" w:cs="Times New Roman"/>
@@ -3704,6 +3859,7 @@
               </w:rPr>
               <w:t>histo</w:t>
             </w:r>
+            <w:proofErr w:type="spellEnd"/>
           </w:p>
         </w:tc>
         <w:tc>
@@ -3791,6 +3947,7 @@
                 <w:szCs w:val="24"/>
               </w:rPr>
             </w:pPr>
+            <w:proofErr w:type="spellStart"/>
             <w:r>
               <w:rPr>
                 <w:rFonts w:cs="Times New Roman"/>
@@ -3800,6 +3957,7 @@
               </w:rPr>
               <w:t>freq</w:t>
             </w:r>
+            <w:proofErr w:type="spellEnd"/>
           </w:p>
         </w:tc>
         <w:tc>
@@ -4041,6 +4199,7 @@
                 <w:szCs w:val="24"/>
               </w:rPr>
             </w:pPr>
+            <w:proofErr w:type="spellStart"/>
             <w:r>
               <w:rPr>
                 <w:rFonts w:cs="Times New Roman"/>
@@ -4050,6 +4209,7 @@
               </w:rPr>
               <w:t>cell_type_idx</w:t>
             </w:r>
+            <w:proofErr w:type="spellEnd"/>
           </w:p>
         </w:tc>
       </w:tr>
@@ -4635,7 +4795,15 @@
         </w:rPr>
       </w:pPr>
       <w:r>
-        <w:t xml:space="preserve">From above we can see that there is unique image id for each entry, but not a unique lesion id. This meant that there were duplicate photos with the same lesion id but distinct distortions, such as angle, shear, or zoom distortion. Furthermore, class Melanocytic Nevi [nv] dominated the skin lesion categories with a frequency of 6,705 out of the 10,015 photos we received, indicating a class imbalance problem in the data set. </w:t>
+        <w:t>From above we can see that there is unique image id for each entry, but not a unique lesion id. This meant that there were duplicate photos with the same lesion id but distinct distortions, such as angle, shear, or zoom distortion. Furthermore, class Melanocytic Nevi [</w:t>
+      </w:r>
+      <w:proofErr w:type="spellStart"/>
+      <w:r>
+        <w:t>nv</w:t>
+      </w:r>
+      <w:proofErr w:type="spellEnd"/>
+      <w:r>
+        <w:t xml:space="preserve">] dominated the skin lesion categories with a frequency of 6,705 out of the 10,015 photos we received, indicating a class imbalance problem in the data set. </w:t>
       </w:r>
     </w:p>
     <w:p>
@@ -4765,7 +4933,39 @@
           <w:szCs w:val="24"/>
         </w:rPr>
         <w:lastRenderedPageBreak/>
-        <w:t>Melanocytic Nevi [nv] are benign melanocyte neoplasms that come in a variety of forms. From a dermatoscopic perspective, the variants may differ dramatically. [6705 photos]</w:t>
+        <w:t>Melanocytic Nevi [</w:t>
+      </w:r>
+      <w:proofErr w:type="spellStart"/>
+      <w:r>
+        <w:rPr>
+          <w:rFonts w:eastAsia="Times New Roman" w:cs="Times New Roman"/>
+          <w:szCs w:val="24"/>
+        </w:rPr>
+        <w:t>nv</w:t>
+      </w:r>
+      <w:proofErr w:type="spellEnd"/>
+      <w:r>
+        <w:rPr>
+          <w:rFonts w:eastAsia="Times New Roman" w:cs="Times New Roman"/>
+          <w:szCs w:val="24"/>
+        </w:rPr>
+        <w:t xml:space="preserve">] are benign melanocyte neoplasms that come in a variety of forms. From a </w:t>
+      </w:r>
+      <w:proofErr w:type="spellStart"/>
+      <w:r>
+        <w:rPr>
+          <w:rFonts w:eastAsia="Times New Roman" w:cs="Times New Roman"/>
+          <w:szCs w:val="24"/>
+        </w:rPr>
+        <w:t>dermatoscopic</w:t>
+      </w:r>
+      <w:proofErr w:type="spellEnd"/>
+      <w:r>
+        <w:rPr>
+          <w:rFonts w:eastAsia="Times New Roman" w:cs="Times New Roman"/>
+          <w:szCs w:val="24"/>
+        </w:rPr>
+        <w:t xml:space="preserve"> perspective, the variants may differ dramatically. [6705 photos]</w:t>
       </w:r>
     </w:p>
     <w:p>
@@ -4787,7 +4987,23 @@
           <w:rFonts w:eastAsia="Times New Roman" w:cs="Times New Roman"/>
           <w:szCs w:val="24"/>
         </w:rPr>
-        <w:t xml:space="preserve">Melanoma [mel] is a malignant </w:t>
+        <w:t>Melanoma [</w:t>
+      </w:r>
+      <w:proofErr w:type="spellStart"/>
+      <w:r>
+        <w:rPr>
+          <w:rFonts w:eastAsia="Times New Roman" w:cs="Times New Roman"/>
+          <w:szCs w:val="24"/>
+        </w:rPr>
+        <w:t>mel</w:t>
+      </w:r>
+      <w:proofErr w:type="spellEnd"/>
+      <w:r>
+        <w:rPr>
+          <w:rFonts w:eastAsia="Times New Roman" w:cs="Times New Roman"/>
+          <w:szCs w:val="24"/>
+        </w:rPr>
+        <w:t xml:space="preserve">] is a malignant </w:t>
       </w:r>
       <w:r>
         <w:rPr>
@@ -4823,7 +5039,23 @@
           <w:rFonts w:eastAsia="Times New Roman" w:cs="Times New Roman"/>
           <w:szCs w:val="24"/>
         </w:rPr>
-        <w:t>Benign Keratosis-like Lesions [bkl]: A flat variety of seborrheic keratosis and lichen-planus-like keratoses (LPLK), which is a seborrheic keratosis or solar lentigo with inflammation and regression. [1099 photos]</w:t>
+        <w:t>Benign Keratosis-like Lesions [</w:t>
+      </w:r>
+      <w:proofErr w:type="spellStart"/>
+      <w:r>
+        <w:rPr>
+          <w:rFonts w:eastAsia="Times New Roman" w:cs="Times New Roman"/>
+          <w:szCs w:val="24"/>
+        </w:rPr>
+        <w:t>bkl</w:t>
+      </w:r>
+      <w:proofErr w:type="spellEnd"/>
+      <w:r>
+        <w:rPr>
+          <w:rFonts w:eastAsia="Times New Roman" w:cs="Times New Roman"/>
+          <w:szCs w:val="24"/>
+        </w:rPr>
+        <w:t>]: A flat variety of seborrheic keratosis and lichen-planus-like keratoses (LPLK), which is a seborrheic keratosis or solar lentigo with inflammation and regression. [1099 photos]</w:t>
       </w:r>
     </w:p>
     <w:p>
@@ -4869,7 +5101,23 @@
           <w:rFonts w:eastAsia="Times New Roman" w:cs="Times New Roman"/>
           <w:szCs w:val="24"/>
         </w:rPr>
-        <w:t>Actinic Keratoses [akiec]: A type of squamous cell carcinoma that is non-invasive and can be treated locally without surgery. [327 photos]</w:t>
+        <w:t>Actinic Keratoses [</w:t>
+      </w:r>
+      <w:proofErr w:type="spellStart"/>
+      <w:r>
+        <w:rPr>
+          <w:rFonts w:eastAsia="Times New Roman" w:cs="Times New Roman"/>
+          <w:szCs w:val="24"/>
+        </w:rPr>
+        <w:t>akiec</w:t>
+      </w:r>
+      <w:proofErr w:type="spellEnd"/>
+      <w:r>
+        <w:rPr>
+          <w:rFonts w:eastAsia="Times New Roman" w:cs="Times New Roman"/>
+          <w:szCs w:val="24"/>
+        </w:rPr>
+        <w:t>]: A type of squamous cell carcinoma that is non-invasive and can be treated locally without surgery. [327 photos]</w:t>
       </w:r>
     </w:p>
     <w:p>
@@ -4893,7 +5141,23 @@
           <w:rFonts w:eastAsia="Times New Roman" w:cs="Times New Roman"/>
           <w:szCs w:val="24"/>
         </w:rPr>
-        <w:t>Vascular Lesions [vasc]: These can be benign or malignant and vary from cherry angiomas to angiokeratomas and pyogenic granulomas. [142 photos]</w:t>
+        <w:t>Vascular Lesions [</w:t>
+      </w:r>
+      <w:proofErr w:type="spellStart"/>
+      <w:r>
+        <w:rPr>
+          <w:rFonts w:eastAsia="Times New Roman" w:cs="Times New Roman"/>
+          <w:szCs w:val="24"/>
+        </w:rPr>
+        <w:t>vasc</w:t>
+      </w:r>
+      <w:proofErr w:type="spellEnd"/>
+      <w:r>
+        <w:rPr>
+          <w:rFonts w:eastAsia="Times New Roman" w:cs="Times New Roman"/>
+          <w:szCs w:val="24"/>
+        </w:rPr>
+        <w:t>]: These can be benign or malignant and vary from cherry angiomas to angiokeratomas and pyogenic granulomas. [142 photos]</w:t>
       </w:r>
     </w:p>
     <w:p>
@@ -4958,7 +5222,25 @@
           <w:color w:val="212121"/>
           <w:szCs w:val="24"/>
         </w:rPr>
-        <w:t>Skin Cancer by Hispathology:</w:t>
+        <w:t xml:space="preserve">Skin Cancer by </w:t>
+      </w:r>
+      <w:proofErr w:type="spellStart"/>
+      <w:r>
+        <w:rPr>
+          <w:rFonts w:eastAsia="Times New Roman" w:cs="Times New Roman"/>
+          <w:color w:val="212121"/>
+          <w:szCs w:val="24"/>
+        </w:rPr>
+        <w:t>Hispathology</w:t>
+      </w:r>
+      <w:proofErr w:type="spellEnd"/>
+      <w:r>
+        <w:rPr>
+          <w:rFonts w:eastAsia="Times New Roman" w:cs="Times New Roman"/>
+          <w:color w:val="212121"/>
+          <w:szCs w:val="24"/>
+        </w:rPr>
+        <w:t>:</w:t>
       </w:r>
     </w:p>
     <w:p>
@@ -5021,8 +5303,17 @@
           <w:rFonts w:eastAsia="Times New Roman" w:cs="Times New Roman"/>
           <w:szCs w:val="24"/>
         </w:rPr>
-        <w:t>Fig 3: Skin cancer by Hispathology</w:t>
-      </w:r>
+        <w:t xml:space="preserve">Fig 3: Skin cancer by </w:t>
+      </w:r>
+      <w:proofErr w:type="spellStart"/>
+      <w:r>
+        <w:rPr>
+          <w:rFonts w:eastAsia="Times New Roman" w:cs="Times New Roman"/>
+          <w:szCs w:val="24"/>
+        </w:rPr>
+        <w:t>Hispathology</w:t>
+      </w:r>
+      <w:proofErr w:type="spellEnd"/>
     </w:p>
     <w:p>
       <w:pPr>
@@ -5053,7 +5344,25 @@
           <w:color w:val="212121"/>
           <w:szCs w:val="24"/>
         </w:rPr>
-        <w:t>the majority of the technical validation were either by histograms or follows-up. For the Melanocytic nevi [nv] the confirmation is done majority through follow-ups.</w:t>
+        <w:t>the majority of the technical validation were either by histograms or follows-up. For the Melanocytic nevi [</w:t>
+      </w:r>
+      <w:proofErr w:type="spellStart"/>
+      <w:r>
+        <w:rPr>
+          <w:rFonts w:eastAsia="Times New Roman" w:cs="Times New Roman"/>
+          <w:color w:val="212121"/>
+          <w:szCs w:val="24"/>
+        </w:rPr>
+        <w:t>nv</w:t>
+      </w:r>
+      <w:proofErr w:type="spellEnd"/>
+      <w:r>
+        <w:rPr>
+          <w:rFonts w:eastAsia="Times New Roman" w:cs="Times New Roman"/>
+          <w:color w:val="212121"/>
+          <w:szCs w:val="24"/>
+        </w:rPr>
+        <w:t>] the confirmation is done majority through follow-ups.</w:t>
       </w:r>
     </w:p>
     <w:p>
@@ -5334,7 +5643,25 @@
           <w:color w:val="A31515"/>
           <w:szCs w:val="24"/>
         </w:rPr>
-        <w:t>[nv]</w:t>
+        <w:t>[</w:t>
+      </w:r>
+      <w:proofErr w:type="spellStart"/>
+      <w:r>
+        <w:rPr>
+          <w:rFonts w:eastAsia="Times New Roman" w:cs="Times New Roman"/>
+          <w:color w:val="A31515"/>
+          <w:szCs w:val="24"/>
+        </w:rPr>
+        <w:t>nv</w:t>
+      </w:r>
+      <w:proofErr w:type="spellEnd"/>
+      <w:r>
+        <w:rPr>
+          <w:rFonts w:eastAsia="Times New Roman" w:cs="Times New Roman"/>
+          <w:color w:val="A31515"/>
+          <w:szCs w:val="24"/>
+        </w:rPr>
+        <w:t>]</w:t>
       </w:r>
       <w:r>
         <w:rPr>
@@ -5691,7 +6018,47 @@
         </w:rPr>
       </w:pPr>
       <w:r>
-        <w:t>A CNN is created by stacking these layers one after the other. A CNN is made by stacking layers one by one. Due to the availability of massive amounts of labelled data and computational power, CNNs have advanced at a fast pace since 2012. Various designs, including as AlexNet, ZFNet, VGGNet, GoogLeNet, and ResNet, have established computer vision benchmarks.</w:t>
+        <w:t xml:space="preserve">A CNN is created by stacking these layers one after the other. A CNN is made by stacking layers one by one. Due to the availability of massive amounts of labelled data and computational power, CNNs have advanced at a fast pace since 2012. Various designs, including as </w:t>
+      </w:r>
+      <w:proofErr w:type="spellStart"/>
+      <w:r>
+        <w:t>AlexNet</w:t>
+      </w:r>
+      <w:proofErr w:type="spellEnd"/>
+      <w:r>
+        <w:t xml:space="preserve">, </w:t>
+      </w:r>
+      <w:proofErr w:type="spellStart"/>
+      <w:r>
+        <w:t>ZFNet</w:t>
+      </w:r>
+      <w:proofErr w:type="spellEnd"/>
+      <w:r>
+        <w:t xml:space="preserve">, </w:t>
+      </w:r>
+      <w:proofErr w:type="spellStart"/>
+      <w:r>
+        <w:t>VGGNet</w:t>
+      </w:r>
+      <w:proofErr w:type="spellEnd"/>
+      <w:r>
+        <w:t xml:space="preserve">, </w:t>
+      </w:r>
+      <w:proofErr w:type="spellStart"/>
+      <w:r>
+        <w:t>GoogLeNet</w:t>
+      </w:r>
+      <w:proofErr w:type="spellEnd"/>
+      <w:r>
+        <w:t xml:space="preserve">, and </w:t>
+      </w:r>
+      <w:proofErr w:type="spellStart"/>
+      <w:r>
+        <w:t>ResNet</w:t>
+      </w:r>
+      <w:proofErr w:type="spellEnd"/>
+      <w:r>
+        <w:t>, have established computer vision benchmarks.</w:t>
       </w:r>
     </w:p>
     <w:p>
@@ -5988,7 +6355,39 @@
           <w:rFonts w:cs="Times New Roman"/>
           <w:szCs w:val="24"/>
         </w:rPr>
-        <w:t xml:space="preserve"> The final layer of FC estimates probability for each class. Softmax is a common multiclass categorization system. Softmax teaches the last layer to properly predict each image with the highest level of confidence.</w:t>
+        <w:t xml:space="preserve"> The final layer of FC estimates probability for each class. </w:t>
+      </w:r>
+      <w:proofErr w:type="spellStart"/>
+      <w:r>
+        <w:rPr>
+          <w:rFonts w:cs="Times New Roman"/>
+          <w:szCs w:val="24"/>
+        </w:rPr>
+        <w:t>Softmax</w:t>
+      </w:r>
+      <w:proofErr w:type="spellEnd"/>
+      <w:r>
+        <w:rPr>
+          <w:rFonts w:cs="Times New Roman"/>
+          <w:szCs w:val="24"/>
+        </w:rPr>
+        <w:t xml:space="preserve"> is a common multiclass categorization system. </w:t>
+      </w:r>
+      <w:proofErr w:type="spellStart"/>
+      <w:r>
+        <w:rPr>
+          <w:rFonts w:cs="Times New Roman"/>
+          <w:szCs w:val="24"/>
+        </w:rPr>
+        <w:t>Softmax</w:t>
+      </w:r>
+      <w:proofErr w:type="spellEnd"/>
+      <w:r>
+        <w:rPr>
+          <w:rFonts w:cs="Times New Roman"/>
+          <w:szCs w:val="24"/>
+        </w:rPr>
+        <w:t xml:space="preserve"> teaches the last layer to properly predict each image with the highest level of confidence.</w:t>
       </w:r>
     </w:p>
     <w:p>
@@ -6064,7 +6463,31 @@
         <w:t>network (</w:t>
       </w:r>
       <w:r>
-        <w:t>CNN) architecture that won the 2014 ILSVR(Imagenet) competition. It is regarded as one of the best vision model architectures ever created. The most distinctive feature of VGG16 is that, rather than having a huge number of hyper-parameters, they focused on having 3x3 filter convolution layers with a stride 1 and always used the same padding and maxpool layer of 2x2 filter stride 2. Throughout the architecture, the convolution and max pool layers are arranged in the same way. It has two FC (completely connected layers) in the end, followed by a softmax for output. The 16 in VGG16 alludes to the fact that it contains 16 layers with different weights</w:t>
+        <w:t>CNN) architecture that won the 2014 ILSVR(</w:t>
+      </w:r>
+      <w:proofErr w:type="spellStart"/>
+      <w:r>
+        <w:t>Imagenet</w:t>
+      </w:r>
+      <w:proofErr w:type="spellEnd"/>
+      <w:r>
+        <w:t xml:space="preserve">) competition. It is regarded as one of the best vision model architectures ever created. The most distinctive feature of VGG16 is that, rather than having a huge number of hyper-parameters, they focused on having 3x3 filter convolution layers with a stride 1 and always used the same padding and </w:t>
+      </w:r>
+      <w:proofErr w:type="spellStart"/>
+      <w:r>
+        <w:t>maxpool</w:t>
+      </w:r>
+      <w:proofErr w:type="spellEnd"/>
+      <w:r>
+        <w:t xml:space="preserve"> layer of 2x2 filter stride 2. Throughout the architecture, the convolution and max pool layers are arranged in the same way. It has two FC (completely connected layers) in the end, followed by a </w:t>
+      </w:r>
+      <w:proofErr w:type="spellStart"/>
+      <w:r>
+        <w:t>softmax</w:t>
+      </w:r>
+      <w:proofErr w:type="spellEnd"/>
+      <w:r>
+        <w:t xml:space="preserve"> for output. The 16 in VGG16 alludes to the fact that it contains 16 layers with different weights</w:t>
       </w:r>
       <w:r>
         <w:t xml:space="preserve"> </w:t>
@@ -6229,7 +6652,15 @@
       </w:r>
       <w:r>
         <w:lastRenderedPageBreak/>
-        <w:t>the CNN is a function extractor, while the final layer is a softmax classifier that sorts the images into one of the specified categories.</w:t>
+        <w:t xml:space="preserve">the CNN is a function extractor, while the final layer is a </w:t>
+      </w:r>
+      <w:proofErr w:type="spellStart"/>
+      <w:r>
+        <w:t>softmax</w:t>
+      </w:r>
+      <w:proofErr w:type="spellEnd"/>
+      <w:r>
+        <w:t xml:space="preserve"> classifier that sorts the images into one of the specified categories.</w:t>
       </w:r>
     </w:p>
     <w:p>
@@ -6335,7 +6766,23 @@
           <w:rFonts w:cs="Times New Roman"/>
           <w:szCs w:val="24"/>
         </w:rPr>
-        <w:t> by Szegedy, et. al.</w:t>
+        <w:t xml:space="preserve"> by </w:t>
+      </w:r>
+      <w:proofErr w:type="spellStart"/>
+      <w:r>
+        <w:rPr>
+          <w:rFonts w:cs="Times New Roman"/>
+          <w:szCs w:val="24"/>
+        </w:rPr>
+        <w:t>Szegedy</w:t>
+      </w:r>
+      <w:proofErr w:type="spellEnd"/>
+      <w:r>
+        <w:rPr>
+          <w:rFonts w:cs="Times New Roman"/>
+          <w:szCs w:val="24"/>
+        </w:rPr>
+        <w:t>, et. al.</w:t>
       </w:r>
     </w:p>
     <w:p>
@@ -6353,7 +6800,23 @@
           <w:rFonts w:eastAsia="Times New Roman" w:cs="Times New Roman"/>
           <w:szCs w:val="24"/>
         </w:rPr>
-        <w:t>Convolutions, average pooling, max pooling, concatenations, dropouts, and fully linked layers are among the symmetric and asymmetric building components in the model. Batch normalization is done to activation inputs and is used extensively throughout the model. Softmax is used to calculate loss.</w:t>
+        <w:t xml:space="preserve">Convolutions, average pooling, max pooling, concatenations, dropouts, and fully linked layers are among the symmetric and asymmetric building components in the model. Batch normalization is done to activation inputs and is used extensively throughout the model. </w:t>
+      </w:r>
+      <w:proofErr w:type="spellStart"/>
+      <w:r>
+        <w:rPr>
+          <w:rFonts w:eastAsia="Times New Roman" w:cs="Times New Roman"/>
+          <w:szCs w:val="24"/>
+        </w:rPr>
+        <w:t>Softmax</w:t>
+      </w:r>
+      <w:proofErr w:type="spellEnd"/>
+      <w:r>
+        <w:rPr>
+          <w:rFonts w:eastAsia="Times New Roman" w:cs="Times New Roman"/>
+          <w:szCs w:val="24"/>
+        </w:rPr>
+        <w:t xml:space="preserve"> is used to calculate loss.</w:t>
       </w:r>
     </w:p>
     <w:p>
@@ -6551,7 +7014,23 @@
           <w:rFonts w:cs="Times New Roman"/>
           <w:szCs w:val="24"/>
         </w:rPr>
-        <w:t>The data was directly loaded from Kaggle into google colab. For the images and their labels, I created two dictionaries. The first dictionary contained image names extracted from the downloaded kaggle data set's multiple image folders. A second dictionary was then built to match the diagnostic skin lesion categories code to the entire name of the category.</w:t>
+        <w:t xml:space="preserve">The data was directly loaded from Kaggle into google colab. For the images and their labels, I created two dictionaries. The first dictionary contained image names extracted from the downloaded </w:t>
+      </w:r>
+      <w:proofErr w:type="spellStart"/>
+      <w:r>
+        <w:rPr>
+          <w:rFonts w:cs="Times New Roman"/>
+          <w:szCs w:val="24"/>
+        </w:rPr>
+        <w:t>kaggle</w:t>
+      </w:r>
+      <w:proofErr w:type="spellEnd"/>
+      <w:r>
+        <w:rPr>
+          <w:rFonts w:cs="Times New Roman"/>
+          <w:szCs w:val="24"/>
+        </w:rPr>
+        <w:t> data set's multiple image folders. A second dictionary was then built to match the diagnostic skin lesion categories code to the entire name of the category.</w:t>
       </w:r>
     </w:p>
     <w:p>
@@ -7983,10 +8462,10 @@
         </w:rPr>
         <w:lastRenderedPageBreak/>
         <w:drawing>
-          <wp:inline distT="0" distB="0" distL="0" distR="0" wp14:anchorId="2D88EA76" wp14:editId="15546BAB">
-            <wp:extent cx="4411186" cy="7748954"/>
-            <wp:effectExtent l="0" t="0" r="8890" b="4445"/>
-            <wp:docPr id="17" name="Picture 17"/>
+          <wp:inline distT="0" distB="0" distL="0" distR="0" wp14:anchorId="79931A19" wp14:editId="6279B24F">
+            <wp:extent cx="2345055" cy="8145780"/>
+            <wp:effectExtent l="0" t="0" r="0" b="7620"/>
+            <wp:docPr id="1" name="Picture 1"/>
             <wp:cNvGraphicFramePr>
               <a:graphicFrameLocks xmlns:a="http://schemas.openxmlformats.org/drawingml/2006/main" noChangeAspect="1"/>
             </wp:cNvGraphicFramePr>
@@ -7994,7 +8473,7 @@
               <a:graphicData uri="http://schemas.openxmlformats.org/drawingml/2006/picture">
                 <pic:pic xmlns:pic="http://schemas.openxmlformats.org/drawingml/2006/picture">
                   <pic:nvPicPr>
-                    <pic:cNvPr id="0" name="Picture 6"/>
+                    <pic:cNvPr id="0" name="Picture 1"/>
                     <pic:cNvPicPr>
                       <a:picLocks noChangeAspect="1" noChangeArrowheads="1"/>
                     </pic:cNvPicPr>
@@ -8015,7 +8494,7 @@
                   <pic:spPr bwMode="auto">
                     <a:xfrm>
                       <a:off x="0" y="0"/>
-                      <a:ext cx="4414758" cy="7755229"/>
+                      <a:ext cx="2345055" cy="8145780"/>
                     </a:xfrm>
                     <a:prstGeom prst="rect">
                       <a:avLst/>
@@ -8050,6 +8529,7 @@
           <w:szCs w:val="24"/>
           <w:shd w:val="clear" w:color="auto" w:fill="FFFFFF"/>
         </w:rPr>
+        <w:lastRenderedPageBreak/>
         <w:t xml:space="preserve">Fig </w:t>
       </w:r>
       <w:r>
@@ -8696,7 +9176,37 @@
           <w:szCs w:val="24"/>
           <w:shd w:val="clear" w:color="auto" w:fill="FFFFFF"/>
         </w:rPr>
-        <w:t xml:space="preserve"> epochs it dipped to it lowest accuracy. The training and test loss of inceptionV3 decreased after 1</w:t>
+        <w:t xml:space="preserve"> epochs it dipped to </w:t>
+      </w:r>
+      <w:proofErr w:type="spellStart"/>
+      <w:r>
+        <w:rPr>
+          <w:rFonts w:cs="Times New Roman"/>
+          <w:color w:val="333333"/>
+          <w:szCs w:val="24"/>
+          <w:shd w:val="clear" w:color="auto" w:fill="FFFFFF"/>
+        </w:rPr>
+        <w:t>it</w:t>
+      </w:r>
+      <w:proofErr w:type="spellEnd"/>
+      <w:r>
+        <w:rPr>
+          <w:rFonts w:cs="Times New Roman"/>
+          <w:color w:val="333333"/>
+          <w:szCs w:val="24"/>
+          <w:shd w:val="clear" w:color="auto" w:fill="FFFFFF"/>
+        </w:rPr>
+        <w:t xml:space="preserve"> </w:t>
+      </w:r>
+      <w:r>
+        <w:rPr>
+          <w:rFonts w:cs="Times New Roman"/>
+          <w:color w:val="333333"/>
+          <w:szCs w:val="24"/>
+          <w:shd w:val="clear" w:color="auto" w:fill="FFFFFF"/>
+        </w:rPr>
+        <w:lastRenderedPageBreak/>
+        <w:t>lowest accuracy. The training and test loss of inceptionV3 decreased after 1</w:t>
       </w:r>
       <w:r>
         <w:rPr>
@@ -8715,17 +9225,7 @@
           <w:szCs w:val="24"/>
           <w:shd w:val="clear" w:color="auto" w:fill="FFFFFF"/>
         </w:rPr>
-        <w:t xml:space="preserve"> epochs and after that </w:t>
-      </w:r>
-      <w:r>
-        <w:rPr>
-          <w:rFonts w:cs="Times New Roman"/>
-          <w:color w:val="333333"/>
-          <w:szCs w:val="24"/>
-          <w:shd w:val="clear" w:color="auto" w:fill="FFFFFF"/>
-        </w:rPr>
-        <w:lastRenderedPageBreak/>
-        <w:t>it remained constant throughout the process.</w:t>
+        <w:t xml:space="preserve"> epochs and after that it remained constant throughout the process.</w:t>
       </w:r>
     </w:p>
     <w:p>
@@ -9178,11 +9678,16 @@
         <w:t xml:space="preserve"> And recall</w:t>
       </w:r>
       <w:r>
-        <w:t xml:space="preserve"> pre</w:t>
+        <w:t xml:space="preserve"> </w:t>
+      </w:r>
+      <w:proofErr w:type="spellStart"/>
+      <w:r>
+        <w:t>pre</w:t>
       </w:r>
       <w:r>
         <w:t>ision</w:t>
       </w:r>
+      <w:proofErr w:type="spellEnd"/>
     </w:p>
     <w:p>
       <w:pPr>
@@ -9258,8 +9763,21 @@
         </w:rPr>
       </w:pPr>
       <w:r>
-        <w:t>Explore other pre-trained CNN models such as ResNet50, Xception etc</w:t>
-      </w:r>
+        <w:t xml:space="preserve">Explore other pre-trained CNN models such as ResNet50, </w:t>
+      </w:r>
+      <w:proofErr w:type="spellStart"/>
+      <w:r>
+        <w:t>Xception</w:t>
+      </w:r>
+      <w:proofErr w:type="spellEnd"/>
+      <w:r>
+        <w:t xml:space="preserve"> </w:t>
+      </w:r>
+      <w:proofErr w:type="spellStart"/>
+      <w:r>
+        <w:t>etc</w:t>
+      </w:r>
+      <w:proofErr w:type="spellEnd"/>
     </w:p>
     <w:p>
       <w:pPr>
@@ -9439,7 +9957,6 @@
         <w:rPr>
           <w:rFonts w:eastAsia="Times New Roman"/>
         </w:rPr>
-        <w:lastRenderedPageBreak/>
         <w:t xml:space="preserve">8 </w:t>
       </w:r>
       <w:r>
@@ -9469,7 +9986,39 @@
         </w:rPr>
       </w:pPr>
       <w:r>
-        <w:t>[1] T. Emara, H. M. Afify, F. H. Ismail and A. E. Hassanien, "A Modified Inception-v4 for Imbalanced Skin Cancer Classification Dataset," 2019 14th International Conference on Computer Engineering and Systems (ICCES), 2019, pp. 28-33, doi: 10.1109/ICCES48960.2019.9068110.</w:t>
+        <w:t xml:space="preserve">[1] T. </w:t>
+      </w:r>
+      <w:proofErr w:type="spellStart"/>
+      <w:r>
+        <w:t>Emara</w:t>
+      </w:r>
+      <w:proofErr w:type="spellEnd"/>
+      <w:r>
+        <w:t xml:space="preserve">, H. M. </w:t>
+      </w:r>
+      <w:proofErr w:type="spellStart"/>
+      <w:r>
+        <w:t>Afify</w:t>
+      </w:r>
+      <w:proofErr w:type="spellEnd"/>
+      <w:r>
+        <w:t xml:space="preserve">, F. H. Ismail and A. E. </w:t>
+      </w:r>
+      <w:proofErr w:type="spellStart"/>
+      <w:r>
+        <w:t>Hassanien</w:t>
+      </w:r>
+      <w:proofErr w:type="spellEnd"/>
+      <w:r>
+        <w:t xml:space="preserve">, "A Modified Inception-v4 for Imbalanced Skin Cancer Classification Dataset," 2019 14th International Conference on Computer Engineering and Systems (ICCES), 2019, pp. 28-33, </w:t>
+      </w:r>
+      <w:proofErr w:type="spellStart"/>
+      <w:r>
+        <w:t>doi</w:t>
+      </w:r>
+      <w:proofErr w:type="spellEnd"/>
+      <w:r>
+        <w:t>: 10.1109/ICCES48960.2019.9068110.</w:t>
       </w:r>
     </w:p>
     <w:p>
@@ -9490,7 +10039,39 @@
         </w:rPr>
       </w:pPr>
       <w:r>
-        <w:t>[2] W. F. Chabala and I. Jouny, "Comparison of Convolutional Neural Network Architectures on Dermastopic Imagery," 2020 11th IEEE Annual Ubiquitous Computing, Electronics &amp; Mobile Communication Conference (UEMCON), 2020, pp. 0928-0931, doi: 10.1109/UEMCON51285.2020.9298059.</w:t>
+        <w:t xml:space="preserve">[2] W. F. </w:t>
+      </w:r>
+      <w:proofErr w:type="spellStart"/>
+      <w:r>
+        <w:t>Chabala</w:t>
+      </w:r>
+      <w:proofErr w:type="spellEnd"/>
+      <w:r>
+        <w:t xml:space="preserve"> and I. </w:t>
+      </w:r>
+      <w:proofErr w:type="spellStart"/>
+      <w:r>
+        <w:t>Jouny</w:t>
+      </w:r>
+      <w:proofErr w:type="spellEnd"/>
+      <w:r>
+        <w:t xml:space="preserve">, "Comparison of Convolutional Neural Network Architectures on </w:t>
+      </w:r>
+      <w:proofErr w:type="spellStart"/>
+      <w:r>
+        <w:t>Dermastopic</w:t>
+      </w:r>
+      <w:proofErr w:type="spellEnd"/>
+      <w:r>
+        <w:t xml:space="preserve"> Imagery," 2020 11th IEEE Annual Ubiquitous Computing, Electronics &amp; Mobile Communication Conference (UEMCON), 2020, pp. 0928-0931, </w:t>
+      </w:r>
+      <w:proofErr w:type="spellStart"/>
+      <w:r>
+        <w:t>doi</w:t>
+      </w:r>
+      <w:proofErr w:type="spellEnd"/>
+      <w:r>
+        <w:t>: 10.1109/UEMCON51285.2020.9298059.</w:t>
       </w:r>
     </w:p>
     <w:p>
@@ -9516,8 +10097,25 @@
           <w:rFonts w:eastAsia="Arial"/>
           <w:color w:val="222222"/>
         </w:rPr>
-        <w:t xml:space="preserve">[3] Simonyan, Karen, and Andrew Zisserman. "Very deep convolutional networks for large-scale image recognition." </w:t>
-      </w:r>
+        <w:t xml:space="preserve">[3] </w:t>
+      </w:r>
+      <w:proofErr w:type="spellStart"/>
+      <w:r>
+        <w:rPr>
+          <w:rFonts w:eastAsia="Arial"/>
+          <w:color w:val="222222"/>
+        </w:rPr>
+        <w:t>Simonyan</w:t>
+      </w:r>
+      <w:proofErr w:type="spellEnd"/>
+      <w:r>
+        <w:rPr>
+          <w:rFonts w:eastAsia="Arial"/>
+          <w:color w:val="222222"/>
+        </w:rPr>
+        <w:t xml:space="preserve">, Karen, and Andrew Zisserman. "Very deep convolutional networks for large-scale image recognition." </w:t>
+      </w:r>
+      <w:proofErr w:type="spellStart"/>
       <w:r>
         <w:rPr>
           <w:rFonts w:eastAsia="Arial"/>
@@ -9525,62 +10123,9 @@
           <w:iCs/>
           <w:color w:val="222222"/>
         </w:rPr>
-        <w:t>arXiv preprint arXiv:1409.1556</w:t>
-      </w:r>
-      <w:r>
-        <w:rPr>
-          <w:rFonts w:eastAsia="Arial"/>
-          <w:color w:val="222222"/>
-        </w:rPr>
-        <w:t xml:space="preserve"> (2014).</w:t>
-      </w:r>
-    </w:p>
-    <w:p>
-      <w:pPr>
-        <w:spacing w:line="360" w:lineRule="auto"/>
-        <w:rPr>
-          <w:b/>
-          <w:bCs/>
-        </w:rPr>
-      </w:pPr>
-    </w:p>
-    <w:p>
-      <w:pPr>
-        <w:spacing w:line="360" w:lineRule="auto"/>
-        <w:rPr>
-          <w:b/>
-          <w:bCs/>
-        </w:rPr>
-      </w:pPr>
-      <w:r>
-        <w:t>[4] C. Szegedy, V. Vanhoucke, S. Ioffe, J. Shlens and Z. Wojna, "Rethinking the Inception Architecture for Computer Vision," 2016 IEEE Conference on Computer Vision and Pattern Recognition (CVPR), 2016, pp. 2818-2826, doi: 10.1109/CVPR.2016.308.</w:t>
-      </w:r>
-    </w:p>
-    <w:p>
-      <w:pPr>
-        <w:spacing w:line="360" w:lineRule="auto"/>
-        <w:rPr>
-          <w:b/>
-          <w:bCs/>
-        </w:rPr>
-      </w:pPr>
-    </w:p>
-    <w:p>
-      <w:pPr>
-        <w:spacing w:line="360" w:lineRule="auto"/>
-        <w:rPr>
-          <w:b/>
-          <w:bCs/>
-          <w:color w:val="222222"/>
-        </w:rPr>
-      </w:pPr>
-      <w:r>
-        <w:rPr>
-          <w:rFonts w:eastAsia="Arial"/>
-          <w:color w:val="222222"/>
-        </w:rPr>
-        <w:t xml:space="preserve">[5] Tschandl, Philipp, Cliff Rosendahl, and Harald Kittler. "The HAM10000 dataset, a large collection of multi-source dermatoscopic images of common pigmented skin lesions." </w:t>
-      </w:r>
+        <w:t>arXiv</w:t>
+      </w:r>
+      <w:proofErr w:type="spellEnd"/>
       <w:r>
         <w:rPr>
           <w:rFonts w:eastAsia="Arial"/>
@@ -9588,6 +10133,181 @@
           <w:iCs/>
           <w:color w:val="222222"/>
         </w:rPr>
+        <w:t xml:space="preserve"> preprint arXiv:1409.1556</w:t>
+      </w:r>
+      <w:r>
+        <w:rPr>
+          <w:rFonts w:eastAsia="Arial"/>
+          <w:color w:val="222222"/>
+        </w:rPr>
+        <w:t xml:space="preserve"> (2014).</w:t>
+      </w:r>
+    </w:p>
+    <w:p>
+      <w:pPr>
+        <w:spacing w:line="360" w:lineRule="auto"/>
+        <w:rPr>
+          <w:b/>
+          <w:bCs/>
+        </w:rPr>
+      </w:pPr>
+    </w:p>
+    <w:p>
+      <w:pPr>
+        <w:spacing w:line="360" w:lineRule="auto"/>
+        <w:rPr>
+          <w:b/>
+          <w:bCs/>
+        </w:rPr>
+      </w:pPr>
+      <w:r>
+        <w:t xml:space="preserve">[4] C. </w:t>
+      </w:r>
+      <w:proofErr w:type="spellStart"/>
+      <w:r>
+        <w:t>Szegedy</w:t>
+      </w:r>
+      <w:proofErr w:type="spellEnd"/>
+      <w:r>
+        <w:t xml:space="preserve">, V. </w:t>
+      </w:r>
+      <w:proofErr w:type="spellStart"/>
+      <w:r>
+        <w:t>Vanhoucke</w:t>
+      </w:r>
+      <w:proofErr w:type="spellEnd"/>
+      <w:r>
+        <w:t xml:space="preserve">, S. </w:t>
+      </w:r>
+      <w:proofErr w:type="spellStart"/>
+      <w:r>
+        <w:t>Ioffe</w:t>
+      </w:r>
+      <w:proofErr w:type="spellEnd"/>
+      <w:r>
+        <w:t xml:space="preserve">, J. </w:t>
+      </w:r>
+      <w:proofErr w:type="spellStart"/>
+      <w:r>
+        <w:t>Shlens</w:t>
+      </w:r>
+      <w:proofErr w:type="spellEnd"/>
+      <w:r>
+        <w:t xml:space="preserve"> and Z. </w:t>
+      </w:r>
+      <w:proofErr w:type="spellStart"/>
+      <w:r>
+        <w:t>Wojna</w:t>
+      </w:r>
+      <w:proofErr w:type="spellEnd"/>
+      <w:r>
+        <w:t xml:space="preserve">, "Rethinking the Inception Architecture for Computer Vision," 2016 IEEE Conference on Computer Vision and Pattern Recognition (CVPR), 2016, pp. 2818-2826, </w:t>
+      </w:r>
+      <w:proofErr w:type="spellStart"/>
+      <w:r>
+        <w:t>doi</w:t>
+      </w:r>
+      <w:proofErr w:type="spellEnd"/>
+      <w:r>
+        <w:t>: 10.1109/CVPR.2016.308.</w:t>
+      </w:r>
+    </w:p>
+    <w:p>
+      <w:pPr>
+        <w:spacing w:line="360" w:lineRule="auto"/>
+        <w:rPr>
+          <w:b/>
+          <w:bCs/>
+        </w:rPr>
+      </w:pPr>
+    </w:p>
+    <w:p>
+      <w:pPr>
+        <w:spacing w:line="360" w:lineRule="auto"/>
+        <w:rPr>
+          <w:b/>
+          <w:bCs/>
+          <w:color w:val="222222"/>
+        </w:rPr>
+      </w:pPr>
+      <w:r>
+        <w:rPr>
+          <w:rFonts w:eastAsia="Arial"/>
+          <w:color w:val="222222"/>
+        </w:rPr>
+        <w:t xml:space="preserve">[5] </w:t>
+      </w:r>
+      <w:proofErr w:type="spellStart"/>
+      <w:r>
+        <w:rPr>
+          <w:rFonts w:eastAsia="Arial"/>
+          <w:color w:val="222222"/>
+        </w:rPr>
+        <w:t>Tschandl</w:t>
+      </w:r>
+      <w:proofErr w:type="spellEnd"/>
+      <w:r>
+        <w:rPr>
+          <w:rFonts w:eastAsia="Arial"/>
+          <w:color w:val="222222"/>
+        </w:rPr>
+        <w:t xml:space="preserve">, Philipp, Cliff Rosendahl, and Harald </w:t>
+      </w:r>
+      <w:proofErr w:type="spellStart"/>
+      <w:r>
+        <w:rPr>
+          <w:rFonts w:eastAsia="Arial"/>
+          <w:color w:val="222222"/>
+        </w:rPr>
+        <w:t>Kittler</w:t>
+      </w:r>
+      <w:proofErr w:type="spellEnd"/>
+      <w:r>
+        <w:rPr>
+          <w:rFonts w:eastAsia="Arial"/>
+          <w:color w:val="222222"/>
+        </w:rPr>
+        <w:t>. "The HAM10000 dataset, a large collection of multi-</w:t>
+      </w:r>
+      <w:proofErr w:type="gramStart"/>
+      <w:r>
+        <w:rPr>
+          <w:rFonts w:eastAsia="Arial"/>
+          <w:color w:val="222222"/>
+        </w:rPr>
+        <w:t>source</w:t>
+      </w:r>
+      <w:proofErr w:type="gramEnd"/>
+      <w:r>
+        <w:rPr>
+          <w:rFonts w:eastAsia="Arial"/>
+          <w:color w:val="222222"/>
+        </w:rPr>
+        <w:t xml:space="preserve"> </w:t>
+      </w:r>
+      <w:proofErr w:type="spellStart"/>
+      <w:r>
+        <w:rPr>
+          <w:rFonts w:eastAsia="Arial"/>
+          <w:color w:val="222222"/>
+        </w:rPr>
+        <w:t>dermatoscopic</w:t>
+      </w:r>
+      <w:proofErr w:type="spellEnd"/>
+      <w:r>
+        <w:rPr>
+          <w:rFonts w:eastAsia="Arial"/>
+          <w:color w:val="222222"/>
+        </w:rPr>
+        <w:t xml:space="preserve"> images of common pigmented skin lesions." </w:t>
+      </w:r>
+      <w:r>
+        <w:rPr>
+          <w:rFonts w:eastAsia="Arial"/>
+          <w:i/>
+          <w:iCs/>
+          <w:color w:val="222222"/>
+        </w:rPr>
         <w:t>Scientific data</w:t>
       </w:r>
       <w:r>
@@ -9690,7 +10410,49 @@
         <w:rPr>
           <w:color w:val="333333"/>
         </w:rPr>
-        <w:t>S. Bassi and A. Gomekar, "Deep Learning Diagnosis of Pigmented Skin Lesions," 2019 10th International Conference on Computing, Communication and Networking Technologies (ICCCNT), 2019, pp. 1-6, doi: 10.1109/ICCCNT45670.2019.8944601.</w:t>
+        <w:t xml:space="preserve">S. </w:t>
+      </w:r>
+      <w:proofErr w:type="spellStart"/>
+      <w:r>
+        <w:rPr>
+          <w:color w:val="333333"/>
+        </w:rPr>
+        <w:t>Bassi</w:t>
+      </w:r>
+      <w:proofErr w:type="spellEnd"/>
+      <w:r>
+        <w:rPr>
+          <w:color w:val="333333"/>
+        </w:rPr>
+        <w:t xml:space="preserve"> and A. </w:t>
+      </w:r>
+      <w:proofErr w:type="spellStart"/>
+      <w:r>
+        <w:rPr>
+          <w:color w:val="333333"/>
+        </w:rPr>
+        <w:t>Gomekar</w:t>
+      </w:r>
+      <w:proofErr w:type="spellEnd"/>
+      <w:r>
+        <w:rPr>
+          <w:color w:val="333333"/>
+        </w:rPr>
+        <w:t xml:space="preserve">, "Deep Learning Diagnosis of Pigmented Skin Lesions," 2019 10th International Conference on Computing, Communication and Networking Technologies (ICCCNT), 2019, pp. 1-6, </w:t>
+      </w:r>
+      <w:proofErr w:type="spellStart"/>
+      <w:r>
+        <w:rPr>
+          <w:color w:val="333333"/>
+        </w:rPr>
+        <w:t>doi</w:t>
+      </w:r>
+      <w:proofErr w:type="spellEnd"/>
+      <w:r>
+        <w:rPr>
+          <w:color w:val="333333"/>
+        </w:rPr>
+        <w:t>: 10.1109/ICCCNT45670.2019.8944601.</w:t>
       </w:r>
     </w:p>
     <w:p>
@@ -9711,7 +10473,27 @@
         </w:rPr>
       </w:pPr>
       <w:r>
-        <w:t>[8] K. Pai and A. Giridharan, "Convolutional Neural Networks for classifying skin lesions," TENCON 2019 - 2019 IEEE Region 10 Conference (TENCON), 2019, pp. 1794-1796, doi: 10.1109/TENCON.2019.8929461.</w:t>
+        <w:t xml:space="preserve">[8] K. Pai and A. </w:t>
+      </w:r>
+      <w:proofErr w:type="spellStart"/>
+      <w:r>
+        <w:t>Giridharan</w:t>
+      </w:r>
+      <w:proofErr w:type="spellEnd"/>
+      <w:r>
+        <w:t xml:space="preserve">, "Convolutional Neural Networks for classifying skin lesions," </w:t>
+      </w:r>
+      <w:r>
+        <w:lastRenderedPageBreak/>
+        <w:t xml:space="preserve">TENCON 2019 - 2019 IEEE Region 10 Conference (TENCON), 2019, pp. 1794-1796, </w:t>
+      </w:r>
+      <w:proofErr w:type="spellStart"/>
+      <w:r>
+        <w:t>doi</w:t>
+      </w:r>
+      <w:proofErr w:type="spellEnd"/>
+      <w:r>
+        <w:t>: 10.1109/TENCON.2019.8929461.</w:t>
       </w:r>
     </w:p>
     <w:p>

</xml_diff>

<commit_message>
saving the model and started testing on random images
</commit_message>
<xml_diff>
--- a/B210472095_SATISH_PILLA_MACHINE_LEARNING_REPORT.docx
+++ b/B210472095_SATISH_PILLA_MACHINE_LEARNING_REPORT.docx
@@ -8456,60 +8456,6 @@
           <w:szCs w:val="24"/>
         </w:rPr>
       </w:pPr>
-      <w:r>
-        <w:rPr>
-          <w:noProof/>
-        </w:rPr>
-        <w:lastRenderedPageBreak/>
-        <w:drawing>
-          <wp:inline distT="0" distB="0" distL="0" distR="0" wp14:anchorId="79931A19" wp14:editId="6279B24F">
-            <wp:extent cx="2345055" cy="8145780"/>
-            <wp:effectExtent l="0" t="0" r="0" b="7620"/>
-            <wp:docPr id="1" name="Picture 1"/>
-            <wp:cNvGraphicFramePr>
-              <a:graphicFrameLocks xmlns:a="http://schemas.openxmlformats.org/drawingml/2006/main" noChangeAspect="1"/>
-            </wp:cNvGraphicFramePr>
-            <a:graphic xmlns:a="http://schemas.openxmlformats.org/drawingml/2006/main">
-              <a:graphicData uri="http://schemas.openxmlformats.org/drawingml/2006/picture">
-                <pic:pic xmlns:pic="http://schemas.openxmlformats.org/drawingml/2006/picture">
-                  <pic:nvPicPr>
-                    <pic:cNvPr id="0" name="Picture 1"/>
-                    <pic:cNvPicPr>
-                      <a:picLocks noChangeAspect="1" noChangeArrowheads="1"/>
-                    </pic:cNvPicPr>
-                  </pic:nvPicPr>
-                  <pic:blipFill>
-                    <a:blip r:embed="rId18" cstate="print">
-                      <a:extLst>
-                        <a:ext uri="{28A0092B-C50C-407E-A947-70E740481C1C}">
-                          <a14:useLocalDpi xmlns:a14="http://schemas.microsoft.com/office/drawing/2010/main" val="0"/>
-                        </a:ext>
-                      </a:extLst>
-                    </a:blip>
-                    <a:srcRect/>
-                    <a:stretch>
-                      <a:fillRect/>
-                    </a:stretch>
-                  </pic:blipFill>
-                  <pic:spPr bwMode="auto">
-                    <a:xfrm>
-                      <a:off x="0" y="0"/>
-                      <a:ext cx="2345055" cy="8145780"/>
-                    </a:xfrm>
-                    <a:prstGeom prst="rect">
-                      <a:avLst/>
-                    </a:prstGeom>
-                    <a:noFill/>
-                    <a:ln>
-                      <a:noFill/>
-                    </a:ln>
-                  </pic:spPr>
-                </pic:pic>
-              </a:graphicData>
-            </a:graphic>
-          </wp:inline>
-        </w:drawing>
-      </w:r>
     </w:p>
     <w:p>
       <w:pPr>
@@ -8529,7 +8475,6 @@
           <w:szCs w:val="24"/>
           <w:shd w:val="clear" w:color="auto" w:fill="FFFFFF"/>
         </w:rPr>
-        <w:lastRenderedPageBreak/>
         <w:t xml:space="preserve">Fig </w:t>
       </w:r>
       <w:r>
@@ -8698,7 +8643,7 @@
                     </pic:cNvPicPr>
                   </pic:nvPicPr>
                   <pic:blipFill>
-                    <a:blip r:embed="rId19">
+                    <a:blip r:embed="rId18">
                       <a:extLst>
                         <a:ext uri="{28A0092B-C50C-407E-A947-70E740481C1C}">
                           <a14:useLocalDpi xmlns:a14="http://schemas.microsoft.com/office/drawing/2010/main" val="0"/>
@@ -8761,7 +8706,7 @@
                     </pic:cNvPicPr>
                   </pic:nvPicPr>
                   <pic:blipFill>
-                    <a:blip r:embed="rId20">
+                    <a:blip r:embed="rId19">
                       <a:extLst>
                         <a:ext uri="{28A0092B-C50C-407E-A947-70E740481C1C}">
                           <a14:useLocalDpi xmlns:a14="http://schemas.microsoft.com/office/drawing/2010/main" val="0"/>
@@ -8877,7 +8822,7 @@
                     </pic:cNvPicPr>
                   </pic:nvPicPr>
                   <pic:blipFill>
-                    <a:blip r:embed="rId21">
+                    <a:blip r:embed="rId20">
                       <a:extLst>
                         <a:ext uri="{28A0092B-C50C-407E-A947-70E740481C1C}">
                           <a14:useLocalDpi xmlns:a14="http://schemas.microsoft.com/office/drawing/2010/main" val="0"/>
@@ -8932,7 +8877,7 @@
                     </pic:cNvPicPr>
                   </pic:nvPicPr>
                   <pic:blipFill>
-                    <a:blip r:embed="rId22">
+                    <a:blip r:embed="rId21">
                       <a:extLst>
                         <a:ext uri="{28A0092B-C50C-407E-A947-70E740481C1C}">
                           <a14:useLocalDpi xmlns:a14="http://schemas.microsoft.com/office/drawing/2010/main" val="0"/>
@@ -9157,7 +9102,17 @@
           <w:szCs w:val="24"/>
           <w:shd w:val="clear" w:color="auto" w:fill="FFFFFF"/>
         </w:rPr>
-        <w:t xml:space="preserve"> Then from there it started to increase again. Similarly, for InceptionV3 the training and test accuracy had a constant increase up to 11 epochs and for the 12</w:t>
+        <w:t xml:space="preserve"> Then from there it started to increase again. Similarly, for InceptionV3 the training </w:t>
+      </w:r>
+      <w:r>
+        <w:rPr>
+          <w:rFonts w:cs="Times New Roman"/>
+          <w:color w:val="333333"/>
+          <w:szCs w:val="24"/>
+          <w:shd w:val="clear" w:color="auto" w:fill="FFFFFF"/>
+        </w:rPr>
+        <w:lastRenderedPageBreak/>
+        <w:t>and test accuracy had a constant increase up to 11 epochs and for the 12</w:t>
       </w:r>
       <w:r>
         <w:rPr>
@@ -9196,17 +9151,7 @@
           <w:szCs w:val="24"/>
           <w:shd w:val="clear" w:color="auto" w:fill="FFFFFF"/>
         </w:rPr>
-        <w:t xml:space="preserve"> </w:t>
-      </w:r>
-      <w:r>
-        <w:rPr>
-          <w:rFonts w:cs="Times New Roman"/>
-          <w:color w:val="333333"/>
-          <w:szCs w:val="24"/>
-          <w:shd w:val="clear" w:color="auto" w:fill="FFFFFF"/>
-        </w:rPr>
-        <w:lastRenderedPageBreak/>
-        <w:t>lowest accuracy. The training and test loss of inceptionV3 decreased after 1</w:t>
+        <w:t xml:space="preserve"> lowest accuracy. The training and test loss of inceptionV3 decreased after 1</w:t>
       </w:r>
       <w:r>
         <w:rPr>
@@ -10267,23 +10212,7 @@
           <w:rFonts w:eastAsia="Arial"/>
           <w:color w:val="222222"/>
         </w:rPr>
-        <w:t>. "The HAM10000 dataset, a large collection of multi-</w:t>
-      </w:r>
-      <w:proofErr w:type="gramStart"/>
-      <w:r>
-        <w:rPr>
-          <w:rFonts w:eastAsia="Arial"/>
-          <w:color w:val="222222"/>
-        </w:rPr>
-        <w:t>source</w:t>
-      </w:r>
-      <w:proofErr w:type="gramEnd"/>
-      <w:r>
-        <w:rPr>
-          <w:rFonts w:eastAsia="Arial"/>
-          <w:color w:val="222222"/>
-        </w:rPr>
-        <w:t xml:space="preserve"> </w:t>
+        <w:t xml:space="preserve">. "The HAM10000 dataset, a large collection of multi-source </w:t>
       </w:r>
       <w:proofErr w:type="spellStart"/>
       <w:r>
@@ -10473,6 +10402,7 @@
         </w:rPr>
       </w:pPr>
       <w:r>
+        <w:lastRenderedPageBreak/>
         <w:t xml:space="preserve">[8] K. Pai and A. </w:t>
       </w:r>
       <w:proofErr w:type="spellStart"/>
@@ -10481,11 +10411,7 @@
       </w:r>
       <w:proofErr w:type="spellEnd"/>
       <w:r>
-        <w:t xml:space="preserve">, "Convolutional Neural Networks for classifying skin lesions," </w:t>
-      </w:r>
-      <w:r>
-        <w:lastRenderedPageBreak/>
-        <w:t xml:space="preserve">TENCON 2019 - 2019 IEEE Region 10 Conference (TENCON), 2019, pp. 1794-1796, </w:t>
+        <w:t xml:space="preserve">, "Convolutional Neural Networks for classifying skin lesions," TENCON 2019 - 2019 IEEE Region 10 Conference (TENCON), 2019, pp. 1794-1796, </w:t>
       </w:r>
       <w:proofErr w:type="spellStart"/>
       <w:r>
@@ -10525,7 +10451,7 @@
         </w:rPr>
         <w:t xml:space="preserve"> </w:t>
       </w:r>
-      <w:hyperlink r:id="rId23" w:history="1">
+      <w:hyperlink r:id="rId22" w:history="1">
         <w:r>
           <w:rPr>
             <w:rStyle w:val="Hyperlink"/>
@@ -10552,7 +10478,7 @@
           <w:szCs w:val="24"/>
         </w:rPr>
         <w:sectPr>
-          <w:footerReference w:type="default" r:id="rId24"/>
+          <w:footerReference w:type="default" r:id="rId23"/>
           <w:pgSz w:w="12240" w:h="15840"/>
           <w:pgMar w:top="1440" w:right="1440" w:bottom="1440" w:left="1440" w:header="720" w:footer="848" w:gutter="0"/>
           <w:pgNumType w:start="1"/>
@@ -10566,7 +10492,7 @@
         </w:rPr>
         <w:t xml:space="preserve">[10] </w:t>
       </w:r>
-      <w:hyperlink r:id="rId25" w:history="1">
+      <w:hyperlink r:id="rId24" w:history="1">
         <w:r>
           <w:rPr>
             <w:rStyle w:val="Hyperlink"/>
@@ -10593,7 +10519,7 @@
       </w:pPr>
     </w:p>
     <w:sectPr>
-      <w:footerReference w:type="default" r:id="rId26"/>
+      <w:footerReference w:type="default" r:id="rId25"/>
       <w:pgSz w:w="12240" w:h="15840"/>
       <w:pgMar w:top="1360" w:right="1320" w:bottom="1040" w:left="1280" w:header="0" w:footer="848" w:gutter="0"/>
       <w:cols w:space="720"/>

</xml_diff>

<commit_message>
completed testing the models on random images
</commit_message>
<xml_diff>
--- a/B210472095_SATISH_PILLA_MACHINE_LEARNING_REPORT.docx
+++ b/B210472095_SATISH_PILLA_MACHINE_LEARNING_REPORT.docx
@@ -1384,87 +1384,24 @@
       </w:pPr>
     </w:p>
     <w:p/>
-    <w:p/>
-    <w:p/>
-    <w:p>
-      <w:pPr>
-        <w:pStyle w:val="Heading1"/>
-        <w:rPr>
-          <w:rFonts w:cs="Times New Roman"/>
-          <w:szCs w:val="28"/>
-        </w:rPr>
-      </w:pPr>
-    </w:p>
-    <w:p>
-      <w:pPr>
-        <w:pStyle w:val="Heading1"/>
-        <w:rPr>
-          <w:rFonts w:cs="Times New Roman"/>
-          <w:szCs w:val="28"/>
-        </w:rPr>
-      </w:pPr>
-    </w:p>
-    <w:p>
-      <w:pPr>
-        <w:pStyle w:val="Heading1"/>
-        <w:rPr>
-          <w:rFonts w:cs="Times New Roman"/>
-          <w:szCs w:val="28"/>
-        </w:rPr>
-      </w:pPr>
-    </w:p>
-    <w:p>
-      <w:pPr>
-        <w:pStyle w:val="Heading1"/>
-        <w:rPr>
-          <w:rFonts w:cs="Times New Roman"/>
-          <w:szCs w:val="28"/>
-        </w:rPr>
-      </w:pPr>
-    </w:p>
-    <w:p>
-      <w:pPr>
-        <w:pStyle w:val="Heading1"/>
-        <w:rPr>
-          <w:rFonts w:cs="Times New Roman"/>
-          <w:szCs w:val="28"/>
-        </w:rPr>
-      </w:pPr>
-    </w:p>
-    <w:p>
-      <w:pPr>
-        <w:pStyle w:val="Heading1"/>
-        <w:rPr>
-          <w:rFonts w:cs="Times New Roman"/>
-          <w:szCs w:val="28"/>
-        </w:rPr>
-      </w:pPr>
-    </w:p>
-    <w:p>
-      <w:pPr>
-        <w:pStyle w:val="Heading1"/>
-        <w:rPr>
-          <w:rFonts w:cs="Times New Roman"/>
-          <w:szCs w:val="28"/>
-        </w:rPr>
-      </w:pPr>
-    </w:p>
-    <w:p>
-      <w:pPr>
-        <w:pStyle w:val="Heading1"/>
-        <w:rPr>
-          <w:rFonts w:cs="Times New Roman"/>
-          <w:szCs w:val="28"/>
-        </w:rPr>
-      </w:pPr>
-    </w:p>
-    <w:p>
-      <w:pPr>
-        <w:pStyle w:val="Heading1"/>
-        <w:rPr>
-          <w:rFonts w:cs="Times New Roman"/>
-          <w:szCs w:val="28"/>
-        </w:rPr>
+    <w:p>
+      <w:pPr>
+        <w:jc w:val="left"/>
+      </w:pPr>
+      <w:bookmarkStart w:id="0" w:name="_Toc93274525"/>
+      <w:bookmarkStart w:id="1" w:name="_Toc93274710"/>
+    </w:p>
+    <w:p>
+      <w:pPr>
+        <w:jc w:val="left"/>
+      </w:pPr>
+      <w:r>
+        <w:br w:type="page"/>
+      </w:r>
+    </w:p>
+    <w:p>
+      <w:pPr>
+        <w:jc w:val="left"/>
       </w:pPr>
     </w:p>
     <w:p>
@@ -1476,1196 +1413,1170 @@
           <w:szCs w:val="28"/>
         </w:rPr>
       </w:pPr>
-      <w:bookmarkStart w:id="0" w:name="_Toc93274525"/>
-      <w:bookmarkStart w:id="1" w:name="_Toc93274710"/>
+      <w:r>
+        <w:rPr>
+          <w:rFonts w:cs="Times New Roman"/>
+          <w:szCs w:val="28"/>
+        </w:rPr>
+        <w:t>1 Introduction</w:t>
+      </w:r>
+      <w:bookmarkEnd w:id="0"/>
+      <w:bookmarkEnd w:id="1"/>
+    </w:p>
+    <w:p>
+      <w:pPr>
+        <w:spacing w:before="1" w:line="247" w:lineRule="auto"/>
+        <w:ind w:left="160" w:right="117" w:firstLine="338"/>
+        <w:rPr>
+          <w:rFonts w:ascii="Palladio Uralic"/>
+          <w:szCs w:val="24"/>
+        </w:rPr>
+      </w:pPr>
+    </w:p>
+    <w:p>
+      <w:pPr>
+        <w:spacing w:before="1" w:line="360" w:lineRule="auto"/>
+        <w:ind w:right="117" w:firstLine="338"/>
+        <w:rPr>
+          <w:rFonts w:eastAsia="Times New Roman" w:cs="Times New Roman"/>
+          <w:szCs w:val="24"/>
+        </w:rPr>
+      </w:pPr>
+      <w:r>
+        <w:rPr>
+          <w:rFonts w:eastAsia="Times New Roman" w:cs="Times New Roman"/>
+          <w:szCs w:val="24"/>
+        </w:rPr>
+        <w:t>Skin</w:t>
+      </w:r>
+      <w:r>
+        <w:rPr>
+          <w:rFonts w:eastAsia="Times New Roman" w:cs="Times New Roman"/>
+          <w:spacing w:val="-17"/>
+          <w:szCs w:val="24"/>
+        </w:rPr>
+        <w:t xml:space="preserve"> </w:t>
+      </w:r>
+      <w:r>
+        <w:rPr>
+          <w:rFonts w:eastAsia="Times New Roman" w:cs="Times New Roman"/>
+          <w:szCs w:val="24"/>
+        </w:rPr>
+        <w:t>cancer</w:t>
+      </w:r>
+      <w:r>
+        <w:rPr>
+          <w:rFonts w:eastAsia="Times New Roman" w:cs="Times New Roman"/>
+          <w:spacing w:val="-15"/>
+          <w:szCs w:val="24"/>
+        </w:rPr>
+        <w:t xml:space="preserve"> </w:t>
+      </w:r>
+      <w:r>
+        <w:rPr>
+          <w:rFonts w:eastAsia="Times New Roman" w:cs="Times New Roman"/>
+          <w:szCs w:val="24"/>
+        </w:rPr>
+        <w:t>effects</w:t>
+      </w:r>
+      <w:r>
+        <w:rPr>
+          <w:rFonts w:eastAsia="Times New Roman" w:cs="Times New Roman"/>
+          <w:spacing w:val="-16"/>
+          <w:szCs w:val="24"/>
+        </w:rPr>
+        <w:t xml:space="preserve"> </w:t>
+      </w:r>
+      <w:r>
+        <w:rPr>
+          <w:rFonts w:eastAsia="Times New Roman" w:cs="Times New Roman"/>
+          <w:szCs w:val="24"/>
+        </w:rPr>
+        <w:t>many</w:t>
+      </w:r>
+      <w:r>
+        <w:rPr>
+          <w:rFonts w:eastAsia="Times New Roman" w:cs="Times New Roman"/>
+          <w:spacing w:val="-16"/>
+          <w:szCs w:val="24"/>
+        </w:rPr>
+        <w:t xml:space="preserve"> </w:t>
+      </w:r>
+      <w:r>
+        <w:rPr>
+          <w:rFonts w:eastAsia="Times New Roman" w:cs="Times New Roman"/>
+          <w:szCs w:val="24"/>
+        </w:rPr>
+        <w:t>people</w:t>
+      </w:r>
+      <w:r>
+        <w:rPr>
+          <w:rFonts w:eastAsia="Times New Roman" w:cs="Times New Roman"/>
+          <w:spacing w:val="-15"/>
+          <w:szCs w:val="24"/>
+        </w:rPr>
+        <w:t xml:space="preserve"> </w:t>
+      </w:r>
+      <w:r>
+        <w:rPr>
+          <w:rFonts w:eastAsia="Times New Roman" w:cs="Times New Roman"/>
+          <w:szCs w:val="24"/>
+        </w:rPr>
+        <w:t>around</w:t>
+      </w:r>
+      <w:r>
+        <w:rPr>
+          <w:rFonts w:eastAsia="Times New Roman" w:cs="Times New Roman"/>
+          <w:spacing w:val="-16"/>
+          <w:szCs w:val="24"/>
+        </w:rPr>
+        <w:t xml:space="preserve"> </w:t>
+      </w:r>
+      <w:r>
+        <w:rPr>
+          <w:rFonts w:eastAsia="Times New Roman" w:cs="Times New Roman"/>
+          <w:szCs w:val="24"/>
+        </w:rPr>
+        <w:t>the</w:t>
+      </w:r>
+      <w:r>
+        <w:rPr>
+          <w:rFonts w:eastAsia="Times New Roman" w:cs="Times New Roman"/>
+          <w:spacing w:val="-16"/>
+          <w:szCs w:val="24"/>
+        </w:rPr>
+        <w:t xml:space="preserve"> </w:t>
+      </w:r>
+      <w:r>
+        <w:rPr>
+          <w:rFonts w:eastAsia="Times New Roman" w:cs="Times New Roman"/>
+          <w:szCs w:val="24"/>
+        </w:rPr>
+        <w:t>world.</w:t>
+      </w:r>
+      <w:r>
+        <w:rPr>
+          <w:rFonts w:eastAsia="Times New Roman" w:cs="Times New Roman"/>
+          <w:spacing w:val="2"/>
+          <w:szCs w:val="24"/>
+        </w:rPr>
+        <w:t xml:space="preserve"> </w:t>
+      </w:r>
+      <w:r>
+        <w:rPr>
+          <w:rFonts w:eastAsia="Times New Roman" w:cs="Times New Roman"/>
+          <w:szCs w:val="24"/>
+        </w:rPr>
+        <w:t>Skin</w:t>
+      </w:r>
+      <w:r>
+        <w:rPr>
+          <w:rFonts w:eastAsia="Times New Roman" w:cs="Times New Roman"/>
+          <w:spacing w:val="-16"/>
+          <w:szCs w:val="24"/>
+        </w:rPr>
+        <w:t xml:space="preserve"> </w:t>
+      </w:r>
+      <w:r>
+        <w:rPr>
+          <w:rFonts w:eastAsia="Times New Roman" w:cs="Times New Roman"/>
+          <w:szCs w:val="24"/>
+        </w:rPr>
+        <w:t>cancer</w:t>
+      </w:r>
+      <w:r>
+        <w:rPr>
+          <w:rFonts w:eastAsia="Times New Roman" w:cs="Times New Roman"/>
+          <w:spacing w:val="-16"/>
+          <w:szCs w:val="24"/>
+        </w:rPr>
+        <w:t xml:space="preserve"> </w:t>
+      </w:r>
+      <w:r>
+        <w:rPr>
+          <w:rFonts w:eastAsia="Times New Roman" w:cs="Times New Roman"/>
+          <w:szCs w:val="24"/>
+        </w:rPr>
+        <w:t>is</w:t>
+      </w:r>
+      <w:r>
+        <w:rPr>
+          <w:rFonts w:eastAsia="Times New Roman" w:cs="Times New Roman"/>
+          <w:spacing w:val="-15"/>
+          <w:szCs w:val="24"/>
+        </w:rPr>
+        <w:t xml:space="preserve"> </w:t>
+      </w:r>
+      <w:r>
+        <w:rPr>
+          <w:rFonts w:eastAsia="Times New Roman" w:cs="Times New Roman"/>
+          <w:szCs w:val="24"/>
+        </w:rPr>
+        <w:t>the</w:t>
+      </w:r>
+      <w:r>
+        <w:rPr>
+          <w:rFonts w:eastAsia="Times New Roman" w:cs="Times New Roman"/>
+          <w:spacing w:val="-16"/>
+          <w:szCs w:val="24"/>
+        </w:rPr>
+        <w:t xml:space="preserve"> </w:t>
+      </w:r>
+      <w:r>
+        <w:rPr>
+          <w:rFonts w:eastAsia="Times New Roman" w:cs="Times New Roman"/>
+          <w:szCs w:val="24"/>
+        </w:rPr>
+        <w:t>most</w:t>
+      </w:r>
+      <w:r>
+        <w:rPr>
+          <w:rFonts w:eastAsia="Times New Roman" w:cs="Times New Roman"/>
+          <w:spacing w:val="-16"/>
+          <w:szCs w:val="24"/>
+        </w:rPr>
+        <w:t xml:space="preserve"> </w:t>
+      </w:r>
+      <w:r>
+        <w:rPr>
+          <w:rFonts w:eastAsia="Times New Roman" w:cs="Times New Roman"/>
+          <w:szCs w:val="24"/>
+        </w:rPr>
+        <w:t>common</w:t>
+      </w:r>
+      <w:r>
+        <w:rPr>
+          <w:rFonts w:eastAsia="Times New Roman" w:cs="Times New Roman"/>
+          <w:spacing w:val="-15"/>
+          <w:szCs w:val="24"/>
+        </w:rPr>
+        <w:t xml:space="preserve"> </w:t>
+      </w:r>
+      <w:r>
+        <w:rPr>
+          <w:rFonts w:eastAsia="Times New Roman" w:cs="Times New Roman"/>
+          <w:szCs w:val="24"/>
+        </w:rPr>
+        <w:t>malignancy in</w:t>
+      </w:r>
+      <w:r>
+        <w:rPr>
+          <w:rFonts w:eastAsia="Times New Roman" w:cs="Times New Roman"/>
+          <w:spacing w:val="-8"/>
+          <w:szCs w:val="24"/>
+        </w:rPr>
+        <w:t xml:space="preserve"> </w:t>
+      </w:r>
+      <w:r>
+        <w:rPr>
+          <w:rFonts w:eastAsia="Times New Roman" w:cs="Times New Roman"/>
+          <w:szCs w:val="24"/>
+        </w:rPr>
+        <w:t>humans.</w:t>
+      </w:r>
+      <w:r>
+        <w:rPr>
+          <w:rFonts w:eastAsia="Times New Roman" w:cs="Times New Roman"/>
+          <w:spacing w:val="6"/>
+          <w:szCs w:val="24"/>
+        </w:rPr>
+        <w:t xml:space="preserve"> </w:t>
+      </w:r>
+      <w:r>
+        <w:rPr>
+          <w:rFonts w:eastAsia="Georgia" w:cs="Times New Roman"/>
+          <w:color w:val="333333"/>
+          <w:szCs w:val="24"/>
+        </w:rPr>
+        <w:t>Skin cancer is considered one of the deadliest dermatological diseases and is caused by unregulated cell growth on the skin surface,</w:t>
+      </w:r>
+      <w:r>
+        <w:rPr>
+          <w:rFonts w:eastAsia="Georgia" w:cs="Times New Roman"/>
+          <w:color w:val="006699"/>
+          <w:szCs w:val="24"/>
+        </w:rPr>
+        <w:t xml:space="preserve"> </w:t>
+      </w:r>
+      <w:r>
+        <w:rPr>
+          <w:rFonts w:eastAsia="Times New Roman" w:cs="Times New Roman"/>
+          <w:szCs w:val="24"/>
+        </w:rPr>
+        <w:t>primarily</w:t>
+      </w:r>
+      <w:r>
+        <w:rPr>
+          <w:rFonts w:eastAsia="Times New Roman" w:cs="Times New Roman"/>
+          <w:spacing w:val="-7"/>
+          <w:szCs w:val="24"/>
+        </w:rPr>
+        <w:t xml:space="preserve"> </w:t>
+      </w:r>
+      <w:r>
+        <w:rPr>
+          <w:rFonts w:eastAsia="Times New Roman" w:cs="Times New Roman"/>
+          <w:szCs w:val="24"/>
+        </w:rPr>
+        <w:t>on</w:t>
+      </w:r>
+      <w:r>
+        <w:rPr>
+          <w:rFonts w:eastAsia="Times New Roman" w:cs="Times New Roman"/>
+          <w:spacing w:val="-7"/>
+          <w:szCs w:val="24"/>
+        </w:rPr>
+        <w:t xml:space="preserve"> </w:t>
+      </w:r>
+      <w:r>
+        <w:rPr>
+          <w:rFonts w:eastAsia="Times New Roman" w:cs="Times New Roman"/>
+          <w:szCs w:val="24"/>
+        </w:rPr>
+        <w:t>skin</w:t>
+      </w:r>
+      <w:r>
+        <w:rPr>
+          <w:rFonts w:eastAsia="Times New Roman" w:cs="Times New Roman"/>
+          <w:spacing w:val="-6"/>
+          <w:szCs w:val="24"/>
+        </w:rPr>
+        <w:t xml:space="preserve"> </w:t>
+      </w:r>
+      <w:r>
+        <w:rPr>
+          <w:rFonts w:eastAsia="Times New Roman" w:cs="Times New Roman"/>
+          <w:szCs w:val="24"/>
+        </w:rPr>
+        <w:t>exposed to the sun, primarily the scalp, face, lips, ears, neck, chest, arms, and legs</w:t>
+      </w:r>
+      <w:r>
+        <w:rPr>
+          <w:rFonts w:eastAsia="Georgia" w:cs="Times New Roman"/>
+          <w:color w:val="006699"/>
+          <w:szCs w:val="24"/>
+        </w:rPr>
+        <w:t xml:space="preserve"> [1]</w:t>
+      </w:r>
+      <w:r>
+        <w:rPr>
+          <w:rFonts w:eastAsia="Times New Roman" w:cs="Times New Roman"/>
+          <w:szCs w:val="24"/>
+        </w:rPr>
+        <w:t>. It is usually</w:t>
+      </w:r>
+      <w:r>
+        <w:rPr>
+          <w:rFonts w:eastAsia="Times New Roman" w:cs="Times New Roman"/>
+          <w:spacing w:val="-25"/>
+          <w:szCs w:val="24"/>
+        </w:rPr>
+        <w:t xml:space="preserve"> </w:t>
+      </w:r>
+      <w:r>
+        <w:rPr>
+          <w:rFonts w:eastAsia="Times New Roman" w:cs="Times New Roman"/>
+          <w:szCs w:val="24"/>
+        </w:rPr>
+        <w:t xml:space="preserve">diagnosed </w:t>
+      </w:r>
+      <w:r>
+        <w:rPr>
+          <w:rFonts w:eastAsia="Times New Roman" w:cs="Times New Roman"/>
+          <w:spacing w:val="-3"/>
+          <w:szCs w:val="24"/>
+        </w:rPr>
+        <w:t xml:space="preserve">visually, </w:t>
+      </w:r>
+      <w:r>
+        <w:rPr>
+          <w:rFonts w:eastAsia="Times New Roman" w:cs="Times New Roman"/>
+          <w:szCs w:val="24"/>
+        </w:rPr>
+        <w:t xml:space="preserve">beginning with a clinical screening, followed by a </w:t>
+      </w:r>
+      <w:proofErr w:type="spellStart"/>
+      <w:r>
+        <w:rPr>
+          <w:rFonts w:eastAsia="Times New Roman" w:cs="Times New Roman"/>
+          <w:szCs w:val="24"/>
+        </w:rPr>
+        <w:t>dermoscopic</w:t>
+      </w:r>
+      <w:proofErr w:type="spellEnd"/>
+      <w:r>
+        <w:rPr>
+          <w:rFonts w:eastAsia="Times New Roman" w:cs="Times New Roman"/>
+          <w:szCs w:val="24"/>
+        </w:rPr>
+        <w:t xml:space="preserve"> examination, a </w:t>
+      </w:r>
+      <w:r>
+        <w:rPr>
+          <w:rFonts w:eastAsia="Times New Roman" w:cs="Times New Roman"/>
+          <w:spacing w:val="-4"/>
+          <w:szCs w:val="24"/>
+        </w:rPr>
+        <w:t xml:space="preserve">biopsy, </w:t>
+      </w:r>
+      <w:r>
+        <w:rPr>
+          <w:rFonts w:eastAsia="Times New Roman" w:cs="Times New Roman"/>
+          <w:szCs w:val="24"/>
+        </w:rPr>
+        <w:t>and</w:t>
+      </w:r>
+      <w:r>
+        <w:rPr>
+          <w:rFonts w:eastAsia="Times New Roman" w:cs="Times New Roman"/>
+          <w:spacing w:val="-5"/>
+          <w:szCs w:val="24"/>
+        </w:rPr>
+        <w:t xml:space="preserve"> </w:t>
+      </w:r>
+      <w:r>
+        <w:rPr>
+          <w:rFonts w:eastAsia="Times New Roman" w:cs="Times New Roman"/>
+          <w:szCs w:val="24"/>
+        </w:rPr>
+        <w:t>a</w:t>
+      </w:r>
+      <w:r>
+        <w:rPr>
+          <w:rFonts w:eastAsia="Times New Roman" w:cs="Times New Roman"/>
+          <w:spacing w:val="-5"/>
+          <w:szCs w:val="24"/>
+        </w:rPr>
+        <w:t xml:space="preserve"> </w:t>
+      </w:r>
+      <w:r>
+        <w:rPr>
+          <w:rFonts w:eastAsia="Times New Roman" w:cs="Times New Roman"/>
+          <w:szCs w:val="24"/>
+        </w:rPr>
+        <w:t>histopathological</w:t>
+      </w:r>
+      <w:r>
+        <w:rPr>
+          <w:rFonts w:eastAsia="Times New Roman" w:cs="Times New Roman"/>
+          <w:spacing w:val="-3"/>
+          <w:szCs w:val="24"/>
+        </w:rPr>
+        <w:t xml:space="preserve"> </w:t>
+      </w:r>
+      <w:r>
+        <w:rPr>
+          <w:rFonts w:eastAsia="Times New Roman" w:cs="Times New Roman"/>
+          <w:szCs w:val="24"/>
+        </w:rPr>
+        <w:t>evaluation.</w:t>
+      </w:r>
+      <w:r>
+        <w:rPr>
+          <w:rFonts w:eastAsia="Times New Roman" w:cs="Times New Roman"/>
+          <w:spacing w:val="11"/>
+          <w:szCs w:val="24"/>
+        </w:rPr>
+        <w:t xml:space="preserve"> </w:t>
+      </w:r>
+      <w:r>
+        <w:rPr>
+          <w:rFonts w:eastAsia="Times New Roman" w:cs="Times New Roman"/>
+          <w:szCs w:val="24"/>
+        </w:rPr>
+        <w:t>So,</w:t>
+      </w:r>
+      <w:r>
+        <w:rPr>
+          <w:rFonts w:eastAsia="Times New Roman" w:cs="Times New Roman"/>
+          <w:spacing w:val="-4"/>
+          <w:szCs w:val="24"/>
+        </w:rPr>
+        <w:t xml:space="preserve"> </w:t>
+      </w:r>
+      <w:r>
+        <w:rPr>
+          <w:rFonts w:eastAsia="Times New Roman" w:cs="Times New Roman"/>
+          <w:szCs w:val="24"/>
+        </w:rPr>
+        <w:t>identifying</w:t>
+      </w:r>
+      <w:r>
+        <w:rPr>
+          <w:rFonts w:eastAsia="Times New Roman" w:cs="Times New Roman"/>
+          <w:spacing w:val="-4"/>
+          <w:szCs w:val="24"/>
+        </w:rPr>
+        <w:t xml:space="preserve"> </w:t>
+      </w:r>
+      <w:r>
+        <w:rPr>
+          <w:rFonts w:eastAsia="Times New Roman" w:cs="Times New Roman"/>
+          <w:szCs w:val="24"/>
+        </w:rPr>
+        <w:t>someone</w:t>
+      </w:r>
+      <w:r>
+        <w:rPr>
+          <w:rFonts w:eastAsia="Times New Roman" w:cs="Times New Roman"/>
+          <w:spacing w:val="-5"/>
+          <w:szCs w:val="24"/>
+        </w:rPr>
+        <w:t xml:space="preserve"> </w:t>
+      </w:r>
+      <w:r>
+        <w:rPr>
+          <w:rFonts w:eastAsia="Times New Roman" w:cs="Times New Roman"/>
+          <w:szCs w:val="24"/>
+        </w:rPr>
+        <w:t>with</w:t>
+      </w:r>
+      <w:r>
+        <w:rPr>
+          <w:rFonts w:eastAsia="Times New Roman" w:cs="Times New Roman"/>
+          <w:spacing w:val="-3"/>
+          <w:szCs w:val="24"/>
+        </w:rPr>
+        <w:t xml:space="preserve"> </w:t>
+      </w:r>
+      <w:r>
+        <w:rPr>
+          <w:rFonts w:eastAsia="Times New Roman" w:cs="Times New Roman"/>
+          <w:szCs w:val="24"/>
+        </w:rPr>
+        <w:t>or</w:t>
+      </w:r>
+      <w:r>
+        <w:rPr>
+          <w:rFonts w:eastAsia="Times New Roman" w:cs="Times New Roman"/>
+          <w:spacing w:val="-5"/>
+          <w:szCs w:val="24"/>
+        </w:rPr>
+        <w:t xml:space="preserve"> </w:t>
+      </w:r>
+      <w:r>
+        <w:rPr>
+          <w:rFonts w:eastAsia="Times New Roman" w:cs="Times New Roman"/>
+          <w:szCs w:val="24"/>
+        </w:rPr>
+        <w:t>at</w:t>
+      </w:r>
+      <w:r>
+        <w:rPr>
+          <w:rFonts w:eastAsia="Times New Roman" w:cs="Times New Roman"/>
+          <w:spacing w:val="-5"/>
+          <w:szCs w:val="24"/>
+        </w:rPr>
+        <w:t xml:space="preserve"> </w:t>
+      </w:r>
+      <w:r>
+        <w:rPr>
+          <w:rFonts w:eastAsia="Times New Roman" w:cs="Times New Roman"/>
+          <w:szCs w:val="24"/>
+        </w:rPr>
+        <w:t>a</w:t>
+      </w:r>
+      <w:r>
+        <w:rPr>
+          <w:rFonts w:eastAsia="Times New Roman" w:cs="Times New Roman"/>
+          <w:spacing w:val="-3"/>
+          <w:szCs w:val="24"/>
+        </w:rPr>
+        <w:t xml:space="preserve"> </w:t>
+      </w:r>
+      <w:r>
+        <w:rPr>
+          <w:rFonts w:eastAsia="Times New Roman" w:cs="Times New Roman"/>
+          <w:szCs w:val="24"/>
+        </w:rPr>
+        <w:t>risk</w:t>
+      </w:r>
+      <w:r>
+        <w:rPr>
+          <w:rFonts w:eastAsia="Times New Roman" w:cs="Times New Roman"/>
+          <w:spacing w:val="-5"/>
+          <w:szCs w:val="24"/>
+        </w:rPr>
+        <w:t xml:space="preserve"> </w:t>
+      </w:r>
+      <w:r>
+        <w:rPr>
+          <w:rFonts w:eastAsia="Times New Roman" w:cs="Times New Roman"/>
+          <w:szCs w:val="24"/>
+        </w:rPr>
+        <w:t>of</w:t>
+      </w:r>
+      <w:r>
+        <w:rPr>
+          <w:rFonts w:eastAsia="Times New Roman" w:cs="Times New Roman"/>
+          <w:spacing w:val="-4"/>
+          <w:szCs w:val="24"/>
+        </w:rPr>
+        <w:t xml:space="preserve"> </w:t>
+      </w:r>
+      <w:r>
+        <w:rPr>
+          <w:rFonts w:eastAsia="Times New Roman" w:cs="Times New Roman"/>
+          <w:szCs w:val="24"/>
+        </w:rPr>
+        <w:t>skin</w:t>
+      </w:r>
+      <w:r>
+        <w:rPr>
+          <w:rFonts w:eastAsia="Times New Roman" w:cs="Times New Roman"/>
+          <w:spacing w:val="-4"/>
+          <w:szCs w:val="24"/>
+        </w:rPr>
+        <w:t xml:space="preserve"> </w:t>
+      </w:r>
+      <w:r>
+        <w:rPr>
+          <w:rFonts w:eastAsia="Times New Roman" w:cs="Times New Roman"/>
+          <w:szCs w:val="24"/>
+        </w:rPr>
+        <w:t>cancer</w:t>
+      </w:r>
+      <w:r>
+        <w:rPr>
+          <w:rFonts w:eastAsia="Times New Roman" w:cs="Times New Roman"/>
+          <w:spacing w:val="-4"/>
+          <w:szCs w:val="24"/>
+        </w:rPr>
+        <w:t xml:space="preserve"> </w:t>
+      </w:r>
+      <w:r>
+        <w:rPr>
+          <w:rFonts w:eastAsia="Times New Roman" w:cs="Times New Roman"/>
+          <w:szCs w:val="24"/>
+        </w:rPr>
+        <w:t xml:space="preserve">could help to take measures right away to lower their risk or destroy any cancer (if developed) at an early stage. Therefore, building an automatic system for the classification of skin lesions </w:t>
+      </w:r>
+      <w:r>
+        <w:rPr>
+          <w:rFonts w:eastAsia="Times New Roman" w:cs="Times New Roman"/>
+          <w:spacing w:val="-3"/>
+          <w:szCs w:val="24"/>
+        </w:rPr>
+        <w:t xml:space="preserve">would </w:t>
+      </w:r>
+      <w:r>
+        <w:rPr>
+          <w:rFonts w:eastAsia="Times New Roman" w:cs="Times New Roman"/>
+          <w:szCs w:val="24"/>
+        </w:rPr>
+        <w:t>help detect a</w:t>
+      </w:r>
+      <w:r>
+        <w:rPr>
+          <w:rFonts w:eastAsia="Times New Roman" w:cs="Times New Roman"/>
+          <w:spacing w:val="-4"/>
+          <w:szCs w:val="24"/>
+        </w:rPr>
+        <w:t xml:space="preserve"> </w:t>
+      </w:r>
+      <w:r>
+        <w:rPr>
+          <w:rFonts w:eastAsia="Times New Roman" w:cs="Times New Roman"/>
+          <w:spacing w:val="-3"/>
+          <w:szCs w:val="24"/>
+        </w:rPr>
+        <w:t>malignancy.</w:t>
+      </w:r>
+    </w:p>
+    <w:p>
+      <w:pPr>
+        <w:spacing w:line="360" w:lineRule="auto"/>
+        <w:ind w:right="117" w:firstLine="338"/>
+        <w:rPr>
+          <w:rFonts w:eastAsia="Georgia" w:cs="Times New Roman"/>
+          <w:color w:val="333333"/>
+          <w:szCs w:val="24"/>
+        </w:rPr>
+      </w:pPr>
+      <w:r>
+        <w:rPr>
+          <w:rFonts w:eastAsia="Times New Roman" w:cs="Times New Roman"/>
+          <w:szCs w:val="24"/>
+        </w:rPr>
+        <w:t>In</w:t>
+      </w:r>
+      <w:r>
+        <w:rPr>
+          <w:rFonts w:eastAsia="Times New Roman" w:cs="Times New Roman"/>
+          <w:spacing w:val="-8"/>
+          <w:szCs w:val="24"/>
+        </w:rPr>
+        <w:t xml:space="preserve"> </w:t>
+      </w:r>
+      <w:r>
+        <w:rPr>
+          <w:rFonts w:eastAsia="Times New Roman" w:cs="Times New Roman"/>
+          <w:szCs w:val="24"/>
+        </w:rPr>
+        <w:t>the</w:t>
+      </w:r>
+      <w:r>
+        <w:rPr>
+          <w:rFonts w:eastAsia="Times New Roman" w:cs="Times New Roman"/>
+          <w:spacing w:val="-8"/>
+          <w:szCs w:val="24"/>
+        </w:rPr>
+        <w:t xml:space="preserve"> </w:t>
+      </w:r>
+      <w:r>
+        <w:rPr>
+          <w:rFonts w:eastAsia="Times New Roman" w:cs="Times New Roman"/>
+          <w:szCs w:val="24"/>
+        </w:rPr>
+        <w:t>project,</w:t>
+      </w:r>
+      <w:r>
+        <w:rPr>
+          <w:rFonts w:eastAsia="Times New Roman" w:cs="Times New Roman"/>
+          <w:spacing w:val="-8"/>
+          <w:szCs w:val="24"/>
+        </w:rPr>
+        <w:t xml:space="preserve"> </w:t>
+      </w:r>
+      <w:r>
+        <w:rPr>
+          <w:rFonts w:eastAsia="Times New Roman" w:cs="Times New Roman"/>
+          <w:spacing w:val="-10"/>
+          <w:szCs w:val="24"/>
+        </w:rPr>
+        <w:t>we</w:t>
+      </w:r>
+      <w:r>
+        <w:rPr>
+          <w:rFonts w:eastAsia="Times New Roman" w:cs="Times New Roman"/>
+          <w:spacing w:val="-8"/>
+          <w:szCs w:val="24"/>
+        </w:rPr>
+        <w:t xml:space="preserve"> </w:t>
+      </w:r>
+      <w:r>
+        <w:rPr>
+          <w:rFonts w:eastAsia="Times New Roman" w:cs="Times New Roman"/>
+          <w:szCs w:val="24"/>
+        </w:rPr>
+        <w:t>are</w:t>
+      </w:r>
+      <w:r>
+        <w:rPr>
+          <w:rFonts w:eastAsia="Times New Roman" w:cs="Times New Roman"/>
+          <w:spacing w:val="-8"/>
+          <w:szCs w:val="24"/>
+        </w:rPr>
+        <w:t xml:space="preserve"> </w:t>
+      </w:r>
+      <w:r>
+        <w:rPr>
+          <w:rFonts w:eastAsia="Times New Roman" w:cs="Times New Roman"/>
+          <w:szCs w:val="24"/>
+        </w:rPr>
+        <w:t>using</w:t>
+      </w:r>
+      <w:r>
+        <w:rPr>
+          <w:rFonts w:eastAsia="Times New Roman" w:cs="Times New Roman"/>
+          <w:spacing w:val="-7"/>
+          <w:szCs w:val="24"/>
+        </w:rPr>
+        <w:t xml:space="preserve"> </w:t>
+      </w:r>
+      <w:r>
+        <w:rPr>
+          <w:rFonts w:eastAsia="Times New Roman" w:cs="Times New Roman"/>
+          <w:szCs w:val="24"/>
+        </w:rPr>
+        <w:t>Convolutional</w:t>
+      </w:r>
+      <w:r>
+        <w:rPr>
+          <w:rFonts w:eastAsia="Times New Roman" w:cs="Times New Roman"/>
+          <w:spacing w:val="-8"/>
+          <w:szCs w:val="24"/>
+        </w:rPr>
+        <w:t xml:space="preserve"> </w:t>
+      </w:r>
+      <w:r>
+        <w:rPr>
+          <w:rFonts w:eastAsia="Times New Roman" w:cs="Times New Roman"/>
+          <w:szCs w:val="24"/>
+        </w:rPr>
+        <w:t>Neural</w:t>
+      </w:r>
+      <w:r>
+        <w:rPr>
+          <w:rFonts w:eastAsia="Times New Roman" w:cs="Times New Roman"/>
+          <w:spacing w:val="-7"/>
+          <w:szCs w:val="24"/>
+        </w:rPr>
+        <w:t xml:space="preserve"> </w:t>
+      </w:r>
+      <w:r>
+        <w:rPr>
+          <w:rFonts w:eastAsia="Times New Roman" w:cs="Times New Roman"/>
+          <w:szCs w:val="24"/>
+        </w:rPr>
+        <w:t>Networks</w:t>
+      </w:r>
+      <w:r>
+        <w:rPr>
+          <w:rFonts w:eastAsia="Times New Roman" w:cs="Times New Roman"/>
+          <w:spacing w:val="-8"/>
+          <w:szCs w:val="24"/>
+        </w:rPr>
+        <w:t xml:space="preserve"> </w:t>
+      </w:r>
+      <w:r>
+        <w:rPr>
+          <w:rFonts w:eastAsia="Times New Roman" w:cs="Times New Roman"/>
+          <w:szCs w:val="24"/>
+        </w:rPr>
+        <w:t>(CNN)</w:t>
+      </w:r>
+      <w:r>
+        <w:rPr>
+          <w:rFonts w:eastAsia="Times New Roman" w:cs="Times New Roman"/>
+          <w:spacing w:val="-8"/>
+          <w:szCs w:val="24"/>
+        </w:rPr>
+        <w:t xml:space="preserve"> </w:t>
+      </w:r>
+      <w:r>
+        <w:rPr>
+          <w:rFonts w:eastAsia="Times New Roman" w:cs="Times New Roman"/>
+          <w:szCs w:val="24"/>
+        </w:rPr>
+        <w:t>to</w:t>
+      </w:r>
+      <w:r>
+        <w:rPr>
+          <w:rFonts w:eastAsia="Times New Roman" w:cs="Times New Roman"/>
+          <w:spacing w:val="-8"/>
+          <w:szCs w:val="24"/>
+        </w:rPr>
+        <w:t xml:space="preserve"> </w:t>
+      </w:r>
+      <w:r>
+        <w:rPr>
+          <w:rFonts w:eastAsia="Times New Roman" w:cs="Times New Roman"/>
+          <w:szCs w:val="24"/>
+        </w:rPr>
+        <w:t>accurately</w:t>
+      </w:r>
+      <w:r>
+        <w:rPr>
+          <w:rFonts w:eastAsia="Times New Roman" w:cs="Times New Roman"/>
+          <w:spacing w:val="-8"/>
+          <w:szCs w:val="24"/>
+        </w:rPr>
+        <w:t xml:space="preserve"> </w:t>
+      </w:r>
+      <w:r>
+        <w:rPr>
+          <w:rFonts w:eastAsia="Times New Roman" w:cs="Times New Roman"/>
+          <w:szCs w:val="24"/>
+        </w:rPr>
+        <w:t>classify</w:t>
+      </w:r>
+      <w:r>
+        <w:rPr>
+          <w:rFonts w:eastAsia="Times New Roman" w:cs="Times New Roman"/>
+          <w:spacing w:val="-6"/>
+          <w:szCs w:val="24"/>
+        </w:rPr>
+        <w:t xml:space="preserve"> </w:t>
+      </w:r>
+      <w:r>
+        <w:rPr>
+          <w:rFonts w:eastAsia="Times New Roman" w:cs="Times New Roman"/>
+          <w:szCs w:val="24"/>
+        </w:rPr>
+        <w:t xml:space="preserve">pigmented skin lesion in </w:t>
+      </w:r>
+      <w:proofErr w:type="spellStart"/>
+      <w:r>
+        <w:rPr>
+          <w:rFonts w:eastAsia="Times New Roman" w:cs="Times New Roman"/>
+          <w:szCs w:val="24"/>
+        </w:rPr>
+        <w:t>dermoscopic</w:t>
+      </w:r>
+      <w:proofErr w:type="spellEnd"/>
+      <w:r>
+        <w:rPr>
+          <w:rFonts w:eastAsia="Times New Roman" w:cs="Times New Roman"/>
+          <w:szCs w:val="24"/>
+        </w:rPr>
+        <w:t xml:space="preserve"> images to detect the malignant skin lesions as early as possible. CNNs are a class of deep neural network that use convolution instead of general matrix multiplication in at least one of their layers. They excel in analyzing visual imagery because</w:t>
+      </w:r>
+      <w:r>
+        <w:rPr>
+          <w:rFonts w:eastAsia="Times New Roman" w:cs="Times New Roman"/>
+          <w:spacing w:val="-19"/>
+          <w:szCs w:val="24"/>
+        </w:rPr>
+        <w:t xml:space="preserve"> </w:t>
+      </w:r>
+      <w:r>
+        <w:rPr>
+          <w:rFonts w:eastAsia="Times New Roman" w:cs="Times New Roman"/>
+          <w:spacing w:val="-4"/>
+          <w:szCs w:val="24"/>
+        </w:rPr>
+        <w:t xml:space="preserve">they </w:t>
+      </w:r>
+      <w:r>
+        <w:rPr>
+          <w:rFonts w:eastAsia="Times New Roman" w:cs="Times New Roman"/>
+          <w:szCs w:val="24"/>
+        </w:rPr>
+        <w:t xml:space="preserve">are fully-connected (FC) feed-forward networks that reduce the number of parameters very efficiently without losing out on the quality of models </w:t>
+      </w:r>
+      <w:r>
+        <w:rPr>
+          <w:rFonts w:eastAsia="Georgia" w:cs="Times New Roman"/>
+          <w:color w:val="006699"/>
+          <w:szCs w:val="24"/>
+        </w:rPr>
+        <w:t>[2]</w:t>
+      </w:r>
+      <w:r>
+        <w:rPr>
+          <w:rFonts w:eastAsia="Times New Roman" w:cs="Times New Roman"/>
+          <w:szCs w:val="24"/>
+        </w:rPr>
+        <w:t>. Two</w:t>
+      </w:r>
+      <w:r>
+        <w:rPr>
+          <w:rFonts w:eastAsia="Times New Roman" w:cs="Times New Roman"/>
+          <w:szCs w:val="24"/>
+        </w:rPr>
+        <w:t xml:space="preserve"> convolutional neural networks with varied architecture and/or depth, as well as data pre-processing methods, are examined in the project to see how they affect classification performance of skin lesions.</w:t>
+      </w:r>
+      <w:r>
+        <w:rPr>
+          <w:rFonts w:eastAsia="Times New Roman" w:cs="Times New Roman"/>
+          <w:szCs w:val="24"/>
+        </w:rPr>
+        <w:t xml:space="preserve"> The models used are CNN architecture </w:t>
+      </w:r>
+      <w:r>
+        <w:rPr>
+          <w:rFonts w:eastAsia="Georgia" w:cs="Times New Roman"/>
+          <w:color w:val="333333"/>
+          <w:szCs w:val="24"/>
+        </w:rPr>
+        <w:t>VGG16Net</w:t>
+      </w:r>
+      <w:r>
+        <w:rPr>
+          <w:rFonts w:eastAsia="Times New Roman" w:cs="Times New Roman"/>
+          <w:szCs w:val="24"/>
+        </w:rPr>
+        <w:t xml:space="preserve"> and</w:t>
+      </w:r>
+      <w:r>
+        <w:rPr>
+          <w:rFonts w:eastAsia="Times New Roman" w:cs="Times New Roman"/>
+          <w:spacing w:val="-3"/>
+          <w:szCs w:val="24"/>
+        </w:rPr>
+        <w:t xml:space="preserve"> </w:t>
+      </w:r>
+      <w:r>
+        <w:rPr>
+          <w:rFonts w:eastAsia="Georgia" w:cs="Times New Roman"/>
+          <w:color w:val="333333"/>
+          <w:szCs w:val="24"/>
+        </w:rPr>
+        <w:t>InceptionNet-V3</w:t>
+      </w:r>
+      <w:r>
+        <w:rPr>
+          <w:rFonts w:eastAsia="Georgia" w:cs="Times New Roman"/>
+          <w:color w:val="006699"/>
+          <w:szCs w:val="24"/>
+        </w:rPr>
+        <w:t>.</w:t>
+      </w:r>
+    </w:p>
+    <w:p>
+      <w:pPr>
+        <w:spacing w:line="360" w:lineRule="auto"/>
+        <w:ind w:right="117" w:firstLine="338"/>
+        <w:rPr>
+          <w:rFonts w:cs="Times New Roman"/>
+          <w:szCs w:val="24"/>
+        </w:rPr>
+      </w:pPr>
+    </w:p>
+    <w:p>
+      <w:pPr>
+        <w:spacing w:line="360" w:lineRule="auto"/>
+        <w:ind w:right="117" w:firstLine="338"/>
+        <w:rPr>
+          <w:rFonts w:eastAsia="Times New Roman" w:cs="Times New Roman"/>
+          <w:szCs w:val="24"/>
+        </w:rPr>
+      </w:pPr>
+      <w:r>
+        <w:rPr>
+          <w:rFonts w:eastAsia="Georgia" w:cs="Times New Roman"/>
+          <w:color w:val="333333"/>
+          <w:szCs w:val="24"/>
+        </w:rPr>
+        <w:t>VGG16Net</w:t>
+      </w:r>
+      <w:r>
+        <w:rPr>
+          <w:rFonts w:eastAsia="Times New Roman" w:cs="Times New Roman"/>
+          <w:szCs w:val="24"/>
+        </w:rPr>
+        <w:t xml:space="preserve">: </w:t>
+      </w:r>
+      <w:r>
+        <w:rPr>
+          <w:rFonts w:eastAsia="Georgia" w:cs="Times New Roman"/>
+          <w:color w:val="333333"/>
+          <w:szCs w:val="24"/>
+        </w:rPr>
+        <w:t xml:space="preserve">VGG16Net </w:t>
+      </w:r>
+      <w:r>
+        <w:rPr>
+          <w:rFonts w:eastAsia="Georgia" w:cs="Times New Roman"/>
+          <w:color w:val="006699"/>
+          <w:szCs w:val="24"/>
+        </w:rPr>
+        <w:t>[3]</w:t>
+      </w:r>
+      <w:r>
+        <w:rPr>
+          <w:rFonts w:eastAsia="Times New Roman" w:cs="Times New Roman"/>
+          <w:szCs w:val="24"/>
+        </w:rPr>
+        <w:t xml:space="preserve"> is a 16-layer CNN model with very small convolution filters and an </w:t>
+      </w:r>
+      <w:r>
+        <w:rPr>
+          <w:rFonts w:eastAsia="Times New Roman" w:cs="Times New Roman"/>
+          <w:spacing w:val="-3"/>
+          <w:szCs w:val="24"/>
+        </w:rPr>
+        <w:t>architec</w:t>
+      </w:r>
+      <w:r>
+        <w:rPr>
+          <w:rFonts w:eastAsia="Times New Roman" w:cs="Times New Roman"/>
+          <w:szCs w:val="24"/>
+        </w:rPr>
+        <w:t>ture of increasing depths. In 2014, the model won first place in the ImageNet recognition</w:t>
+      </w:r>
+      <w:r>
+        <w:rPr>
+          <w:rFonts w:eastAsia="Times New Roman" w:cs="Times New Roman"/>
+          <w:spacing w:val="-34"/>
+          <w:szCs w:val="24"/>
+        </w:rPr>
+        <w:t xml:space="preserve"> </w:t>
+      </w:r>
+      <w:r>
+        <w:rPr>
+          <w:rFonts w:eastAsia="Times New Roman" w:cs="Times New Roman"/>
+          <w:szCs w:val="24"/>
+        </w:rPr>
+        <w:t>competition, with a top-5 test accuracy of 92.7</w:t>
+      </w:r>
+      <w:r>
+        <w:rPr>
+          <w:rFonts w:eastAsia="Times New Roman" w:cs="Times New Roman"/>
+          <w:spacing w:val="-11"/>
+          <w:szCs w:val="24"/>
+        </w:rPr>
+        <w:t xml:space="preserve"> </w:t>
+      </w:r>
+      <w:r>
+        <w:rPr>
+          <w:rFonts w:eastAsia="Times New Roman" w:cs="Times New Roman"/>
+          <w:szCs w:val="24"/>
+        </w:rPr>
+        <w:t>%.</w:t>
+      </w:r>
+    </w:p>
+    <w:p>
+      <w:pPr>
+        <w:spacing w:line="360" w:lineRule="auto"/>
+        <w:ind w:right="117"/>
+        <w:rPr>
+          <w:rFonts w:cs="Times New Roman"/>
+          <w:szCs w:val="24"/>
+        </w:rPr>
+      </w:pPr>
+    </w:p>
+    <w:p>
+      <w:pPr>
+        <w:spacing w:line="360" w:lineRule="auto"/>
+        <w:ind w:right="117"/>
+        <w:rPr>
+          <w:rFonts w:eastAsia="Georgia" w:cs="Times New Roman"/>
+          <w:color w:val="333333"/>
+          <w:szCs w:val="24"/>
+        </w:rPr>
+      </w:pPr>
+      <w:r>
+        <w:rPr>
+          <w:rFonts w:eastAsia="Georgia" w:cs="Times New Roman"/>
+          <w:color w:val="333333"/>
+          <w:szCs w:val="24"/>
+        </w:rPr>
+        <w:t xml:space="preserve">     InceptionNet-V3: InceptionV3 </w:t>
+      </w:r>
+      <w:r>
+        <w:rPr>
+          <w:rFonts w:eastAsia="Georgia" w:cs="Times New Roman"/>
+          <w:color w:val="006699"/>
+          <w:szCs w:val="24"/>
+        </w:rPr>
+        <w:t>[4]</w:t>
+      </w:r>
+      <w:r>
+        <w:rPr>
+          <w:rFonts w:eastAsia="Georgia" w:cs="Times New Roman"/>
+          <w:color w:val="333333"/>
+          <w:szCs w:val="24"/>
+        </w:rPr>
+        <w:t xml:space="preserve"> is the third version of Google's Inception CNN, which is frequently utilized. It's a 48-layer model that first appeared in the ImageNet identification challenge in 2015, where it came in second place. In the challenge, it achieved an accuracy of 78.1 percent.</w:t>
+      </w:r>
+    </w:p>
+    <w:p>
+      <w:pPr>
+        <w:jc w:val="left"/>
+        <w:rPr>
+          <w:rFonts w:eastAsia="Georgia" w:cs="Times New Roman"/>
+          <w:color w:val="333333"/>
+          <w:szCs w:val="24"/>
+        </w:rPr>
+      </w:pPr>
+      <w:r>
+        <w:rPr>
+          <w:rFonts w:eastAsia="Georgia" w:cs="Times New Roman"/>
+          <w:color w:val="333333"/>
+          <w:szCs w:val="24"/>
+        </w:rPr>
+        <w:br w:type="page"/>
+      </w:r>
     </w:p>
     <w:p>
       <w:pPr>
         <w:pStyle w:val="Heading1"/>
         <w:ind w:left="0"/>
-        <w:rPr>
-          <w:rFonts w:cs="Times New Roman"/>
-          <w:szCs w:val="28"/>
-        </w:rPr>
-      </w:pPr>
-      <w:r>
-        <w:rPr>
-          <w:rFonts w:cs="Times New Roman"/>
-          <w:szCs w:val="28"/>
-        </w:rPr>
-        <w:lastRenderedPageBreak/>
-        <w:t>1 Introduction</w:t>
-      </w:r>
-      <w:bookmarkEnd w:id="0"/>
-      <w:bookmarkEnd w:id="1"/>
-    </w:p>
-    <w:p>
-      <w:pPr>
-        <w:spacing w:before="1" w:line="247" w:lineRule="auto"/>
-        <w:ind w:left="160" w:right="117" w:firstLine="338"/>
-        <w:rPr>
-          <w:rFonts w:ascii="Palladio Uralic"/>
-          <w:szCs w:val="24"/>
-        </w:rPr>
-      </w:pPr>
-    </w:p>
-    <w:p>
-      <w:pPr>
-        <w:spacing w:before="1" w:line="360" w:lineRule="auto"/>
-        <w:ind w:right="117" w:firstLine="338"/>
-        <w:rPr>
-          <w:rFonts w:eastAsia="Times New Roman" w:cs="Times New Roman"/>
-          <w:szCs w:val="24"/>
-        </w:rPr>
-      </w:pPr>
-      <w:r>
-        <w:rPr>
-          <w:rFonts w:eastAsia="Times New Roman" w:cs="Times New Roman"/>
-          <w:szCs w:val="24"/>
-        </w:rPr>
-        <w:t>Skin</w:t>
-      </w:r>
-      <w:r>
-        <w:rPr>
-          <w:rFonts w:eastAsia="Times New Roman" w:cs="Times New Roman"/>
-          <w:spacing w:val="-17"/>
-          <w:szCs w:val="24"/>
-        </w:rPr>
-        <w:t xml:space="preserve"> </w:t>
-      </w:r>
-      <w:r>
-        <w:rPr>
-          <w:rFonts w:eastAsia="Times New Roman" w:cs="Times New Roman"/>
-          <w:szCs w:val="24"/>
-        </w:rPr>
-        <w:t>cancer</w:t>
-      </w:r>
-      <w:r>
-        <w:rPr>
-          <w:rFonts w:eastAsia="Times New Roman" w:cs="Times New Roman"/>
-          <w:spacing w:val="-15"/>
-          <w:szCs w:val="24"/>
-        </w:rPr>
-        <w:t xml:space="preserve"> </w:t>
-      </w:r>
-      <w:r>
-        <w:rPr>
-          <w:rFonts w:eastAsia="Times New Roman" w:cs="Times New Roman"/>
-          <w:szCs w:val="24"/>
-        </w:rPr>
-        <w:t>effects</w:t>
-      </w:r>
-      <w:r>
-        <w:rPr>
-          <w:rFonts w:eastAsia="Times New Roman" w:cs="Times New Roman"/>
-          <w:spacing w:val="-16"/>
-          <w:szCs w:val="24"/>
-        </w:rPr>
-        <w:t xml:space="preserve"> </w:t>
-      </w:r>
-      <w:r>
-        <w:rPr>
-          <w:rFonts w:eastAsia="Times New Roman" w:cs="Times New Roman"/>
-          <w:szCs w:val="24"/>
-        </w:rPr>
-        <w:t>many</w:t>
-      </w:r>
-      <w:r>
-        <w:rPr>
-          <w:rFonts w:eastAsia="Times New Roman" w:cs="Times New Roman"/>
-          <w:spacing w:val="-16"/>
-          <w:szCs w:val="24"/>
-        </w:rPr>
-        <w:t xml:space="preserve"> </w:t>
-      </w:r>
-      <w:r>
-        <w:rPr>
-          <w:rFonts w:eastAsia="Times New Roman" w:cs="Times New Roman"/>
-          <w:szCs w:val="24"/>
-        </w:rPr>
-        <w:t>people</w:t>
-      </w:r>
-      <w:r>
-        <w:rPr>
-          <w:rFonts w:eastAsia="Times New Roman" w:cs="Times New Roman"/>
-          <w:spacing w:val="-15"/>
-          <w:szCs w:val="24"/>
-        </w:rPr>
-        <w:t xml:space="preserve"> </w:t>
-      </w:r>
-      <w:r>
-        <w:rPr>
-          <w:rFonts w:eastAsia="Times New Roman" w:cs="Times New Roman"/>
-          <w:szCs w:val="24"/>
-        </w:rPr>
-        <w:t>around</w:t>
-      </w:r>
-      <w:r>
-        <w:rPr>
-          <w:rFonts w:eastAsia="Times New Roman" w:cs="Times New Roman"/>
-          <w:spacing w:val="-16"/>
-          <w:szCs w:val="24"/>
-        </w:rPr>
-        <w:t xml:space="preserve"> </w:t>
-      </w:r>
-      <w:r>
-        <w:rPr>
-          <w:rFonts w:eastAsia="Times New Roman" w:cs="Times New Roman"/>
-          <w:szCs w:val="24"/>
-        </w:rPr>
-        <w:t>the</w:t>
-      </w:r>
-      <w:r>
-        <w:rPr>
-          <w:rFonts w:eastAsia="Times New Roman" w:cs="Times New Roman"/>
-          <w:spacing w:val="-16"/>
-          <w:szCs w:val="24"/>
-        </w:rPr>
-        <w:t xml:space="preserve"> </w:t>
-      </w:r>
-      <w:r>
-        <w:rPr>
-          <w:rFonts w:eastAsia="Times New Roman" w:cs="Times New Roman"/>
-          <w:szCs w:val="24"/>
-        </w:rPr>
-        <w:t>world.</w:t>
-      </w:r>
-      <w:r>
-        <w:rPr>
-          <w:rFonts w:eastAsia="Times New Roman" w:cs="Times New Roman"/>
-          <w:spacing w:val="2"/>
-          <w:szCs w:val="24"/>
-        </w:rPr>
-        <w:t xml:space="preserve"> </w:t>
-      </w:r>
-      <w:r>
-        <w:rPr>
-          <w:rFonts w:eastAsia="Times New Roman" w:cs="Times New Roman"/>
-          <w:szCs w:val="24"/>
-        </w:rPr>
-        <w:t>Skin</w:t>
-      </w:r>
-      <w:r>
-        <w:rPr>
-          <w:rFonts w:eastAsia="Times New Roman" w:cs="Times New Roman"/>
-          <w:spacing w:val="-16"/>
-          <w:szCs w:val="24"/>
-        </w:rPr>
-        <w:t xml:space="preserve"> </w:t>
-      </w:r>
-      <w:r>
-        <w:rPr>
-          <w:rFonts w:eastAsia="Times New Roman" w:cs="Times New Roman"/>
-          <w:szCs w:val="24"/>
-        </w:rPr>
-        <w:t>cancer</w:t>
-      </w:r>
-      <w:r>
-        <w:rPr>
-          <w:rFonts w:eastAsia="Times New Roman" w:cs="Times New Roman"/>
-          <w:spacing w:val="-16"/>
-          <w:szCs w:val="24"/>
-        </w:rPr>
-        <w:t xml:space="preserve"> </w:t>
-      </w:r>
-      <w:r>
-        <w:rPr>
-          <w:rFonts w:eastAsia="Times New Roman" w:cs="Times New Roman"/>
-          <w:szCs w:val="24"/>
-        </w:rPr>
-        <w:t>is</w:t>
-      </w:r>
-      <w:r>
-        <w:rPr>
-          <w:rFonts w:eastAsia="Times New Roman" w:cs="Times New Roman"/>
-          <w:spacing w:val="-15"/>
-          <w:szCs w:val="24"/>
-        </w:rPr>
-        <w:t xml:space="preserve"> </w:t>
-      </w:r>
-      <w:r>
-        <w:rPr>
-          <w:rFonts w:eastAsia="Times New Roman" w:cs="Times New Roman"/>
-          <w:szCs w:val="24"/>
-        </w:rPr>
-        <w:t>the</w:t>
-      </w:r>
-      <w:r>
-        <w:rPr>
-          <w:rFonts w:eastAsia="Times New Roman" w:cs="Times New Roman"/>
-          <w:spacing w:val="-16"/>
-          <w:szCs w:val="24"/>
-        </w:rPr>
-        <w:t xml:space="preserve"> </w:t>
-      </w:r>
-      <w:r>
-        <w:rPr>
-          <w:rFonts w:eastAsia="Times New Roman" w:cs="Times New Roman"/>
-          <w:szCs w:val="24"/>
-        </w:rPr>
-        <w:t>most</w:t>
-      </w:r>
-      <w:r>
-        <w:rPr>
-          <w:rFonts w:eastAsia="Times New Roman" w:cs="Times New Roman"/>
-          <w:spacing w:val="-16"/>
-          <w:szCs w:val="24"/>
-        </w:rPr>
-        <w:t xml:space="preserve"> </w:t>
-      </w:r>
-      <w:r>
-        <w:rPr>
-          <w:rFonts w:eastAsia="Times New Roman" w:cs="Times New Roman"/>
-          <w:szCs w:val="24"/>
-        </w:rPr>
-        <w:t>common</w:t>
-      </w:r>
-      <w:r>
-        <w:rPr>
-          <w:rFonts w:eastAsia="Times New Roman" w:cs="Times New Roman"/>
-          <w:spacing w:val="-15"/>
-          <w:szCs w:val="24"/>
-        </w:rPr>
-        <w:t xml:space="preserve"> </w:t>
-      </w:r>
-      <w:r>
-        <w:rPr>
-          <w:rFonts w:eastAsia="Times New Roman" w:cs="Times New Roman"/>
-          <w:szCs w:val="24"/>
-        </w:rPr>
-        <w:t>malignancy in</w:t>
-      </w:r>
-      <w:r>
-        <w:rPr>
-          <w:rFonts w:eastAsia="Times New Roman" w:cs="Times New Roman"/>
-          <w:spacing w:val="-8"/>
-          <w:szCs w:val="24"/>
-        </w:rPr>
-        <w:t xml:space="preserve"> </w:t>
-      </w:r>
-      <w:r>
-        <w:rPr>
-          <w:rFonts w:eastAsia="Times New Roman" w:cs="Times New Roman"/>
-          <w:szCs w:val="24"/>
-        </w:rPr>
-        <w:t>humans.</w:t>
-      </w:r>
-      <w:r>
-        <w:rPr>
-          <w:rFonts w:eastAsia="Times New Roman" w:cs="Times New Roman"/>
-          <w:spacing w:val="6"/>
-          <w:szCs w:val="24"/>
-        </w:rPr>
-        <w:t xml:space="preserve"> </w:t>
-      </w:r>
-      <w:r>
-        <w:rPr>
-          <w:rFonts w:eastAsia="Georgia" w:cs="Times New Roman"/>
-          <w:color w:val="333333"/>
-          <w:szCs w:val="24"/>
-        </w:rPr>
-        <w:t>Skin cancer is considered one of the deadliest dermatological diseases and is caused by unregulated cell growth on the skin surface,</w:t>
-      </w:r>
-      <w:r>
-        <w:rPr>
-          <w:rFonts w:eastAsia="Georgia" w:cs="Times New Roman"/>
-          <w:color w:val="006699"/>
-          <w:szCs w:val="24"/>
-        </w:rPr>
-        <w:t xml:space="preserve"> </w:t>
-      </w:r>
-      <w:r>
-        <w:rPr>
-          <w:rFonts w:eastAsia="Times New Roman" w:cs="Times New Roman"/>
-          <w:szCs w:val="24"/>
-        </w:rPr>
-        <w:t>primarily</w:t>
-      </w:r>
-      <w:r>
-        <w:rPr>
-          <w:rFonts w:eastAsia="Times New Roman" w:cs="Times New Roman"/>
-          <w:spacing w:val="-7"/>
-          <w:szCs w:val="24"/>
-        </w:rPr>
-        <w:t xml:space="preserve"> </w:t>
-      </w:r>
-      <w:r>
-        <w:rPr>
-          <w:rFonts w:eastAsia="Times New Roman" w:cs="Times New Roman"/>
-          <w:szCs w:val="24"/>
-        </w:rPr>
-        <w:t>on</w:t>
-      </w:r>
-      <w:r>
-        <w:rPr>
-          <w:rFonts w:eastAsia="Times New Roman" w:cs="Times New Roman"/>
-          <w:spacing w:val="-7"/>
-          <w:szCs w:val="24"/>
-        </w:rPr>
-        <w:t xml:space="preserve"> </w:t>
-      </w:r>
-      <w:r>
-        <w:rPr>
-          <w:rFonts w:eastAsia="Times New Roman" w:cs="Times New Roman"/>
-          <w:szCs w:val="24"/>
-        </w:rPr>
-        <w:t>skin</w:t>
-      </w:r>
-      <w:r>
-        <w:rPr>
-          <w:rFonts w:eastAsia="Times New Roman" w:cs="Times New Roman"/>
-          <w:spacing w:val="-6"/>
-          <w:szCs w:val="24"/>
-        </w:rPr>
-        <w:t xml:space="preserve"> </w:t>
-      </w:r>
-      <w:r>
-        <w:rPr>
-          <w:rFonts w:eastAsia="Times New Roman" w:cs="Times New Roman"/>
-          <w:szCs w:val="24"/>
-        </w:rPr>
-        <w:t>exposed to the sun, primarily the scalp, face, lips, ears, neck, chest, arms, and legs</w:t>
-      </w:r>
-      <w:r>
-        <w:rPr>
-          <w:rFonts w:eastAsia="Georgia" w:cs="Times New Roman"/>
-          <w:color w:val="006699"/>
-          <w:szCs w:val="24"/>
-        </w:rPr>
-        <w:t xml:space="preserve"> [1]</w:t>
-      </w:r>
-      <w:r>
-        <w:rPr>
-          <w:rFonts w:eastAsia="Times New Roman" w:cs="Times New Roman"/>
-          <w:szCs w:val="24"/>
-        </w:rPr>
-        <w:t>. It is usually</w:t>
-      </w:r>
-      <w:r>
-        <w:rPr>
-          <w:rFonts w:eastAsia="Times New Roman" w:cs="Times New Roman"/>
-          <w:spacing w:val="-25"/>
-          <w:szCs w:val="24"/>
-        </w:rPr>
-        <w:t xml:space="preserve"> </w:t>
-      </w:r>
-      <w:r>
-        <w:rPr>
-          <w:rFonts w:eastAsia="Times New Roman" w:cs="Times New Roman"/>
-          <w:szCs w:val="24"/>
-        </w:rPr>
-        <w:t xml:space="preserve">diagnosed </w:t>
-      </w:r>
-      <w:r>
-        <w:rPr>
-          <w:rFonts w:eastAsia="Times New Roman" w:cs="Times New Roman"/>
-          <w:spacing w:val="-3"/>
-          <w:szCs w:val="24"/>
-        </w:rPr>
-        <w:t xml:space="preserve">visually, </w:t>
-      </w:r>
-      <w:r>
-        <w:rPr>
-          <w:rFonts w:eastAsia="Times New Roman" w:cs="Times New Roman"/>
-          <w:szCs w:val="24"/>
-        </w:rPr>
-        <w:t xml:space="preserve">beginning with a clinical screening, followed by a </w:t>
-      </w:r>
-      <w:proofErr w:type="spellStart"/>
-      <w:r>
-        <w:rPr>
-          <w:rFonts w:eastAsia="Times New Roman" w:cs="Times New Roman"/>
-          <w:szCs w:val="24"/>
-        </w:rPr>
-        <w:t>dermoscopic</w:t>
-      </w:r>
-      <w:proofErr w:type="spellEnd"/>
-      <w:r>
-        <w:rPr>
-          <w:rFonts w:eastAsia="Times New Roman" w:cs="Times New Roman"/>
-          <w:szCs w:val="24"/>
-        </w:rPr>
-        <w:t xml:space="preserve"> examination, a </w:t>
-      </w:r>
-      <w:r>
-        <w:rPr>
-          <w:rFonts w:eastAsia="Times New Roman" w:cs="Times New Roman"/>
-          <w:spacing w:val="-4"/>
-          <w:szCs w:val="24"/>
-        </w:rPr>
-        <w:t xml:space="preserve">biopsy, </w:t>
-      </w:r>
-      <w:r>
-        <w:rPr>
-          <w:rFonts w:eastAsia="Times New Roman" w:cs="Times New Roman"/>
-          <w:szCs w:val="24"/>
-        </w:rPr>
-        <w:t>and</w:t>
-      </w:r>
-      <w:r>
-        <w:rPr>
-          <w:rFonts w:eastAsia="Times New Roman" w:cs="Times New Roman"/>
-          <w:spacing w:val="-5"/>
-          <w:szCs w:val="24"/>
-        </w:rPr>
-        <w:t xml:space="preserve"> </w:t>
-      </w:r>
-      <w:r>
-        <w:rPr>
-          <w:rFonts w:eastAsia="Times New Roman" w:cs="Times New Roman"/>
-          <w:szCs w:val="24"/>
-        </w:rPr>
-        <w:t>a</w:t>
-      </w:r>
-      <w:r>
-        <w:rPr>
-          <w:rFonts w:eastAsia="Times New Roman" w:cs="Times New Roman"/>
-          <w:spacing w:val="-5"/>
-          <w:szCs w:val="24"/>
-        </w:rPr>
-        <w:t xml:space="preserve"> </w:t>
-      </w:r>
-      <w:r>
-        <w:rPr>
-          <w:rFonts w:eastAsia="Times New Roman" w:cs="Times New Roman"/>
-          <w:szCs w:val="24"/>
-        </w:rPr>
-        <w:t>histopathological</w:t>
-      </w:r>
-      <w:r>
-        <w:rPr>
-          <w:rFonts w:eastAsia="Times New Roman" w:cs="Times New Roman"/>
-          <w:spacing w:val="-3"/>
-          <w:szCs w:val="24"/>
-        </w:rPr>
-        <w:t xml:space="preserve"> </w:t>
-      </w:r>
-      <w:r>
-        <w:rPr>
-          <w:rFonts w:eastAsia="Times New Roman" w:cs="Times New Roman"/>
-          <w:szCs w:val="24"/>
-        </w:rPr>
-        <w:t>evaluation.</w:t>
-      </w:r>
-      <w:r>
-        <w:rPr>
-          <w:rFonts w:eastAsia="Times New Roman" w:cs="Times New Roman"/>
-          <w:spacing w:val="11"/>
-          <w:szCs w:val="24"/>
-        </w:rPr>
-        <w:t xml:space="preserve"> </w:t>
-      </w:r>
-      <w:r>
-        <w:rPr>
-          <w:rFonts w:eastAsia="Times New Roman" w:cs="Times New Roman"/>
-          <w:szCs w:val="24"/>
-        </w:rPr>
-        <w:t>So,</w:t>
-      </w:r>
-      <w:r>
-        <w:rPr>
-          <w:rFonts w:eastAsia="Times New Roman" w:cs="Times New Roman"/>
-          <w:spacing w:val="-4"/>
-          <w:szCs w:val="24"/>
-        </w:rPr>
-        <w:t xml:space="preserve"> </w:t>
-      </w:r>
-      <w:r>
-        <w:rPr>
-          <w:rFonts w:eastAsia="Times New Roman" w:cs="Times New Roman"/>
-          <w:szCs w:val="24"/>
-        </w:rPr>
-        <w:t>identifying</w:t>
-      </w:r>
-      <w:r>
-        <w:rPr>
-          <w:rFonts w:eastAsia="Times New Roman" w:cs="Times New Roman"/>
-          <w:spacing w:val="-4"/>
-          <w:szCs w:val="24"/>
-        </w:rPr>
-        <w:t xml:space="preserve"> </w:t>
-      </w:r>
-      <w:r>
-        <w:rPr>
-          <w:rFonts w:eastAsia="Times New Roman" w:cs="Times New Roman"/>
-          <w:szCs w:val="24"/>
-        </w:rPr>
-        <w:t>someone</w:t>
-      </w:r>
-      <w:r>
-        <w:rPr>
-          <w:rFonts w:eastAsia="Times New Roman" w:cs="Times New Roman"/>
-          <w:spacing w:val="-5"/>
-          <w:szCs w:val="24"/>
-        </w:rPr>
-        <w:t xml:space="preserve"> </w:t>
-      </w:r>
-      <w:r>
-        <w:rPr>
-          <w:rFonts w:eastAsia="Times New Roman" w:cs="Times New Roman"/>
-          <w:szCs w:val="24"/>
-        </w:rPr>
-        <w:t>with</w:t>
-      </w:r>
-      <w:r>
-        <w:rPr>
-          <w:rFonts w:eastAsia="Times New Roman" w:cs="Times New Roman"/>
-          <w:spacing w:val="-3"/>
-          <w:szCs w:val="24"/>
-        </w:rPr>
-        <w:t xml:space="preserve"> </w:t>
-      </w:r>
-      <w:r>
-        <w:rPr>
-          <w:rFonts w:eastAsia="Times New Roman" w:cs="Times New Roman"/>
-          <w:szCs w:val="24"/>
-        </w:rPr>
-        <w:t>or</w:t>
-      </w:r>
-      <w:r>
-        <w:rPr>
-          <w:rFonts w:eastAsia="Times New Roman" w:cs="Times New Roman"/>
-          <w:spacing w:val="-5"/>
-          <w:szCs w:val="24"/>
-        </w:rPr>
-        <w:t xml:space="preserve"> </w:t>
-      </w:r>
-      <w:r>
-        <w:rPr>
-          <w:rFonts w:eastAsia="Times New Roman" w:cs="Times New Roman"/>
-          <w:szCs w:val="24"/>
-        </w:rPr>
-        <w:t>at</w:t>
-      </w:r>
-      <w:r>
-        <w:rPr>
-          <w:rFonts w:eastAsia="Times New Roman" w:cs="Times New Roman"/>
-          <w:spacing w:val="-5"/>
-          <w:szCs w:val="24"/>
-        </w:rPr>
-        <w:t xml:space="preserve"> </w:t>
-      </w:r>
-      <w:r>
-        <w:rPr>
-          <w:rFonts w:eastAsia="Times New Roman" w:cs="Times New Roman"/>
-          <w:szCs w:val="24"/>
-        </w:rPr>
-        <w:t>a</w:t>
-      </w:r>
-      <w:r>
-        <w:rPr>
-          <w:rFonts w:eastAsia="Times New Roman" w:cs="Times New Roman"/>
-          <w:spacing w:val="-3"/>
-          <w:szCs w:val="24"/>
-        </w:rPr>
-        <w:t xml:space="preserve"> </w:t>
-      </w:r>
-      <w:r>
-        <w:rPr>
-          <w:rFonts w:eastAsia="Times New Roman" w:cs="Times New Roman"/>
-          <w:szCs w:val="24"/>
-        </w:rPr>
-        <w:t>risk</w:t>
-      </w:r>
-      <w:r>
-        <w:rPr>
-          <w:rFonts w:eastAsia="Times New Roman" w:cs="Times New Roman"/>
-          <w:spacing w:val="-5"/>
-          <w:szCs w:val="24"/>
-        </w:rPr>
-        <w:t xml:space="preserve"> </w:t>
-      </w:r>
-      <w:r>
-        <w:rPr>
-          <w:rFonts w:eastAsia="Times New Roman" w:cs="Times New Roman"/>
-          <w:szCs w:val="24"/>
-        </w:rPr>
-        <w:t>of</w:t>
-      </w:r>
-      <w:r>
-        <w:rPr>
-          <w:rFonts w:eastAsia="Times New Roman" w:cs="Times New Roman"/>
-          <w:spacing w:val="-4"/>
-          <w:szCs w:val="24"/>
-        </w:rPr>
-        <w:t xml:space="preserve"> </w:t>
-      </w:r>
-      <w:r>
-        <w:rPr>
-          <w:rFonts w:eastAsia="Times New Roman" w:cs="Times New Roman"/>
-          <w:szCs w:val="24"/>
-        </w:rPr>
-        <w:t>skin</w:t>
-      </w:r>
-      <w:r>
-        <w:rPr>
-          <w:rFonts w:eastAsia="Times New Roman" w:cs="Times New Roman"/>
-          <w:spacing w:val="-4"/>
-          <w:szCs w:val="24"/>
-        </w:rPr>
-        <w:t xml:space="preserve"> </w:t>
-      </w:r>
-      <w:r>
-        <w:rPr>
-          <w:rFonts w:eastAsia="Times New Roman" w:cs="Times New Roman"/>
-          <w:szCs w:val="24"/>
-        </w:rPr>
-        <w:t>cancer</w:t>
-      </w:r>
-      <w:r>
-        <w:rPr>
-          <w:rFonts w:eastAsia="Times New Roman" w:cs="Times New Roman"/>
-          <w:spacing w:val="-4"/>
-          <w:szCs w:val="24"/>
-        </w:rPr>
-        <w:t xml:space="preserve"> </w:t>
-      </w:r>
-      <w:r>
-        <w:rPr>
-          <w:rFonts w:eastAsia="Times New Roman" w:cs="Times New Roman"/>
-          <w:szCs w:val="24"/>
-        </w:rPr>
-        <w:t xml:space="preserve">could help to take measures right away to lower their risk or destroy any cancer (if developed) at an early stage. Therefore, building an automatic system for the classification of skin lesions </w:t>
-      </w:r>
-      <w:r>
-        <w:rPr>
-          <w:rFonts w:eastAsia="Times New Roman" w:cs="Times New Roman"/>
-          <w:spacing w:val="-3"/>
-          <w:szCs w:val="24"/>
-        </w:rPr>
-        <w:t xml:space="preserve">would </w:t>
-      </w:r>
-      <w:r>
-        <w:rPr>
-          <w:rFonts w:eastAsia="Times New Roman" w:cs="Times New Roman"/>
-          <w:szCs w:val="24"/>
-        </w:rPr>
-        <w:t>help detect a</w:t>
-      </w:r>
-      <w:r>
-        <w:rPr>
-          <w:rFonts w:eastAsia="Times New Roman" w:cs="Times New Roman"/>
-          <w:spacing w:val="-4"/>
-          <w:szCs w:val="24"/>
-        </w:rPr>
-        <w:t xml:space="preserve"> </w:t>
-      </w:r>
-      <w:r>
-        <w:rPr>
-          <w:rFonts w:eastAsia="Times New Roman" w:cs="Times New Roman"/>
-          <w:spacing w:val="-3"/>
-          <w:szCs w:val="24"/>
-        </w:rPr>
-        <w:t>malignancy.</w:t>
-      </w:r>
-    </w:p>
-    <w:p>
-      <w:pPr>
-        <w:spacing w:line="360" w:lineRule="auto"/>
-        <w:ind w:right="117" w:firstLine="338"/>
-        <w:rPr>
-          <w:rFonts w:eastAsia="Georgia" w:cs="Times New Roman"/>
-          <w:color w:val="333333"/>
-          <w:szCs w:val="24"/>
-        </w:rPr>
-      </w:pPr>
-      <w:r>
-        <w:rPr>
-          <w:rFonts w:eastAsia="Times New Roman" w:cs="Times New Roman"/>
-          <w:szCs w:val="24"/>
-        </w:rPr>
-        <w:t>In</w:t>
-      </w:r>
-      <w:r>
-        <w:rPr>
-          <w:rFonts w:eastAsia="Times New Roman" w:cs="Times New Roman"/>
-          <w:spacing w:val="-8"/>
-          <w:szCs w:val="24"/>
-        </w:rPr>
-        <w:t xml:space="preserve"> </w:t>
-      </w:r>
-      <w:r>
-        <w:rPr>
-          <w:rFonts w:eastAsia="Times New Roman" w:cs="Times New Roman"/>
-          <w:szCs w:val="24"/>
-        </w:rPr>
-        <w:t>the</w:t>
-      </w:r>
-      <w:r>
-        <w:rPr>
-          <w:rFonts w:eastAsia="Times New Roman" w:cs="Times New Roman"/>
-          <w:spacing w:val="-8"/>
-          <w:szCs w:val="24"/>
-        </w:rPr>
-        <w:t xml:space="preserve"> </w:t>
-      </w:r>
-      <w:r>
-        <w:rPr>
-          <w:rFonts w:eastAsia="Times New Roman" w:cs="Times New Roman"/>
-          <w:szCs w:val="24"/>
-        </w:rPr>
-        <w:t>project,</w:t>
-      </w:r>
-      <w:r>
-        <w:rPr>
-          <w:rFonts w:eastAsia="Times New Roman" w:cs="Times New Roman"/>
-          <w:spacing w:val="-8"/>
-          <w:szCs w:val="24"/>
-        </w:rPr>
-        <w:t xml:space="preserve"> </w:t>
-      </w:r>
-      <w:r>
-        <w:rPr>
-          <w:rFonts w:eastAsia="Times New Roman" w:cs="Times New Roman"/>
-          <w:spacing w:val="-10"/>
-          <w:szCs w:val="24"/>
-        </w:rPr>
-        <w:t>we</w:t>
-      </w:r>
-      <w:r>
-        <w:rPr>
-          <w:rFonts w:eastAsia="Times New Roman" w:cs="Times New Roman"/>
-          <w:spacing w:val="-8"/>
-          <w:szCs w:val="24"/>
-        </w:rPr>
-        <w:t xml:space="preserve"> </w:t>
-      </w:r>
-      <w:r>
-        <w:rPr>
-          <w:rFonts w:eastAsia="Times New Roman" w:cs="Times New Roman"/>
-          <w:szCs w:val="24"/>
-        </w:rPr>
-        <w:t>are</w:t>
-      </w:r>
-      <w:r>
-        <w:rPr>
-          <w:rFonts w:eastAsia="Times New Roman" w:cs="Times New Roman"/>
-          <w:spacing w:val="-8"/>
-          <w:szCs w:val="24"/>
-        </w:rPr>
-        <w:t xml:space="preserve"> </w:t>
-      </w:r>
-      <w:r>
-        <w:rPr>
-          <w:rFonts w:eastAsia="Times New Roman" w:cs="Times New Roman"/>
-          <w:szCs w:val="24"/>
-        </w:rPr>
-        <w:t>using</w:t>
-      </w:r>
-      <w:r>
-        <w:rPr>
-          <w:rFonts w:eastAsia="Times New Roman" w:cs="Times New Roman"/>
-          <w:spacing w:val="-7"/>
-          <w:szCs w:val="24"/>
-        </w:rPr>
-        <w:t xml:space="preserve"> </w:t>
-      </w:r>
-      <w:r>
-        <w:rPr>
-          <w:rFonts w:eastAsia="Times New Roman" w:cs="Times New Roman"/>
-          <w:szCs w:val="24"/>
-        </w:rPr>
-        <w:t>Convolutional</w:t>
-      </w:r>
-      <w:r>
-        <w:rPr>
-          <w:rFonts w:eastAsia="Times New Roman" w:cs="Times New Roman"/>
-          <w:spacing w:val="-8"/>
-          <w:szCs w:val="24"/>
-        </w:rPr>
-        <w:t xml:space="preserve"> </w:t>
-      </w:r>
-      <w:r>
-        <w:rPr>
-          <w:rFonts w:eastAsia="Times New Roman" w:cs="Times New Roman"/>
-          <w:szCs w:val="24"/>
-        </w:rPr>
-        <w:t>Neural</w:t>
-      </w:r>
-      <w:r>
-        <w:rPr>
-          <w:rFonts w:eastAsia="Times New Roman" w:cs="Times New Roman"/>
-          <w:spacing w:val="-7"/>
-          <w:szCs w:val="24"/>
-        </w:rPr>
-        <w:t xml:space="preserve"> </w:t>
-      </w:r>
-      <w:r>
-        <w:rPr>
-          <w:rFonts w:eastAsia="Times New Roman" w:cs="Times New Roman"/>
-          <w:szCs w:val="24"/>
-        </w:rPr>
-        <w:t>Networks</w:t>
-      </w:r>
-      <w:r>
-        <w:rPr>
-          <w:rFonts w:eastAsia="Times New Roman" w:cs="Times New Roman"/>
-          <w:spacing w:val="-8"/>
-          <w:szCs w:val="24"/>
-        </w:rPr>
-        <w:t xml:space="preserve"> </w:t>
-      </w:r>
-      <w:r>
-        <w:rPr>
-          <w:rFonts w:eastAsia="Times New Roman" w:cs="Times New Roman"/>
-          <w:szCs w:val="24"/>
-        </w:rPr>
-        <w:t>(CNN)</w:t>
-      </w:r>
-      <w:r>
-        <w:rPr>
-          <w:rFonts w:eastAsia="Times New Roman" w:cs="Times New Roman"/>
-          <w:spacing w:val="-8"/>
-          <w:szCs w:val="24"/>
-        </w:rPr>
-        <w:t xml:space="preserve"> </w:t>
-      </w:r>
-      <w:r>
-        <w:rPr>
-          <w:rFonts w:eastAsia="Times New Roman" w:cs="Times New Roman"/>
-          <w:szCs w:val="24"/>
-        </w:rPr>
-        <w:t>to</w:t>
-      </w:r>
-      <w:r>
-        <w:rPr>
-          <w:rFonts w:eastAsia="Times New Roman" w:cs="Times New Roman"/>
-          <w:spacing w:val="-8"/>
-          <w:szCs w:val="24"/>
-        </w:rPr>
-        <w:t xml:space="preserve"> </w:t>
-      </w:r>
-      <w:r>
-        <w:rPr>
-          <w:rFonts w:eastAsia="Times New Roman" w:cs="Times New Roman"/>
-          <w:szCs w:val="24"/>
-        </w:rPr>
-        <w:t>accurately</w:t>
-      </w:r>
-      <w:r>
-        <w:rPr>
-          <w:rFonts w:eastAsia="Times New Roman" w:cs="Times New Roman"/>
-          <w:spacing w:val="-8"/>
-          <w:szCs w:val="24"/>
-        </w:rPr>
-        <w:t xml:space="preserve"> </w:t>
-      </w:r>
-      <w:r>
-        <w:rPr>
-          <w:rFonts w:eastAsia="Times New Roman" w:cs="Times New Roman"/>
-          <w:szCs w:val="24"/>
-        </w:rPr>
-        <w:t>classify</w:t>
-      </w:r>
-      <w:r>
-        <w:rPr>
-          <w:rFonts w:eastAsia="Times New Roman" w:cs="Times New Roman"/>
-          <w:spacing w:val="-6"/>
-          <w:szCs w:val="24"/>
-        </w:rPr>
-        <w:t xml:space="preserve"> </w:t>
-      </w:r>
-      <w:r>
-        <w:rPr>
-          <w:rFonts w:eastAsia="Times New Roman" w:cs="Times New Roman"/>
-          <w:szCs w:val="24"/>
-        </w:rPr>
-        <w:t xml:space="preserve">pigmented skin lesion in </w:t>
-      </w:r>
-      <w:proofErr w:type="spellStart"/>
-      <w:r>
-        <w:rPr>
-          <w:rFonts w:eastAsia="Times New Roman" w:cs="Times New Roman"/>
-          <w:szCs w:val="24"/>
-        </w:rPr>
-        <w:t>dermoscopic</w:t>
-      </w:r>
-      <w:proofErr w:type="spellEnd"/>
-      <w:r>
-        <w:rPr>
-          <w:rFonts w:eastAsia="Times New Roman" w:cs="Times New Roman"/>
-          <w:szCs w:val="24"/>
-        </w:rPr>
-        <w:t xml:space="preserve"> images to detect the malignant skin lesions as early as possible. CNNs are a class of deep neural network that use convolution instead of general matrix multiplication in at least one of their layers. They excel in analyzing visual imagery because</w:t>
-      </w:r>
-      <w:r>
-        <w:rPr>
-          <w:rFonts w:eastAsia="Times New Roman" w:cs="Times New Roman"/>
-          <w:spacing w:val="-19"/>
-          <w:szCs w:val="24"/>
-        </w:rPr>
-        <w:t xml:space="preserve"> </w:t>
-      </w:r>
-      <w:r>
-        <w:rPr>
-          <w:rFonts w:eastAsia="Times New Roman" w:cs="Times New Roman"/>
-          <w:spacing w:val="-4"/>
-          <w:szCs w:val="24"/>
-        </w:rPr>
-        <w:t xml:space="preserve">they </w:t>
-      </w:r>
-      <w:r>
-        <w:rPr>
-          <w:rFonts w:eastAsia="Times New Roman" w:cs="Times New Roman"/>
-          <w:szCs w:val="24"/>
-        </w:rPr>
-        <w:t xml:space="preserve">are fully-connected (FC) feed-forward networks that reduce the number of parameters very efficiently without losing out on the quality of models </w:t>
-      </w:r>
-      <w:r>
-        <w:rPr>
-          <w:rFonts w:eastAsia="Georgia" w:cs="Times New Roman"/>
-          <w:color w:val="006699"/>
-          <w:szCs w:val="24"/>
-        </w:rPr>
-        <w:t>[2]</w:t>
-      </w:r>
-      <w:r>
-        <w:rPr>
-          <w:rFonts w:eastAsia="Times New Roman" w:cs="Times New Roman"/>
-          <w:szCs w:val="24"/>
-        </w:rPr>
-        <w:t>. Two</w:t>
-      </w:r>
-      <w:r>
-        <w:rPr>
-          <w:rFonts w:eastAsia="Times New Roman" w:cs="Times New Roman"/>
-          <w:szCs w:val="24"/>
-        </w:rPr>
-        <w:t xml:space="preserve"> convolutional neural networks with varied architecture and/or depth, as well as data pre-processing methods, are examined in the project to see how they affect classification performance of skin lesions.</w:t>
-      </w:r>
-      <w:r>
-        <w:rPr>
-          <w:rFonts w:eastAsia="Times New Roman" w:cs="Times New Roman"/>
-          <w:szCs w:val="24"/>
-        </w:rPr>
-        <w:t xml:space="preserve"> The models used are CNN architecture </w:t>
-      </w:r>
-      <w:r>
-        <w:rPr>
-          <w:rFonts w:eastAsia="Georgia" w:cs="Times New Roman"/>
-          <w:color w:val="333333"/>
-          <w:szCs w:val="24"/>
-        </w:rPr>
-        <w:t>VGG16Net</w:t>
-      </w:r>
-      <w:r>
-        <w:rPr>
-          <w:rFonts w:eastAsia="Times New Roman" w:cs="Times New Roman"/>
-          <w:szCs w:val="24"/>
-        </w:rPr>
-        <w:t xml:space="preserve"> and</w:t>
-      </w:r>
-      <w:r>
-        <w:rPr>
-          <w:rFonts w:eastAsia="Times New Roman" w:cs="Times New Roman"/>
-          <w:spacing w:val="-3"/>
-          <w:szCs w:val="24"/>
-        </w:rPr>
-        <w:t xml:space="preserve"> </w:t>
-      </w:r>
-      <w:r>
-        <w:rPr>
-          <w:rFonts w:eastAsia="Georgia" w:cs="Times New Roman"/>
-          <w:color w:val="333333"/>
-          <w:szCs w:val="24"/>
-        </w:rPr>
-        <w:t>InceptionNet-V3</w:t>
-      </w:r>
-      <w:r>
-        <w:rPr>
-          <w:rFonts w:eastAsia="Georgia" w:cs="Times New Roman"/>
-          <w:color w:val="006699"/>
-          <w:szCs w:val="24"/>
-        </w:rPr>
-        <w:t>.</w:t>
-      </w:r>
-    </w:p>
-    <w:p>
-      <w:pPr>
-        <w:spacing w:line="360" w:lineRule="auto"/>
-        <w:ind w:right="117" w:firstLine="338"/>
-        <w:rPr>
-          <w:rFonts w:cs="Times New Roman"/>
-          <w:szCs w:val="24"/>
-        </w:rPr>
-      </w:pPr>
-    </w:p>
-    <w:p>
-      <w:pPr>
-        <w:spacing w:line="360" w:lineRule="auto"/>
-        <w:ind w:right="117" w:firstLine="338"/>
-        <w:rPr>
-          <w:rFonts w:eastAsia="Times New Roman" w:cs="Times New Roman"/>
-          <w:szCs w:val="24"/>
-        </w:rPr>
-      </w:pPr>
-      <w:r>
-        <w:rPr>
-          <w:rFonts w:eastAsia="Georgia" w:cs="Times New Roman"/>
-          <w:color w:val="333333"/>
-          <w:szCs w:val="24"/>
-        </w:rPr>
-        <w:t>VGG16Net</w:t>
-      </w:r>
-      <w:r>
-        <w:rPr>
-          <w:rFonts w:eastAsia="Times New Roman" w:cs="Times New Roman"/>
-          <w:szCs w:val="24"/>
-        </w:rPr>
-        <w:t xml:space="preserve">: </w:t>
-      </w:r>
-      <w:r>
-        <w:rPr>
-          <w:rFonts w:eastAsia="Georgia" w:cs="Times New Roman"/>
-          <w:color w:val="333333"/>
-          <w:szCs w:val="24"/>
-        </w:rPr>
-        <w:t xml:space="preserve">VGG16Net </w:t>
-      </w:r>
-      <w:r>
-        <w:rPr>
-          <w:rFonts w:eastAsia="Georgia" w:cs="Times New Roman"/>
-          <w:color w:val="006699"/>
-          <w:szCs w:val="24"/>
-        </w:rPr>
-        <w:t>[3]</w:t>
-      </w:r>
-      <w:r>
-        <w:rPr>
-          <w:rFonts w:eastAsia="Times New Roman" w:cs="Times New Roman"/>
-          <w:szCs w:val="24"/>
-        </w:rPr>
-        <w:t xml:space="preserve"> is a 16-layer CNN model with very small convolution filters and an </w:t>
-      </w:r>
-      <w:r>
-        <w:rPr>
-          <w:rFonts w:eastAsia="Times New Roman" w:cs="Times New Roman"/>
-          <w:spacing w:val="-3"/>
-          <w:szCs w:val="24"/>
-        </w:rPr>
-        <w:t>architec</w:t>
-      </w:r>
-      <w:r>
-        <w:rPr>
-          <w:rFonts w:eastAsia="Times New Roman" w:cs="Times New Roman"/>
-          <w:szCs w:val="24"/>
-        </w:rPr>
-        <w:t>ture of increasing depths. In 2014, the model won first place in the ImageNet recognition</w:t>
-      </w:r>
-      <w:r>
-        <w:rPr>
-          <w:rFonts w:eastAsia="Times New Roman" w:cs="Times New Roman"/>
-          <w:spacing w:val="-34"/>
-          <w:szCs w:val="24"/>
-        </w:rPr>
-        <w:t xml:space="preserve"> </w:t>
-      </w:r>
-      <w:r>
-        <w:rPr>
-          <w:rFonts w:eastAsia="Times New Roman" w:cs="Times New Roman"/>
-          <w:szCs w:val="24"/>
-        </w:rPr>
-        <w:t>competition, with a top-5 test accuracy of 92.7</w:t>
-      </w:r>
-      <w:r>
-        <w:rPr>
-          <w:rFonts w:eastAsia="Times New Roman" w:cs="Times New Roman"/>
-          <w:spacing w:val="-11"/>
-          <w:szCs w:val="24"/>
-        </w:rPr>
-        <w:t xml:space="preserve"> </w:t>
-      </w:r>
-      <w:r>
-        <w:rPr>
-          <w:rFonts w:eastAsia="Times New Roman" w:cs="Times New Roman"/>
-          <w:szCs w:val="24"/>
-        </w:rPr>
-        <w:t>%.</w:t>
-      </w:r>
-    </w:p>
-    <w:p>
-      <w:pPr>
-        <w:spacing w:line="360" w:lineRule="auto"/>
-        <w:ind w:right="117"/>
-        <w:rPr>
-          <w:rFonts w:cs="Times New Roman"/>
-          <w:szCs w:val="24"/>
-        </w:rPr>
-      </w:pPr>
-    </w:p>
-    <w:p>
-      <w:pPr>
-        <w:spacing w:line="360" w:lineRule="auto"/>
-        <w:ind w:right="117"/>
-        <w:rPr>
-          <w:rFonts w:cs="Times New Roman"/>
-          <w:color w:val="333333"/>
-          <w:szCs w:val="24"/>
-        </w:rPr>
-      </w:pPr>
-      <w:r>
-        <w:rPr>
-          <w:rFonts w:eastAsia="Georgia" w:cs="Times New Roman"/>
-          <w:color w:val="333333"/>
-          <w:szCs w:val="24"/>
-        </w:rPr>
-        <w:t xml:space="preserve">     InceptionNet-V3: InceptionV3 </w:t>
-      </w:r>
-      <w:r>
-        <w:rPr>
-          <w:rFonts w:eastAsia="Georgia" w:cs="Times New Roman"/>
-          <w:color w:val="006699"/>
-          <w:szCs w:val="24"/>
-        </w:rPr>
-        <w:t>[4]</w:t>
-      </w:r>
-      <w:r>
-        <w:rPr>
-          <w:rFonts w:eastAsia="Georgia" w:cs="Times New Roman"/>
-          <w:color w:val="333333"/>
-          <w:szCs w:val="24"/>
-        </w:rPr>
-        <w:t xml:space="preserve"> is the third version of Google's Inception CNN, which is frequently utilized. It's a 48-layer model that first appeared in the ImageNet identification challenge in 2015, where it came in second place. In the challenge, it achieved an accuracy of 78.1 percent.</w:t>
-      </w:r>
-    </w:p>
-    <w:p>
-      <w:pPr>
-        <w:pStyle w:val="Heading1"/>
-        <w:spacing w:line="258" w:lineRule="exact"/>
-        <w:jc w:val="both"/>
-        <w:rPr>
-          <w:sz w:val="24"/>
-          <w:szCs w:val="24"/>
-        </w:rPr>
-      </w:pPr>
-    </w:p>
-    <w:p>
-      <w:pPr>
-        <w:pStyle w:val="Heading1"/>
-        <w:spacing w:line="258" w:lineRule="exact"/>
-        <w:jc w:val="both"/>
-      </w:pPr>
-    </w:p>
-    <w:p>
-      <w:pPr>
-        <w:pStyle w:val="Heading1"/>
-        <w:spacing w:line="258" w:lineRule="exact"/>
-        <w:jc w:val="both"/>
-      </w:pPr>
-    </w:p>
-    <w:p>
-      <w:pPr>
-        <w:pStyle w:val="Heading1"/>
-        <w:ind w:left="0"/>
       </w:pPr>
       <w:bookmarkStart w:id="2" w:name="_Toc93274526"/>
       <w:bookmarkStart w:id="3" w:name="_Toc93274711"/>
-    </w:p>
-    <w:p>
-      <w:pPr>
-        <w:pStyle w:val="Heading1"/>
-        <w:ind w:left="0"/>
-      </w:pPr>
       <w:r>
         <w:lastRenderedPageBreak/>
         <w:t>2 Dataset</w:t>
@@ -4782,7 +4693,10 @@
         </w:rPr>
       </w:pPr>
       <w:r>
-        <w:t>Fig. 1: Main descriptive statistics of the data set contents</w:t>
+        <w:t>Table</w:t>
+      </w:r>
+      <w:r>
+        <w:t xml:space="preserve"> 1: Main descriptive statistics of the data set contents</w:t>
       </w:r>
     </w:p>
     <w:p/>
@@ -4901,7 +4815,21 @@
           <w:rFonts w:eastAsia="Times New Roman" w:cs="Times New Roman"/>
           <w:szCs w:val="24"/>
         </w:rPr>
-        <w:t>Fig. 2: Skin Lesion Categories Distributio</w:t>
+        <w:t xml:space="preserve">Fig. </w:t>
+      </w:r>
+      <w:r>
+        <w:rPr>
+          <w:rFonts w:eastAsia="Times New Roman" w:cs="Times New Roman"/>
+          <w:szCs w:val="24"/>
+        </w:rPr>
+        <w:t>1</w:t>
+      </w:r>
+      <w:r>
+        <w:rPr>
+          <w:rFonts w:eastAsia="Times New Roman" w:cs="Times New Roman"/>
+          <w:szCs w:val="24"/>
+        </w:rPr>
+        <w:t>: Skin Lesion Categories Distributio</w:t>
       </w:r>
       <w:r>
         <w:rPr>
@@ -5303,7 +5231,21 @@
           <w:rFonts w:eastAsia="Times New Roman" w:cs="Times New Roman"/>
           <w:szCs w:val="24"/>
         </w:rPr>
-        <w:t xml:space="preserve">Fig 3: Skin cancer by </w:t>
+        <w:t xml:space="preserve">Fig </w:t>
+      </w:r>
+      <w:r>
+        <w:rPr>
+          <w:rFonts w:eastAsia="Times New Roman" w:cs="Times New Roman"/>
+          <w:szCs w:val="24"/>
+        </w:rPr>
+        <w:t>2</w:t>
+      </w:r>
+      <w:r>
+        <w:rPr>
+          <w:rFonts w:eastAsia="Times New Roman" w:cs="Times New Roman"/>
+          <w:szCs w:val="24"/>
+        </w:rPr>
+        <w:t xml:space="preserve">: Skin cancer by </w:t>
       </w:r>
       <w:proofErr w:type="spellStart"/>
       <w:r>
@@ -5460,7 +5402,21 @@
           <w:rFonts w:eastAsia="Times New Roman" w:cs="Times New Roman"/>
           <w:szCs w:val="24"/>
         </w:rPr>
-        <w:t>Fig 4: Skin cancer by body localization</w:t>
+        <w:t xml:space="preserve">Fig </w:t>
+      </w:r>
+      <w:r>
+        <w:rPr>
+          <w:rFonts w:eastAsia="Times New Roman" w:cs="Times New Roman"/>
+          <w:szCs w:val="24"/>
+        </w:rPr>
+        <w:t>3</w:t>
+      </w:r>
+      <w:r>
+        <w:rPr>
+          <w:rFonts w:eastAsia="Times New Roman" w:cs="Times New Roman"/>
+          <w:szCs w:val="24"/>
+        </w:rPr>
+        <w:t>: Skin cancer by body localization</w:t>
       </w:r>
     </w:p>
     <w:p>
@@ -5608,7 +5564,23 @@
           <w:color w:val="000000" w:themeColor="text1"/>
           <w:szCs w:val="24"/>
         </w:rPr>
-        <w:t>Fig 5: Skin cancer by sex</w:t>
+        <w:t xml:space="preserve">Fig </w:t>
+      </w:r>
+      <w:r>
+        <w:rPr>
+          <w:rFonts w:eastAsia="Times New Roman" w:cs="Times New Roman"/>
+          <w:color w:val="000000" w:themeColor="text1"/>
+          <w:szCs w:val="24"/>
+        </w:rPr>
+        <w:t>4</w:t>
+      </w:r>
+      <w:r>
+        <w:rPr>
+          <w:rFonts w:eastAsia="Times New Roman" w:cs="Times New Roman"/>
+          <w:color w:val="000000" w:themeColor="text1"/>
+          <w:szCs w:val="24"/>
+        </w:rPr>
+        <w:t>: Skin cancer by sex</w:t>
       </w:r>
     </w:p>
     <w:p>
@@ -5766,7 +5738,21 @@
           <w:rFonts w:eastAsia="Times New Roman" w:cs="Times New Roman"/>
           <w:szCs w:val="24"/>
         </w:rPr>
-        <w:t>Fig 6: Skin cancer by age</w:t>
+        <w:t xml:space="preserve">Fig </w:t>
+      </w:r>
+      <w:r>
+        <w:rPr>
+          <w:rFonts w:eastAsia="Times New Roman" w:cs="Times New Roman"/>
+          <w:szCs w:val="24"/>
+        </w:rPr>
+        <w:t>5</w:t>
+      </w:r>
+      <w:r>
+        <w:rPr>
+          <w:rFonts w:eastAsia="Times New Roman" w:cs="Times New Roman"/>
+          <w:szCs w:val="24"/>
+        </w:rPr>
+        <w:t>: Skin cancer by age</w:t>
       </w:r>
     </w:p>
     <w:p>
@@ -6619,7 +6605,21 @@
           <w:rFonts w:cs="Times New Roman"/>
           <w:szCs w:val="24"/>
         </w:rPr>
-        <w:t>Fig 7: VGG16Net Architecture</w:t>
+        <w:t xml:space="preserve">Fig </w:t>
+      </w:r>
+      <w:r>
+        <w:rPr>
+          <w:rFonts w:cs="Times New Roman"/>
+          <w:szCs w:val="24"/>
+        </w:rPr>
+        <w:t>6</w:t>
+      </w:r>
+      <w:r>
+        <w:rPr>
+          <w:rFonts w:cs="Times New Roman"/>
+          <w:szCs w:val="24"/>
+        </w:rPr>
+        <w:t>: VGG16Net Architecture</w:t>
       </w:r>
     </w:p>
     <w:p>
@@ -6920,7 +6920,21 @@
           <w:rFonts w:cs="Times New Roman"/>
           <w:szCs w:val="24"/>
         </w:rPr>
-        <w:t>Fig 8: InceptionV3 Architecture</w:t>
+        <w:t xml:space="preserve">Fig </w:t>
+      </w:r>
+      <w:r>
+        <w:rPr>
+          <w:rFonts w:cs="Times New Roman"/>
+          <w:szCs w:val="24"/>
+        </w:rPr>
+        <w:t>7</w:t>
+      </w:r>
+      <w:r>
+        <w:rPr>
+          <w:rFonts w:cs="Times New Roman"/>
+          <w:szCs w:val="24"/>
+        </w:rPr>
+        <w:t>: InceptionV3 Architecture</w:t>
       </w:r>
     </w:p>
     <w:p>
@@ -7975,7 +7989,10 @@
         <w:jc w:val="center"/>
       </w:pPr>
       <w:r>
-        <w:t>Fig 9: Model Hyperparameters</w:t>
+        <w:t>Table 2</w:t>
+      </w:r>
+      <w:r>
+        <w:t>: Model Hyperparameters</w:t>
       </w:r>
     </w:p>
     <w:p>
@@ -8435,7 +8452,7 @@
           <w:szCs w:val="24"/>
           <w:shd w:val="clear" w:color="auto" w:fill="FFFFFF"/>
         </w:rPr>
-        <w:t xml:space="preserve">Fig 9: </w:t>
+        <w:t xml:space="preserve">Fig </w:t>
       </w:r>
       <w:r>
         <w:rPr>
@@ -8444,6 +8461,24 @@
           <w:szCs w:val="24"/>
           <w:shd w:val="clear" w:color="auto" w:fill="FFFFFF"/>
         </w:rPr>
+        <w:t>8</w:t>
+      </w:r>
+      <w:r>
+        <w:rPr>
+          <w:rFonts w:cs="Times New Roman"/>
+          <w:color w:val="000000" w:themeColor="text1"/>
+          <w:szCs w:val="24"/>
+          <w:shd w:val="clear" w:color="auto" w:fill="FFFFFF"/>
+        </w:rPr>
+        <w:t xml:space="preserve">: </w:t>
+      </w:r>
+      <w:r>
+        <w:rPr>
+          <w:rFonts w:cs="Times New Roman"/>
+          <w:color w:val="000000" w:themeColor="text1"/>
+          <w:szCs w:val="24"/>
+          <w:shd w:val="clear" w:color="auto" w:fill="FFFFFF"/>
+        </w:rPr>
         <w:t>Architecture of VGG16Net used for image classification</w:t>
       </w:r>
     </w:p>
@@ -8456,6 +8491,91 @@
           <w:szCs w:val="24"/>
         </w:rPr>
       </w:pPr>
+      <w:r>
+        <w:rPr>
+          <w:rFonts w:cs="Times New Roman"/>
+          <w:noProof/>
+          <w:szCs w:val="24"/>
+        </w:rPr>
+        <w:lastRenderedPageBreak/>
+        <w:drawing>
+          <wp:inline distT="0" distB="0" distL="0" distR="0" wp14:anchorId="2BCD4426" wp14:editId="50DA5F93">
+            <wp:extent cx="5943600" cy="3591560"/>
+            <wp:effectExtent l="0" t="0" r="0" b="8890"/>
+            <wp:docPr id="3" name="Picture 3"/>
+            <wp:cNvGraphicFramePr>
+              <a:graphicFrameLocks xmlns:a="http://schemas.openxmlformats.org/drawingml/2006/main" noChangeAspect="1"/>
+            </wp:cNvGraphicFramePr>
+            <a:graphic xmlns:a="http://schemas.openxmlformats.org/drawingml/2006/main">
+              <a:graphicData uri="http://schemas.openxmlformats.org/drawingml/2006/picture">
+                <pic:pic xmlns:pic="http://schemas.openxmlformats.org/drawingml/2006/picture">
+                  <pic:nvPicPr>
+                    <pic:cNvPr id="1" name=""/>
+                    <pic:cNvPicPr/>
+                  </pic:nvPicPr>
+                  <pic:blipFill>
+                    <a:blip r:embed="rId18"/>
+                    <a:stretch>
+                      <a:fillRect/>
+                    </a:stretch>
+                  </pic:blipFill>
+                  <pic:spPr>
+                    <a:xfrm>
+                      <a:off x="0" y="0"/>
+                      <a:ext cx="5943600" cy="3591560"/>
+                    </a:xfrm>
+                    <a:prstGeom prst="rect">
+                      <a:avLst/>
+                    </a:prstGeom>
+                  </pic:spPr>
+                </pic:pic>
+              </a:graphicData>
+            </a:graphic>
+          </wp:inline>
+        </w:drawing>
+      </w:r>
+      <w:r>
+        <w:rPr>
+          <w:rFonts w:cs="Times New Roman"/>
+          <w:noProof/>
+          <w:szCs w:val="24"/>
+        </w:rPr>
+        <w:drawing>
+          <wp:inline distT="0" distB="0" distL="0" distR="0" wp14:anchorId="080F0326" wp14:editId="75FC2071">
+            <wp:extent cx="5943600" cy="2956560"/>
+            <wp:effectExtent l="0" t="0" r="0" b="0"/>
+            <wp:docPr id="1" name="Picture 1"/>
+            <wp:cNvGraphicFramePr>
+              <a:graphicFrameLocks xmlns:a="http://schemas.openxmlformats.org/drawingml/2006/main" noChangeAspect="1"/>
+            </wp:cNvGraphicFramePr>
+            <a:graphic xmlns:a="http://schemas.openxmlformats.org/drawingml/2006/main">
+              <a:graphicData uri="http://schemas.openxmlformats.org/drawingml/2006/picture">
+                <pic:pic xmlns:pic="http://schemas.openxmlformats.org/drawingml/2006/picture">
+                  <pic:nvPicPr>
+                    <pic:cNvPr id="1" name=""/>
+                    <pic:cNvPicPr/>
+                  </pic:nvPicPr>
+                  <pic:blipFill>
+                    <a:blip r:embed="rId19"/>
+                    <a:stretch>
+                      <a:fillRect/>
+                    </a:stretch>
+                  </pic:blipFill>
+                  <pic:spPr>
+                    <a:xfrm>
+                      <a:off x="0" y="0"/>
+                      <a:ext cx="5943600" cy="2956560"/>
+                    </a:xfrm>
+                    <a:prstGeom prst="rect">
+                      <a:avLst/>
+                    </a:prstGeom>
+                  </pic:spPr>
+                </pic:pic>
+              </a:graphicData>
+            </a:graphic>
+          </wp:inline>
+        </w:drawing>
+      </w:r>
     </w:p>
     <w:p>
       <w:pPr>
@@ -8484,7 +8604,7 @@
           <w:szCs w:val="24"/>
           <w:shd w:val="clear" w:color="auto" w:fill="FFFFFF"/>
         </w:rPr>
-        <w:t>10</w:t>
+        <w:t>9</w:t>
       </w:r>
       <w:r>
         <w:rPr>
@@ -8520,8 +8640,73 @@
           <w:szCs w:val="24"/>
           <w:shd w:val="clear" w:color="auto" w:fill="FFFFFF"/>
         </w:rPr>
+        <w:t>(snippet of last layer</w:t>
+      </w:r>
+      <w:r>
+        <w:rPr>
+          <w:rFonts w:cs="Times New Roman"/>
+          <w:color w:val="000000" w:themeColor="text1"/>
+          <w:szCs w:val="24"/>
+          <w:shd w:val="clear" w:color="auto" w:fill="FFFFFF"/>
+        </w:rPr>
+        <w:t xml:space="preserve"> and first layer</w:t>
+      </w:r>
+      <w:r>
+        <w:rPr>
+          <w:rFonts w:cs="Times New Roman"/>
+          <w:color w:val="000000" w:themeColor="text1"/>
+          <w:szCs w:val="24"/>
+          <w:shd w:val="clear" w:color="auto" w:fill="FFFFFF"/>
+        </w:rPr>
+        <w:t>)</w:t>
+      </w:r>
+      <w:r>
+        <w:rPr>
+          <w:rFonts w:cs="Times New Roman"/>
+          <w:color w:val="000000" w:themeColor="text1"/>
+          <w:szCs w:val="24"/>
+          <w:shd w:val="clear" w:color="auto" w:fill="FFFFFF"/>
+        </w:rPr>
         <w:t xml:space="preserve"> used for image classification</w:t>
       </w:r>
+      <w:r>
+        <w:rPr>
+          <w:rFonts w:cs="Times New Roman"/>
+          <w:color w:val="000000" w:themeColor="text1"/>
+          <w:szCs w:val="24"/>
+          <w:shd w:val="clear" w:color="auto" w:fill="FFFFFF"/>
+        </w:rPr>
+        <w:t xml:space="preserve"> (</w:t>
+      </w:r>
+      <w:r>
+        <w:rPr>
+          <w:rFonts w:cs="Times New Roman"/>
+          <w:color w:val="000000" w:themeColor="text1"/>
+          <w:szCs w:val="24"/>
+          <w:shd w:val="clear" w:color="auto" w:fill="FFFFFF"/>
+        </w:rPr>
+        <w:t>Entire architecture is present in the google colab notebook)</w:t>
+      </w:r>
+    </w:p>
+    <w:p>
+      <w:pPr>
+        <w:jc w:val="left"/>
+        <w:rPr>
+          <w:rFonts w:cs="Times New Roman"/>
+          <w:color w:val="000000" w:themeColor="text1"/>
+          <w:szCs w:val="24"/>
+          <w:shd w:val="clear" w:color="auto" w:fill="FFFFFF"/>
+        </w:rPr>
+      </w:pPr>
+      <w:r>
+        <w:rPr>
+          <w:rFonts w:cs="Times New Roman"/>
+          <w:color w:val="000000" w:themeColor="text1"/>
+          <w:szCs w:val="24"/>
+          <w:shd w:val="clear" w:color="auto" w:fill="FFFFFF"/>
+        </w:rPr>
+        <w:br w:type="page"/>
+      </w:r>
     </w:p>
     <w:p>
       <w:pPr>
@@ -8533,24 +8718,14 @@
           <w:shd w:val="clear" w:color="auto" w:fill="FFFFFF"/>
         </w:rPr>
       </w:pPr>
-    </w:p>
-    <w:p>
-      <w:pPr>
-        <w:spacing w:line="360" w:lineRule="auto"/>
+      <w:r>
         <w:rPr>
           <w:rFonts w:cs="Times New Roman"/>
           <w:color w:val="333333"/>
           <w:szCs w:val="24"/>
           <w:shd w:val="clear" w:color="auto" w:fill="FFFFFF"/>
         </w:rPr>
-      </w:pPr>
-      <w:r>
-        <w:rPr>
-          <w:rFonts w:cs="Times New Roman"/>
-          <w:color w:val="333333"/>
-          <w:szCs w:val="24"/>
-          <w:shd w:val="clear" w:color="auto" w:fill="FFFFFF"/>
-        </w:rPr>
+        <w:lastRenderedPageBreak/>
         <w:t>T</w:t>
       </w:r>
       <w:r>
@@ -8643,7 +8818,7 @@
                     </pic:cNvPicPr>
                   </pic:nvPicPr>
                   <pic:blipFill>
-                    <a:blip r:embed="rId18">
+                    <a:blip r:embed="rId20">
                       <a:extLst>
                         <a:ext uri="{28A0092B-C50C-407E-A947-70E740481C1C}">
                           <a14:useLocalDpi xmlns:a14="http://schemas.microsoft.com/office/drawing/2010/main" val="0"/>
@@ -8706,7 +8881,7 @@
                     </pic:cNvPicPr>
                   </pic:nvPicPr>
                   <pic:blipFill>
-                    <a:blip r:embed="rId19">
+                    <a:blip r:embed="rId21">
                       <a:extLst>
                         <a:ext uri="{28A0092B-C50C-407E-A947-70E740481C1C}">
                           <a14:useLocalDpi xmlns:a14="http://schemas.microsoft.com/office/drawing/2010/main" val="0"/>
@@ -8822,7 +8997,7 @@
                     </pic:cNvPicPr>
                   </pic:nvPicPr>
                   <pic:blipFill>
-                    <a:blip r:embed="rId20">
+                    <a:blip r:embed="rId22">
                       <a:extLst>
                         <a:ext uri="{28A0092B-C50C-407E-A947-70E740481C1C}">
                           <a14:useLocalDpi xmlns:a14="http://schemas.microsoft.com/office/drawing/2010/main" val="0"/>
@@ -8877,7 +9052,7 @@
                     </pic:cNvPicPr>
                   </pic:nvPicPr>
                   <pic:blipFill>
-                    <a:blip r:embed="rId21">
+                    <a:blip r:embed="rId23">
                       <a:extLst>
                         <a:ext uri="{28A0092B-C50C-407E-A947-70E740481C1C}">
                           <a14:useLocalDpi xmlns:a14="http://schemas.microsoft.com/office/drawing/2010/main" val="0"/>
@@ -9102,17 +9277,7 @@
           <w:szCs w:val="24"/>
           <w:shd w:val="clear" w:color="auto" w:fill="FFFFFF"/>
         </w:rPr>
-        <w:t xml:space="preserve"> Then from there it started to increase again. Similarly, for InceptionV3 the training </w:t>
-      </w:r>
-      <w:r>
-        <w:rPr>
-          <w:rFonts w:cs="Times New Roman"/>
-          <w:color w:val="333333"/>
-          <w:szCs w:val="24"/>
-          <w:shd w:val="clear" w:color="auto" w:fill="FFFFFF"/>
-        </w:rPr>
-        <w:lastRenderedPageBreak/>
-        <w:t>and test accuracy had a constant increase up to 11 epochs and for the 12</w:t>
+        <w:t xml:space="preserve"> Then from there it started to increase again. Similarly, for InceptionV3 the training and test accuracy had a constant increase up to 11 epochs and for the 12</w:t>
       </w:r>
       <w:r>
         <w:rPr>
@@ -9178,15 +9343,12 @@
         <w:spacing w:line="360" w:lineRule="auto"/>
         <w:rPr>
           <w:rFonts w:cs="Times New Roman"/>
-          <w:color w:val="000000" w:themeColor="text1"/>
+          <w:color w:val="333333"/>
           <w:szCs w:val="24"/>
           <w:shd w:val="clear" w:color="auto" w:fill="FFFFFF"/>
         </w:rPr>
       </w:pPr>
-    </w:p>
-    <w:p>
-      <w:pPr>
-        <w:spacing w:line="360" w:lineRule="auto"/>
+      <w:r>
         <w:rPr>
           <w:rFonts w:cs="Times New Roman"/>
           <w:b/>
@@ -9195,16 +9357,7 @@
           <w:szCs w:val="24"/>
           <w:shd w:val="clear" w:color="auto" w:fill="FFFFFF"/>
         </w:rPr>
-      </w:pPr>
-      <w:r>
-        <w:rPr>
-          <w:rFonts w:cs="Times New Roman"/>
-          <w:b/>
-          <w:bCs/>
-          <w:color w:val="000000" w:themeColor="text1"/>
-          <w:szCs w:val="24"/>
-          <w:shd w:val="clear" w:color="auto" w:fill="FFFFFF"/>
-        </w:rPr>
+        <w:lastRenderedPageBreak/>
         <w:t>Performance results of transfer learning:</w:t>
       </w:r>
     </w:p>
@@ -9215,10 +9368,10 @@
         <w:tblLook w:val="04A0" w:firstRow="1" w:lastRow="0" w:firstColumn="1" w:lastColumn="0" w:noHBand="0" w:noVBand="1"/>
       </w:tblPr>
       <w:tblGrid>
-        <w:gridCol w:w="2352"/>
-        <w:gridCol w:w="2334"/>
-        <w:gridCol w:w="2333"/>
-        <w:gridCol w:w="2331"/>
+        <w:gridCol w:w="2354"/>
+        <w:gridCol w:w="2338"/>
+        <w:gridCol w:w="2337"/>
+        <w:gridCol w:w="2321"/>
       </w:tblGrid>
       <w:tr>
         <w:tc>
@@ -9418,7 +9571,7 @@
                 <w:szCs w:val="24"/>
                 <w:shd w:val="clear" w:color="auto" w:fill="FFFFFF"/>
               </w:rPr>
-              <w:t>0.522572</w:t>
+              <w:t>0.722892</w:t>
             </w:r>
           </w:p>
         </w:tc>
@@ -9445,7 +9598,16 @@
                 <w:szCs w:val="24"/>
                 <w:shd w:val="clear" w:color="auto" w:fill="FFFFFF"/>
               </w:rPr>
-              <w:t>0.722892</w:t>
+              <w:t>0.722</w:t>
+            </w:r>
+            <w:r>
+              <w:rPr>
+                <w:rFonts w:cs="Times New Roman"/>
+                <w:color w:val="000000" w:themeColor="text1"/>
+                <w:szCs w:val="24"/>
+                <w:shd w:val="clear" w:color="auto" w:fill="FFFFFF"/>
+              </w:rPr>
+              <w:t>8</w:t>
             </w:r>
           </w:p>
         </w:tc>
@@ -9496,6 +9658,15 @@
                 <w:shd w:val="clear" w:color="auto" w:fill="FFFFFF"/>
               </w:rPr>
             </w:pPr>
+            <w:r>
+              <w:rPr>
+                <w:rFonts w:cs="Times New Roman"/>
+                <w:color w:val="000000" w:themeColor="text1"/>
+                <w:szCs w:val="24"/>
+                <w:shd w:val="clear" w:color="auto" w:fill="FFFFFF"/>
+              </w:rPr>
+              <w:t>0.722892</w:t>
+            </w:r>
           </w:p>
         </w:tc>
         <w:tc>
@@ -9514,6 +9685,15 @@
                 <w:shd w:val="clear" w:color="auto" w:fill="FFFFFF"/>
               </w:rPr>
             </w:pPr>
+            <w:r>
+              <w:rPr>
+                <w:rFonts w:cs="Times New Roman"/>
+                <w:color w:val="000000" w:themeColor="text1"/>
+                <w:szCs w:val="24"/>
+                <w:shd w:val="clear" w:color="auto" w:fill="FFFFFF"/>
+              </w:rPr>
+              <w:t>0.522572</w:t>
+            </w:r>
           </w:p>
         </w:tc>
         <w:tc>
@@ -9532,6 +9712,24 @@
                 <w:shd w:val="clear" w:color="auto" w:fill="FFFFFF"/>
               </w:rPr>
             </w:pPr>
+            <w:r>
+              <w:rPr>
+                <w:rFonts w:cs="Times New Roman"/>
+                <w:color w:val="000000" w:themeColor="text1"/>
+                <w:szCs w:val="24"/>
+                <w:shd w:val="clear" w:color="auto" w:fill="FFFFFF"/>
+              </w:rPr>
+              <w:t>0.7</w:t>
+            </w:r>
+            <w:r>
+              <w:rPr>
+                <w:rFonts w:cs="Times New Roman"/>
+                <w:color w:val="000000" w:themeColor="text1"/>
+                <w:szCs w:val="24"/>
+                <w:shd w:val="clear" w:color="auto" w:fill="FFFFFF"/>
+              </w:rPr>
+              <w:t>328</w:t>
+            </w:r>
           </w:p>
         </w:tc>
       </w:tr>
@@ -9563,7 +9761,14 @@
           <w:rFonts w:cs="Times New Roman"/>
           <w:szCs w:val="24"/>
         </w:rPr>
-        <w:t>Fig 13: Performance evaluation of VGG16Net and InceptionV3 models</w:t>
+        <w:t>Table 3</w:t>
+      </w:r>
+      <w:r>
+        <w:rPr>
+          <w:rFonts w:cs="Times New Roman"/>
+          <w:szCs w:val="24"/>
+        </w:rPr>
+        <w:t>: Performance evaluation of VGG16Net and InceptionV3 models</w:t>
       </w:r>
     </w:p>
     <w:p>
@@ -9578,22 +9783,411 @@
           <w:shd w:val="clear" w:color="auto" w:fill="FFFFFF"/>
         </w:rPr>
       </w:pPr>
+      <w:r>
+        <w:rPr>
+          <w:rFonts w:cs="Times New Roman"/>
+          <w:b/>
+          <w:bCs/>
+          <w:color w:val="000000" w:themeColor="text1"/>
+          <w:szCs w:val="24"/>
+          <w:shd w:val="clear" w:color="auto" w:fill="FFFFFF"/>
+        </w:rPr>
+        <w:t>Testing for VGG16 Model:</w:t>
+      </w:r>
+    </w:p>
+    <w:p>
+      <w:pPr>
+        <w:spacing w:line="360" w:lineRule="auto"/>
+        <w:jc w:val="center"/>
+        <w:rPr>
+          <w:rFonts w:cs="Times New Roman"/>
+          <w:color w:val="000000" w:themeColor="text1"/>
+          <w:szCs w:val="24"/>
+          <w:shd w:val="clear" w:color="auto" w:fill="FFFFFF"/>
+        </w:rPr>
+      </w:pPr>
+      <w:r>
+        <w:rPr>
+          <w:noProof/>
+          <w:color w:val="000000" w:themeColor="text1"/>
+          <w:shd w:val="clear" w:color="auto" w:fill="FFFFFF"/>
+        </w:rPr>
+        <w:drawing>
+          <wp:inline distT="0" distB="0" distL="0" distR="0" wp14:anchorId="3212BC24" wp14:editId="7FF823A1">
+            <wp:extent cx="2438400" cy="2117118"/>
+            <wp:effectExtent l="0" t="0" r="0" b="0"/>
+            <wp:docPr id="2" name="Picture 2"/>
+            <wp:cNvGraphicFramePr>
+              <a:graphicFrameLocks xmlns:a="http://schemas.openxmlformats.org/drawingml/2006/main" noChangeAspect="1"/>
+            </wp:cNvGraphicFramePr>
+            <a:graphic xmlns:a="http://schemas.openxmlformats.org/drawingml/2006/main">
+              <a:graphicData uri="http://schemas.openxmlformats.org/drawingml/2006/picture">
+                <pic:pic xmlns:pic="http://schemas.openxmlformats.org/drawingml/2006/picture">
+                  <pic:nvPicPr>
+                    <pic:cNvPr id="0" name="Picture 1"/>
+                    <pic:cNvPicPr>
+                      <a:picLocks noChangeAspect="1" noChangeArrowheads="1"/>
+                    </pic:cNvPicPr>
+                  </pic:nvPicPr>
+                  <pic:blipFill>
+                    <a:blip r:embed="rId24">
+                      <a:extLst>
+                        <a:ext uri="{28A0092B-C50C-407E-A947-70E740481C1C}">
+                          <a14:useLocalDpi xmlns:a14="http://schemas.microsoft.com/office/drawing/2010/main" val="0"/>
+                        </a:ext>
+                      </a:extLst>
+                    </a:blip>
+                    <a:srcRect/>
+                    <a:stretch>
+                      <a:fillRect/>
+                    </a:stretch>
+                  </pic:blipFill>
+                  <pic:spPr bwMode="auto">
+                    <a:xfrm>
+                      <a:off x="0" y="0"/>
+                      <a:ext cx="2459801" cy="2135699"/>
+                    </a:xfrm>
+                    <a:prstGeom prst="rect">
+                      <a:avLst/>
+                    </a:prstGeom>
+                    <a:noFill/>
+                    <a:ln>
+                      <a:noFill/>
+                    </a:ln>
+                  </pic:spPr>
+                </pic:pic>
+              </a:graphicData>
+            </a:graphic>
+          </wp:inline>
+        </w:drawing>
+      </w:r>
+      <w:r>
+        <w:rPr>
+          <w:noProof/>
+          <w:color w:val="000000" w:themeColor="text1"/>
+          <w:shd w:val="clear" w:color="auto" w:fill="FFFFFF"/>
+        </w:rPr>
+        <w:drawing>
+          <wp:inline distT="0" distB="0" distL="0" distR="0" wp14:anchorId="176387EC" wp14:editId="6CC15E03">
+            <wp:extent cx="2399030" cy="2080260"/>
+            <wp:effectExtent l="0" t="0" r="1270" b="0"/>
+            <wp:docPr id="4" name="Picture 4"/>
+            <wp:cNvGraphicFramePr>
+              <a:graphicFrameLocks xmlns:a="http://schemas.openxmlformats.org/drawingml/2006/main" noChangeAspect="1"/>
+            </wp:cNvGraphicFramePr>
+            <a:graphic xmlns:a="http://schemas.openxmlformats.org/drawingml/2006/main">
+              <a:graphicData uri="http://schemas.openxmlformats.org/drawingml/2006/picture">
+                <pic:pic xmlns:pic="http://schemas.openxmlformats.org/drawingml/2006/picture">
+                  <pic:nvPicPr>
+                    <pic:cNvPr id="0" name="Picture 3"/>
+                    <pic:cNvPicPr>
+                      <a:picLocks noChangeAspect="1" noChangeArrowheads="1"/>
+                    </pic:cNvPicPr>
+                  </pic:nvPicPr>
+                  <pic:blipFill>
+                    <a:blip r:embed="rId25">
+                      <a:extLst>
+                        <a:ext uri="{28A0092B-C50C-407E-A947-70E740481C1C}">
+                          <a14:useLocalDpi xmlns:a14="http://schemas.microsoft.com/office/drawing/2010/main" val="0"/>
+                        </a:ext>
+                      </a:extLst>
+                    </a:blip>
+                    <a:srcRect/>
+                    <a:stretch>
+                      <a:fillRect/>
+                    </a:stretch>
+                  </pic:blipFill>
+                  <pic:spPr bwMode="auto">
+                    <a:xfrm>
+                      <a:off x="0" y="0"/>
+                      <a:ext cx="2421851" cy="2100049"/>
+                    </a:xfrm>
+                    <a:prstGeom prst="rect">
+                      <a:avLst/>
+                    </a:prstGeom>
+                    <a:noFill/>
+                    <a:ln>
+                      <a:noFill/>
+                    </a:ln>
+                  </pic:spPr>
+                </pic:pic>
+              </a:graphicData>
+            </a:graphic>
+          </wp:inline>
+        </w:drawing>
+      </w:r>
+    </w:p>
+    <w:p>
+      <w:pPr>
+        <w:widowControl/>
+        <w:autoSpaceDE/>
+        <w:autoSpaceDN/>
+        <w:jc w:val="left"/>
+        <w:rPr>
+          <w:rFonts w:eastAsia="Times New Roman" w:cs="Times New Roman"/>
+          <w:color w:val="212121"/>
+          <w:szCs w:val="24"/>
+          <w:shd w:val="clear" w:color="auto" w:fill="FFFFFF"/>
+        </w:rPr>
+      </w:pPr>
+      <w:r>
+        <w:rPr>
+          <w:rFonts w:eastAsia="Times New Roman" w:cs="Times New Roman"/>
+          <w:color w:val="212121"/>
+          <w:szCs w:val="24"/>
+          <w:shd w:val="clear" w:color="auto" w:fill="FFFFFF"/>
+        </w:rPr>
+        <w:t xml:space="preserve">                     </w:t>
+      </w:r>
+      <w:r>
+        <w:rPr>
+          <w:rFonts w:eastAsia="Times New Roman" w:cs="Times New Roman"/>
+          <w:color w:val="212121"/>
+          <w:szCs w:val="24"/>
+          <w:shd w:val="clear" w:color="auto" w:fill="FFFFFF"/>
+        </w:rPr>
+        <w:t>Actual: 2</w:t>
+      </w:r>
+      <w:r>
+        <w:rPr>
+          <w:rFonts w:eastAsia="Times New Roman" w:cs="Times New Roman"/>
+          <w:color w:val="212121"/>
+          <w:szCs w:val="24"/>
+          <w:shd w:val="clear" w:color="auto" w:fill="FFFFFF"/>
+        </w:rPr>
+        <w:tab/>
+      </w:r>
+      <w:r>
+        <w:rPr>
+          <w:rFonts w:eastAsia="Times New Roman" w:cs="Times New Roman"/>
+          <w:color w:val="212121"/>
+          <w:szCs w:val="24"/>
+          <w:shd w:val="clear" w:color="auto" w:fill="FFFFFF"/>
+        </w:rPr>
+        <w:tab/>
+      </w:r>
+      <w:r>
+        <w:rPr>
+          <w:rFonts w:eastAsia="Times New Roman" w:cs="Times New Roman"/>
+          <w:color w:val="212121"/>
+          <w:szCs w:val="24"/>
+          <w:shd w:val="clear" w:color="auto" w:fill="FFFFFF"/>
+        </w:rPr>
+        <w:tab/>
+      </w:r>
+      <w:r>
+        <w:rPr>
+          <w:rFonts w:eastAsia="Times New Roman" w:cs="Times New Roman"/>
+          <w:color w:val="212121"/>
+          <w:szCs w:val="24"/>
+          <w:shd w:val="clear" w:color="auto" w:fill="FFFFFF"/>
+        </w:rPr>
+        <w:tab/>
+      </w:r>
+      <w:r>
+        <w:rPr>
+          <w:rFonts w:eastAsia="Times New Roman" w:cs="Times New Roman"/>
+          <w:color w:val="212121"/>
+          <w:szCs w:val="24"/>
+          <w:shd w:val="clear" w:color="auto" w:fill="FFFFFF"/>
+        </w:rPr>
+        <w:tab/>
+      </w:r>
+      <w:r>
+        <w:rPr>
+          <w:rFonts w:eastAsia="Times New Roman" w:cs="Times New Roman"/>
+          <w:color w:val="212121"/>
+          <w:szCs w:val="24"/>
+          <w:shd w:val="clear" w:color="auto" w:fill="FFFFFF"/>
+        </w:rPr>
+        <w:tab/>
+        <w:t>Actual: 4</w:t>
+      </w:r>
+    </w:p>
+    <w:p>
+      <w:pPr>
+        <w:tabs>
+          <w:tab w:val="left" w:pos="1296"/>
+        </w:tabs>
+        <w:spacing w:line="360" w:lineRule="auto"/>
+        <w:jc w:val="left"/>
+        <w:rPr>
+          <w:rFonts w:eastAsia="Times New Roman" w:cs="Times New Roman"/>
+          <w:color w:val="212121"/>
+          <w:szCs w:val="24"/>
+          <w:shd w:val="clear" w:color="auto" w:fill="FFFFFF"/>
+        </w:rPr>
+      </w:pPr>
+      <w:r>
+        <w:rPr>
+          <w:rFonts w:eastAsia="Times New Roman" w:cs="Times New Roman"/>
+          <w:color w:val="212121"/>
+          <w:szCs w:val="24"/>
+          <w:shd w:val="clear" w:color="auto" w:fill="FFFFFF"/>
+        </w:rPr>
+        <w:t xml:space="preserve">                     </w:t>
+      </w:r>
+      <w:r>
+        <w:rPr>
+          <w:rFonts w:eastAsia="Times New Roman" w:cs="Times New Roman"/>
+          <w:color w:val="212121"/>
+          <w:szCs w:val="24"/>
+          <w:shd w:val="clear" w:color="auto" w:fill="FFFFFF"/>
+        </w:rPr>
+        <w:t>Predicted: 4</w:t>
+      </w:r>
+      <w:r>
+        <w:rPr>
+          <w:rFonts w:eastAsia="Times New Roman" w:cs="Times New Roman"/>
+          <w:color w:val="212121"/>
+          <w:szCs w:val="24"/>
+          <w:shd w:val="clear" w:color="auto" w:fill="FFFFFF"/>
+        </w:rPr>
+        <w:tab/>
+      </w:r>
+      <w:r>
+        <w:rPr>
+          <w:rFonts w:eastAsia="Times New Roman" w:cs="Times New Roman"/>
+          <w:color w:val="212121"/>
+          <w:szCs w:val="24"/>
+          <w:shd w:val="clear" w:color="auto" w:fill="FFFFFF"/>
+        </w:rPr>
+        <w:tab/>
+      </w:r>
+      <w:r>
+        <w:rPr>
+          <w:rFonts w:eastAsia="Times New Roman" w:cs="Times New Roman"/>
+          <w:color w:val="212121"/>
+          <w:szCs w:val="24"/>
+          <w:shd w:val="clear" w:color="auto" w:fill="FFFFFF"/>
+        </w:rPr>
+        <w:tab/>
+      </w:r>
+      <w:r>
+        <w:rPr>
+          <w:rFonts w:eastAsia="Times New Roman" w:cs="Times New Roman"/>
+          <w:color w:val="212121"/>
+          <w:szCs w:val="24"/>
+          <w:shd w:val="clear" w:color="auto" w:fill="FFFFFF"/>
+        </w:rPr>
+        <w:tab/>
+      </w:r>
+      <w:r>
+        <w:rPr>
+          <w:rFonts w:eastAsia="Times New Roman" w:cs="Times New Roman"/>
+          <w:color w:val="212121"/>
+          <w:szCs w:val="24"/>
+          <w:shd w:val="clear" w:color="auto" w:fill="FFFFFF"/>
+        </w:rPr>
+        <w:tab/>
+        <w:t>Predicted: 4</w:t>
+      </w:r>
+    </w:p>
+    <w:p>
+      <w:pPr>
+        <w:tabs>
+          <w:tab w:val="left" w:pos="1296"/>
+        </w:tabs>
+        <w:spacing w:line="360" w:lineRule="auto"/>
+        <w:jc w:val="center"/>
+        <w:rPr>
+          <w:rFonts w:eastAsia="Times New Roman" w:cs="Times New Roman"/>
+          <w:color w:val="212121"/>
+          <w:szCs w:val="24"/>
+          <w:shd w:val="clear" w:color="auto" w:fill="FFFFFF"/>
+        </w:rPr>
+      </w:pPr>
+      <w:r>
+        <w:rPr>
+          <w:rFonts w:eastAsia="Times New Roman" w:cs="Times New Roman"/>
+          <w:color w:val="212121"/>
+          <w:szCs w:val="24"/>
+          <w:shd w:val="clear" w:color="auto" w:fill="FFFFFF"/>
+        </w:rPr>
+        <w:t>Fig 12: Testing for VGG16 model</w:t>
+      </w:r>
+    </w:p>
+    <w:p>
+      <w:pPr>
+        <w:tabs>
+          <w:tab w:val="left" w:pos="1296"/>
+        </w:tabs>
+        <w:spacing w:line="360" w:lineRule="auto"/>
+        <w:jc w:val="left"/>
+        <w:rPr>
+          <w:rFonts w:eastAsia="Times New Roman" w:cs="Times New Roman"/>
+          <w:b/>
+          <w:bCs/>
+          <w:color w:val="212121"/>
+          <w:szCs w:val="24"/>
+          <w:shd w:val="clear" w:color="auto" w:fill="FFFFFF"/>
+        </w:rPr>
+      </w:pPr>
+    </w:p>
+    <w:p>
+      <w:pPr>
+        <w:tabs>
+          <w:tab w:val="left" w:pos="1296"/>
+        </w:tabs>
+        <w:spacing w:line="360" w:lineRule="auto"/>
+        <w:jc w:val="left"/>
+        <w:rPr>
+          <w:rFonts w:eastAsia="Times New Roman" w:cs="Times New Roman"/>
+          <w:b/>
+          <w:bCs/>
+          <w:color w:val="212121"/>
+          <w:szCs w:val="24"/>
+          <w:shd w:val="clear" w:color="auto" w:fill="FFFFFF"/>
+        </w:rPr>
+      </w:pPr>
+      <w:r>
+        <w:rPr>
+          <w:rFonts w:eastAsia="Times New Roman" w:cs="Times New Roman"/>
+          <w:b/>
+          <w:bCs/>
+          <w:color w:val="212121"/>
+          <w:szCs w:val="24"/>
+          <w:shd w:val="clear" w:color="auto" w:fill="FFFFFF"/>
+        </w:rPr>
+        <w:t>Testing for Inception V3 model:</w:t>
+      </w:r>
+    </w:p>
+    <w:p>
+      <w:pPr>
+        <w:jc w:val="left"/>
+        <w:rPr>
+          <w:rFonts w:eastAsia="Times New Roman" w:cs="Times New Roman"/>
+          <w:b/>
+          <w:bCs/>
+          <w:color w:val="212121"/>
+          <w:szCs w:val="24"/>
+          <w:shd w:val="clear" w:color="auto" w:fill="FFFFFF"/>
+        </w:rPr>
+      </w:pPr>
+      <w:r>
+        <w:rPr>
+          <w:rFonts w:eastAsia="Times New Roman" w:cs="Times New Roman"/>
+          <w:b/>
+          <w:bCs/>
+          <w:color w:val="212121"/>
+          <w:szCs w:val="24"/>
+          <w:shd w:val="clear" w:color="auto" w:fill="FFFFFF"/>
+        </w:rPr>
+        <w:br w:type="page"/>
+      </w:r>
     </w:p>
     <w:p>
       <w:pPr>
         <w:pStyle w:val="Heading1"/>
         <w:ind w:left="0"/>
       </w:pPr>
-      <w:bookmarkStart w:id="36" w:name="_Toc93274548"/>
-      <w:bookmarkStart w:id="37" w:name="_Toc93274723"/>
-      <w:r>
+      <w:r>
+        <w:lastRenderedPageBreak/>
         <w:t xml:space="preserve">7 </w:t>
       </w:r>
       <w:r>
         <w:t>Conclusion and Future work:</w:t>
       </w:r>
-      <w:bookmarkEnd w:id="36"/>
-      <w:bookmarkEnd w:id="37"/>
     </w:p>
     <w:p>
       <w:pPr>
@@ -9606,47 +10200,87 @@
       <w:pPr>
         <w:spacing w:line="360" w:lineRule="auto"/>
         <w:rPr>
-          <w:b/>
-          <w:bCs/>
-        </w:rPr>
-      </w:pPr>
-      <w:r>
-        <w:t>In the project we investigated the use of two different CNN architecture (VGG16Net, InceptionV3) to predict the skin lesion categories based on skin lesion images.</w:t>
-      </w:r>
-      <w:r>
-        <w:t xml:space="preserve"> Both the models gave identical </w:t>
-      </w:r>
-      <w:r>
-        <w:t>Accuracy scores.</w:t>
-      </w:r>
-      <w:r>
-        <w:t xml:space="preserve"> And recall</w:t>
-      </w:r>
-      <w:r>
+          <w:rFonts w:cs="Times New Roman"/>
+          <w:color w:val="000000" w:themeColor="text1"/>
+          <w:szCs w:val="24"/>
+          <w:shd w:val="clear" w:color="auto" w:fill="FFFFFF"/>
+        </w:rPr>
+      </w:pPr>
+      <w:r>
+        <w:t>In the project we investigated the use of two different CNN architecture (VGG16Net, InceptionV3) to predict the skin lesion categories based on skin lesion images. Both the models gave identical Accuracy, precision and recall scores (</w:t>
+      </w:r>
+      <w:r>
+        <w:rPr>
+          <w:rFonts w:cs="Times New Roman"/>
+          <w:color w:val="000000" w:themeColor="text1"/>
+          <w:szCs w:val="24"/>
+          <w:shd w:val="clear" w:color="auto" w:fill="FFFFFF"/>
+        </w:rPr>
+        <w:t>0.722892</w:t>
+      </w:r>
+      <w:r>
+        <w:rPr>
+          <w:rFonts w:cs="Times New Roman"/>
+          <w:color w:val="000000" w:themeColor="text1"/>
+          <w:szCs w:val="24"/>
+          <w:shd w:val="clear" w:color="auto" w:fill="FFFFFF"/>
+        </w:rPr>
+        <w:t>,</w:t>
+      </w:r>
+      <w:r>
+        <w:rPr>
+          <w:rFonts w:cs="Times New Roman"/>
+          <w:color w:val="000000" w:themeColor="text1"/>
+          <w:szCs w:val="24"/>
+          <w:shd w:val="clear" w:color="auto" w:fill="FFFFFF"/>
+        </w:rPr>
         <w:t xml:space="preserve"> </w:t>
       </w:r>
-      <w:proofErr w:type="spellStart"/>
-      <w:r>
-        <w:t>pre</w:t>
-      </w:r>
-      <w:r>
-        <w:t>ision</w:t>
-      </w:r>
-      <w:proofErr w:type="spellEnd"/>
-    </w:p>
-    <w:p>
-      <w:pPr>
-        <w:pStyle w:val="Heading1"/>
-        <w:spacing w:line="360" w:lineRule="auto"/>
-        <w:ind w:left="360"/>
-        <w:rPr>
-          <w:rFonts w:cs="Times New Roman"/>
-          <w:b w:val="0"/>
-          <w:bCs w:val="0"/>
-          <w:sz w:val="24"/>
-          <w:szCs w:val="24"/>
-        </w:rPr>
-      </w:pPr>
+      <w:r>
+        <w:rPr>
+          <w:rFonts w:cs="Times New Roman"/>
+          <w:color w:val="000000" w:themeColor="text1"/>
+          <w:szCs w:val="24"/>
+          <w:shd w:val="clear" w:color="auto" w:fill="FFFFFF"/>
+        </w:rPr>
+        <w:t>0.722892</w:t>
+      </w:r>
+      <w:r>
+        <w:rPr>
+          <w:rFonts w:cs="Times New Roman"/>
+          <w:color w:val="000000" w:themeColor="text1"/>
+          <w:szCs w:val="24"/>
+          <w:shd w:val="clear" w:color="auto" w:fill="FFFFFF"/>
+        </w:rPr>
+        <w:t>,</w:t>
+      </w:r>
+      <w:r>
+        <w:rPr>
+          <w:rFonts w:cs="Times New Roman"/>
+          <w:color w:val="000000" w:themeColor="text1"/>
+          <w:szCs w:val="24"/>
+          <w:shd w:val="clear" w:color="auto" w:fill="FFFFFF"/>
+        </w:rPr>
+        <w:t xml:space="preserve"> </w:t>
+      </w:r>
+      <w:r>
+        <w:rPr>
+          <w:rFonts w:cs="Times New Roman"/>
+          <w:color w:val="000000" w:themeColor="text1"/>
+          <w:szCs w:val="24"/>
+          <w:shd w:val="clear" w:color="auto" w:fill="FFFFFF"/>
+        </w:rPr>
+        <w:t>0.722892</w:t>
+      </w:r>
+      <w:r>
+        <w:rPr>
+          <w:rFonts w:cs="Times New Roman"/>
+          <w:color w:val="000000" w:themeColor="text1"/>
+          <w:szCs w:val="24"/>
+          <w:shd w:val="clear" w:color="auto" w:fill="FFFFFF"/>
+        </w:rPr>
+        <w:t>), The two models were saved as VGG16_model and InceptionV3_model. While testing on random images both the models were able to predict Melanocytic nevi correctly while predicting other skin lesion it failed sometimes.</w:t>
+      </w:r>
     </w:p>
     <w:p>
       <w:pPr>
@@ -9716,13 +10350,11 @@
       </w:r>
       <w:proofErr w:type="spellEnd"/>
       <w:r>
-        <w:t xml:space="preserve"> </w:t>
-      </w:r>
-      <w:proofErr w:type="spellStart"/>
-      <w:r>
-        <w:t>etc</w:t>
-      </w:r>
-      <w:proofErr w:type="spellEnd"/>
+        <w:t xml:space="preserve"> etc</w:t>
+      </w:r>
+      <w:r>
+        <w:t>.</w:t>
+      </w:r>
     </w:p>
     <w:p>
       <w:pPr>
@@ -9896,8 +10528,8 @@
         <w:pStyle w:val="Heading1"/>
         <w:ind w:left="0"/>
       </w:pPr>
-      <w:bookmarkStart w:id="38" w:name="_Toc93274549"/>
-      <w:bookmarkStart w:id="39" w:name="_Toc93274724"/>
+      <w:bookmarkStart w:id="36" w:name="_Toc93274549"/>
+      <w:bookmarkStart w:id="37" w:name="_Toc93274724"/>
       <w:r>
         <w:rPr>
           <w:rFonts w:eastAsia="Times New Roman"/>
@@ -9910,8 +10542,8 @@
       <w:r>
         <w:t>:</w:t>
       </w:r>
-      <w:bookmarkEnd w:id="38"/>
-      <w:bookmarkEnd w:id="39"/>
+      <w:bookmarkEnd w:id="36"/>
+      <w:bookmarkEnd w:id="37"/>
       <w:r>
         <w:t xml:space="preserve"> </w:t>
       </w:r>
@@ -10008,7 +10640,11 @@
       </w:r>
       <w:proofErr w:type="spellEnd"/>
       <w:r>
-        <w:t xml:space="preserve"> Imagery," 2020 11th IEEE Annual Ubiquitous Computing, Electronics &amp; Mobile Communication Conference (UEMCON), 2020, pp. 0928-0931, </w:t>
+        <w:t xml:space="preserve"> Imagery," 2020 11th IEEE Annual Ubiquitous Computing, Electronics &amp; Mobile </w:t>
+      </w:r>
+      <w:r>
+        <w:lastRenderedPageBreak/>
+        <w:t xml:space="preserve">Communication Conference (UEMCON), 2020, pp. 0928-0931, </w:t>
       </w:r>
       <w:proofErr w:type="spellStart"/>
       <w:r>
@@ -10212,7 +10848,23 @@
           <w:rFonts w:eastAsia="Arial"/>
           <w:color w:val="222222"/>
         </w:rPr>
-        <w:t xml:space="preserve">. "The HAM10000 dataset, a large collection of multi-source </w:t>
+        <w:t>. "The HAM10000 dataset, a large collection of multi-</w:t>
+      </w:r>
+      <w:proofErr w:type="gramStart"/>
+      <w:r>
+        <w:rPr>
+          <w:rFonts w:eastAsia="Arial"/>
+          <w:color w:val="222222"/>
+        </w:rPr>
+        <w:t>source</w:t>
+      </w:r>
+      <w:proofErr w:type="gramEnd"/>
+      <w:r>
+        <w:rPr>
+          <w:rFonts w:eastAsia="Arial"/>
+          <w:color w:val="222222"/>
+        </w:rPr>
+        <w:t xml:space="preserve"> </w:t>
       </w:r>
       <w:proofErr w:type="spellStart"/>
       <w:r>
@@ -10402,7 +11054,6 @@
         </w:rPr>
       </w:pPr>
       <w:r>
-        <w:lastRenderedPageBreak/>
         <w:t xml:space="preserve">[8] K. Pai and A. </w:t>
       </w:r>
       <w:proofErr w:type="spellStart"/>
@@ -10451,7 +11102,7 @@
         </w:rPr>
         <w:t xml:space="preserve"> </w:t>
       </w:r>
-      <w:hyperlink r:id="rId22" w:history="1">
+      <w:hyperlink r:id="rId26" w:history="1">
         <w:r>
           <w:rPr>
             <w:rStyle w:val="Hyperlink"/>
@@ -10478,7 +11129,7 @@
           <w:szCs w:val="24"/>
         </w:rPr>
         <w:sectPr>
-          <w:footerReference w:type="default" r:id="rId23"/>
+          <w:footerReference w:type="default" r:id="rId27"/>
           <w:pgSz w:w="12240" w:h="15840"/>
           <w:pgMar w:top="1440" w:right="1440" w:bottom="1440" w:left="1440" w:header="720" w:footer="848" w:gutter="0"/>
           <w:pgNumType w:start="1"/>
@@ -10492,7 +11143,7 @@
         </w:rPr>
         <w:t xml:space="preserve">[10] </w:t>
       </w:r>
-      <w:hyperlink r:id="rId24" w:history="1">
+      <w:hyperlink r:id="rId28" w:history="1">
         <w:r>
           <w:rPr>
             <w:rStyle w:val="Hyperlink"/>
@@ -10519,7 +11170,7 @@
       </w:pPr>
     </w:p>
     <w:sectPr>
-      <w:footerReference w:type="default" r:id="rId25"/>
+      <w:footerReference w:type="default" r:id="rId29"/>
       <w:pgSz w:w="12240" w:h="15840"/>
       <w:pgMar w:top="1360" w:right="1320" w:bottom="1040" w:left="1280" w:header="0" w:footer="848" w:gutter="0"/>
       <w:cols w:space="720"/>

</xml_diff>

<commit_message>
Created a file vesrion of IPYNB file and simulatenously completed the project report
</commit_message>
<xml_diff>
--- a/B210472095_SATISH_PILLA_MACHINE_LEARNING_REPORT.docx
+++ b/B210472095_SATISH_PILLA_MACHINE_LEARNING_REPORT.docx
@@ -397,13 +397,7 @@
     </w:p>
     <w:sdt>
       <w:sdtPr>
-        <w:rPr>
-          <w:rFonts w:ascii="Times New Roman" w:eastAsia="LM Mono 10" w:hAnsi="Times New Roman" w:cs="LM Mono 10"/>
-          <w:color w:val="auto"/>
-          <w:sz w:val="24"/>
-          <w:szCs w:val="22"/>
-        </w:rPr>
-        <w:id w:val="-273934845"/>
+        <w:id w:val="-840848919"/>
         <w:docPartObj>
           <w:docPartGallery w:val="Table of Contents"/>
           <w:docPartUnique/>
@@ -411,9 +405,13 @@
       </w:sdtPr>
       <w:sdtEndPr>
         <w:rPr>
+          <w:rFonts w:ascii="Times New Roman" w:eastAsia="LM Mono 10" w:hAnsi="Times New Roman" w:cs="LM Mono 10"/>
           <w:b/>
           <w:bCs/>
           <w:noProof/>
+          <w:color w:val="auto"/>
+          <w:sz w:val="24"/>
+          <w:szCs w:val="22"/>
         </w:rPr>
       </w:sdtEndPr>
       <w:sdtContent>
@@ -446,7 +444,7 @@
           <w:r>
             <w:fldChar w:fldCharType="separate"/>
           </w:r>
-          <w:hyperlink w:anchor="_Toc93274710" w:history="1">
+          <w:hyperlink w:anchor="_Toc93527085" w:history="1">
             <w:r>
               <w:rPr>
                 <w:rStyle w:val="Hyperlink"/>
@@ -474,7 +472,7 @@
                 <w:noProof/>
                 <w:webHidden/>
               </w:rPr>
-              <w:instrText xml:space="preserve"> PAGEREF _Toc93274710 \h </w:instrText>
+              <w:instrText xml:space="preserve"> PAGEREF _Toc93527085 \h </w:instrText>
             </w:r>
             <w:r>
               <w:rPr>
@@ -517,7 +515,7 @@
               <w:sz w:val="22"/>
             </w:rPr>
           </w:pPr>
-          <w:hyperlink w:anchor="_Toc93274711" w:history="1">
+          <w:hyperlink w:anchor="_Toc93527086" w:history="1">
             <w:r>
               <w:rPr>
                 <w:rStyle w:val="Hyperlink"/>
@@ -544,7 +542,7 @@
                 <w:noProof/>
                 <w:webHidden/>
               </w:rPr>
-              <w:instrText xml:space="preserve"> PAGEREF _Toc93274711 \h </w:instrText>
+              <w:instrText xml:space="preserve"> PAGEREF _Toc93527086 \h </w:instrText>
             </w:r>
             <w:r>
               <w:rPr>
@@ -587,7 +585,7 @@
               <w:sz w:val="22"/>
             </w:rPr>
           </w:pPr>
-          <w:hyperlink w:anchor="_Toc93274712" w:history="1">
+          <w:hyperlink w:anchor="_Toc93527087" w:history="1">
             <w:r>
               <w:rPr>
                 <w:rStyle w:val="Hyperlink"/>
@@ -602,13 +600,48 @@
               </w:rPr>
               <w:tab/>
             </w:r>
+            <w:r>
+              <w:rPr>
+                <w:noProof/>
+                <w:webHidden/>
+              </w:rPr>
+              <w:fldChar w:fldCharType="begin"/>
+            </w:r>
+            <w:r>
+              <w:rPr>
+                <w:noProof/>
+                <w:webHidden/>
+              </w:rPr>
+              <w:instrText xml:space="preserve"> PAGEREF _Toc93527087 \h </w:instrText>
+            </w:r>
+            <w:r>
+              <w:rPr>
+                <w:noProof/>
+                <w:webHidden/>
+              </w:rPr>
+            </w:r>
+            <w:r>
+              <w:rPr>
+                <w:noProof/>
+                <w:webHidden/>
+              </w:rPr>
+              <w:fldChar w:fldCharType="separate"/>
+            </w:r>
+            <w:r>
+              <w:rPr>
+                <w:noProof/>
+                <w:webHidden/>
+              </w:rPr>
+              <w:t>8</w:t>
+            </w:r>
+            <w:r>
+              <w:rPr>
+                <w:noProof/>
+                <w:webHidden/>
+              </w:rPr>
+              <w:fldChar w:fldCharType="end"/>
+            </w:r>
           </w:hyperlink>
-          <w:r>
-            <w:rPr>
-              <w:noProof/>
-            </w:rPr>
-            <w:t>8</w:t>
-          </w:r>
         </w:p>
         <w:p>
           <w:pPr>
@@ -622,7 +655,7 @@
               <w:sz w:val="22"/>
             </w:rPr>
           </w:pPr>
-          <w:hyperlink w:anchor="_Toc93274713" w:history="1">
+          <w:hyperlink w:anchor="_Toc93527088" w:history="1">
             <w:r>
               <w:rPr>
                 <w:rStyle w:val="Hyperlink"/>
@@ -642,7 +675,41 @@
                 <w:noProof/>
                 <w:webHidden/>
               </w:rPr>
+              <w:fldChar w:fldCharType="begin"/>
+            </w:r>
+            <w:r>
+              <w:rPr>
+                <w:noProof/>
+                <w:webHidden/>
+              </w:rPr>
+              <w:instrText xml:space="preserve"> PAGEREF _Toc93527088 \h </w:instrText>
+            </w:r>
+            <w:r>
+              <w:rPr>
+                <w:noProof/>
+                <w:webHidden/>
+              </w:rPr>
+            </w:r>
+            <w:r>
+              <w:rPr>
+                <w:noProof/>
+                <w:webHidden/>
+              </w:rPr>
+              <w:fldChar w:fldCharType="separate"/>
+            </w:r>
+            <w:r>
+              <w:rPr>
+                <w:noProof/>
+                <w:webHidden/>
+              </w:rPr>
               <w:t>8</w:t>
+            </w:r>
+            <w:r>
+              <w:rPr>
+                <w:noProof/>
+                <w:webHidden/>
+              </w:rPr>
+              <w:fldChar w:fldCharType="end"/>
             </w:r>
           </w:hyperlink>
         </w:p>
@@ -658,7 +725,7 @@
               <w:sz w:val="22"/>
             </w:rPr>
           </w:pPr>
-          <w:hyperlink w:anchor="_Toc93274714" w:history="1">
+          <w:hyperlink w:anchor="_Toc93527089" w:history="1">
             <w:r>
               <w:rPr>
                 <w:rStyle w:val="Hyperlink"/>
@@ -686,7 +753,7 @@
                 <w:noProof/>
                 <w:webHidden/>
               </w:rPr>
-              <w:instrText xml:space="preserve"> PAGEREF _Toc93274714 \h </w:instrText>
+              <w:instrText xml:space="preserve"> PAGEREF _Toc93527089 \h </w:instrText>
             </w:r>
             <w:r>
               <w:rPr>
@@ -729,7 +796,7 @@
               <w:sz w:val="22"/>
             </w:rPr>
           </w:pPr>
-          <w:hyperlink w:anchor="_Toc93274715" w:history="1">
+          <w:hyperlink w:anchor="_Toc93527090" w:history="1">
             <w:r>
               <w:rPr>
                 <w:rStyle w:val="Hyperlink"/>
@@ -757,7 +824,7 @@
                 <w:noProof/>
                 <w:webHidden/>
               </w:rPr>
-              <w:instrText xml:space="preserve"> PAGEREF _Toc93274715 \h </w:instrText>
+              <w:instrText xml:space="preserve"> PAGEREF _Toc93527090 \h </w:instrText>
             </w:r>
             <w:r>
               <w:rPr>
@@ -800,7 +867,7 @@
               <w:sz w:val="22"/>
             </w:rPr>
           </w:pPr>
-          <w:hyperlink w:anchor="_Toc93274716" w:history="1">
+          <w:hyperlink w:anchor="_Toc93527091" w:history="1">
             <w:r>
               <w:rPr>
                 <w:rStyle w:val="Hyperlink"/>
@@ -827,7 +894,7 @@
                 <w:noProof/>
                 <w:webHidden/>
               </w:rPr>
-              <w:instrText xml:space="preserve"> PAGEREF _Toc93274716 \h </w:instrText>
+              <w:instrText xml:space="preserve"> PAGEREF _Toc93527091 \h </w:instrText>
             </w:r>
             <w:r>
               <w:rPr>
@@ -870,7 +937,7 @@
               <w:sz w:val="22"/>
             </w:rPr>
           </w:pPr>
-          <w:hyperlink w:anchor="_Toc93274717" w:history="1">
+          <w:hyperlink w:anchor="_Toc93527092" w:history="1">
             <w:r>
               <w:rPr>
                 <w:rStyle w:val="Hyperlink"/>
@@ -897,7 +964,7 @@
                 <w:noProof/>
                 <w:webHidden/>
               </w:rPr>
-              <w:instrText xml:space="preserve"> PAGEREF _Toc93274717 \h </w:instrText>
+              <w:instrText xml:space="preserve"> PAGEREF _Toc93527092 \h </w:instrText>
             </w:r>
             <w:r>
               <w:rPr>
@@ -940,7 +1007,7 @@
               <w:sz w:val="22"/>
             </w:rPr>
           </w:pPr>
-          <w:hyperlink w:anchor="_Toc93274718" w:history="1">
+          <w:hyperlink w:anchor="_Toc93527093" w:history="1">
             <w:r>
               <w:rPr>
                 <w:rStyle w:val="Hyperlink"/>
@@ -960,41 +1027,7 @@
                 <w:noProof/>
                 <w:webHidden/>
               </w:rPr>
-              <w:fldChar w:fldCharType="begin"/>
-            </w:r>
-            <w:r>
-              <w:rPr>
-                <w:noProof/>
-                <w:webHidden/>
-              </w:rPr>
-              <w:instrText xml:space="preserve"> PAGEREF _Toc93274718 \h </w:instrText>
-            </w:r>
-            <w:r>
-              <w:rPr>
-                <w:noProof/>
-                <w:webHidden/>
-              </w:rPr>
-            </w:r>
-            <w:r>
-              <w:rPr>
-                <w:noProof/>
-                <w:webHidden/>
-              </w:rPr>
-              <w:fldChar w:fldCharType="separate"/>
-            </w:r>
-            <w:r>
-              <w:rPr>
-                <w:noProof/>
-                <w:webHidden/>
-              </w:rPr>
-              <w:t>13</w:t>
-            </w:r>
-            <w:r>
-              <w:rPr>
-                <w:noProof/>
-                <w:webHidden/>
-              </w:rPr>
-              <w:fldChar w:fldCharType="end"/>
+              <w:t>12</w:t>
             </w:r>
           </w:hyperlink>
         </w:p>
@@ -1010,7 +1043,7 @@
               <w:sz w:val="22"/>
             </w:rPr>
           </w:pPr>
-          <w:hyperlink w:anchor="_Toc93274719" w:history="1">
+          <w:hyperlink w:anchor="_Toc93527094" w:history="1">
             <w:r>
               <w:rPr>
                 <w:rStyle w:val="Hyperlink"/>
@@ -1030,7 +1063,41 @@
                 <w:noProof/>
                 <w:webHidden/>
               </w:rPr>
+              <w:fldChar w:fldCharType="begin"/>
+            </w:r>
+            <w:r>
+              <w:rPr>
+                <w:noProof/>
+                <w:webHidden/>
+              </w:rPr>
+              <w:instrText xml:space="preserve"> PAGEREF _Toc93527094 \h </w:instrText>
+            </w:r>
+            <w:r>
+              <w:rPr>
+                <w:noProof/>
+                <w:webHidden/>
+              </w:rPr>
+            </w:r>
+            <w:r>
+              <w:rPr>
+                <w:noProof/>
+                <w:webHidden/>
+              </w:rPr>
+              <w:fldChar w:fldCharType="separate"/>
+            </w:r>
+            <w:r>
+              <w:rPr>
+                <w:noProof/>
+                <w:webHidden/>
+              </w:rPr>
               <w:t>13</w:t>
+            </w:r>
+            <w:r>
+              <w:rPr>
+                <w:noProof/>
+                <w:webHidden/>
+              </w:rPr>
+              <w:fldChar w:fldCharType="end"/>
             </w:r>
           </w:hyperlink>
         </w:p>
@@ -1046,7 +1113,7 @@
               <w:sz w:val="22"/>
             </w:rPr>
           </w:pPr>
-          <w:hyperlink w:anchor="_Toc93274720" w:history="1">
+          <w:hyperlink w:anchor="_Toc93527095" w:history="1">
             <w:r>
               <w:rPr>
                 <w:rStyle w:val="Hyperlink"/>
@@ -1066,7 +1133,41 @@
                 <w:noProof/>
                 <w:webHidden/>
               </w:rPr>
+              <w:fldChar w:fldCharType="begin"/>
+            </w:r>
+            <w:r>
+              <w:rPr>
+                <w:noProof/>
+                <w:webHidden/>
+              </w:rPr>
+              <w:instrText xml:space="preserve"> PAGEREF _Toc93527095 \h </w:instrText>
+            </w:r>
+            <w:r>
+              <w:rPr>
+                <w:noProof/>
+                <w:webHidden/>
+              </w:rPr>
+            </w:r>
+            <w:r>
+              <w:rPr>
+                <w:noProof/>
+                <w:webHidden/>
+              </w:rPr>
+              <w:fldChar w:fldCharType="separate"/>
+            </w:r>
+            <w:r>
+              <w:rPr>
+                <w:noProof/>
+                <w:webHidden/>
+              </w:rPr>
               <w:t>13</w:t>
+            </w:r>
+            <w:r>
+              <w:rPr>
+                <w:noProof/>
+                <w:webHidden/>
+              </w:rPr>
+              <w:fldChar w:fldCharType="end"/>
             </w:r>
           </w:hyperlink>
         </w:p>
@@ -1082,7 +1183,7 @@
               <w:sz w:val="22"/>
             </w:rPr>
           </w:pPr>
-          <w:hyperlink w:anchor="_Toc93274721" w:history="1">
+          <w:hyperlink w:anchor="_Toc93527096" w:history="1">
             <w:r>
               <w:rPr>
                 <w:rStyle w:val="Hyperlink"/>
@@ -1109,7 +1210,7 @@
                 <w:noProof/>
                 <w:webHidden/>
               </w:rPr>
-              <w:instrText xml:space="preserve"> PAGEREF _Toc93274721 \h </w:instrText>
+              <w:instrText xml:space="preserve"> PAGEREF _Toc93527096 \h </w:instrText>
             </w:r>
             <w:r>
               <w:rPr>
@@ -1152,7 +1253,7 @@
               <w:sz w:val="22"/>
             </w:rPr>
           </w:pPr>
-          <w:hyperlink w:anchor="_Toc93274722" w:history="1">
+          <w:hyperlink w:anchor="_Toc93527097" w:history="1">
             <w:r>
               <w:rPr>
                 <w:rStyle w:val="Hyperlink"/>
@@ -1179,7 +1280,7 @@
                 <w:noProof/>
                 <w:webHidden/>
               </w:rPr>
-              <w:instrText xml:space="preserve"> PAGEREF _Toc93274722 \h </w:instrText>
+              <w:instrText xml:space="preserve"> PAGEREF _Toc93527097 \h </w:instrText>
             </w:r>
             <w:r>
               <w:rPr>
@@ -1199,7 +1300,7 @@
                 <w:noProof/>
                 <w:webHidden/>
               </w:rPr>
-              <w:t>16</w:t>
+              <w:t>15</w:t>
             </w:r>
             <w:r>
               <w:rPr>
@@ -1222,7 +1323,7 @@
               <w:sz w:val="22"/>
             </w:rPr>
           </w:pPr>
-          <w:hyperlink w:anchor="_Toc93274723" w:history="1">
+          <w:hyperlink w:anchor="_Toc93527098" w:history="1">
             <w:r>
               <w:rPr>
                 <w:rStyle w:val="Hyperlink"/>
@@ -1249,7 +1350,77 @@
                 <w:noProof/>
                 <w:webHidden/>
               </w:rPr>
-              <w:instrText xml:space="preserve"> PAGEREF _Toc93274723 \h </w:instrText>
+              <w:instrText xml:space="preserve"> PAGEREF _Toc93527098 \h </w:instrText>
+            </w:r>
+            <w:r>
+              <w:rPr>
+                <w:noProof/>
+                <w:webHidden/>
+              </w:rPr>
+            </w:r>
+            <w:r>
+              <w:rPr>
+                <w:noProof/>
+                <w:webHidden/>
+              </w:rPr>
+              <w:fldChar w:fldCharType="separate"/>
+            </w:r>
+            <w:r>
+              <w:rPr>
+                <w:noProof/>
+                <w:webHidden/>
+              </w:rPr>
+              <w:t>20</w:t>
+            </w:r>
+            <w:r>
+              <w:rPr>
+                <w:noProof/>
+                <w:webHidden/>
+              </w:rPr>
+              <w:fldChar w:fldCharType="end"/>
+            </w:r>
+          </w:hyperlink>
+        </w:p>
+        <w:p>
+          <w:pPr>
+            <w:pStyle w:val="TOC2"/>
+            <w:tabs>
+              <w:tab w:val="right" w:leader="dot" w:pos="9350"/>
+            </w:tabs>
+            <w:rPr>
+              <w:rFonts w:asciiTheme="minorHAnsi" w:eastAsiaTheme="minorEastAsia" w:hAnsiTheme="minorHAnsi" w:cstheme="minorBidi"/>
+              <w:noProof/>
+              <w:sz w:val="22"/>
+            </w:rPr>
+          </w:pPr>
+          <w:hyperlink w:anchor="_Toc93527099" w:history="1">
+            <w:r>
+              <w:rPr>
+                <w:rStyle w:val="Hyperlink"/>
+                <w:noProof/>
+              </w:rPr>
+              <w:t>Future work:</w:t>
+            </w:r>
+            <w:r>
+              <w:rPr>
+                <w:noProof/>
+                <w:webHidden/>
+              </w:rPr>
+              <w:tab/>
+            </w:r>
+            <w:r>
+              <w:rPr>
+                <w:noProof/>
+                <w:webHidden/>
+              </w:rPr>
+              <w:fldChar w:fldCharType="begin"/>
+            </w:r>
+            <w:r>
+              <w:rPr>
+                <w:noProof/>
+                <w:webHidden/>
+              </w:rPr>
+              <w:instrText xml:space="preserve"> PAGEREF _Toc93527099 \h </w:instrText>
             </w:r>
             <w:r>
               <w:rPr>
@@ -1292,7 +1463,7 @@
               <w:sz w:val="22"/>
             </w:rPr>
           </w:pPr>
-          <w:hyperlink w:anchor="_Toc93274724" w:history="1">
+          <w:hyperlink w:anchor="_Toc93527100" w:history="1">
             <w:r>
               <w:rPr>
                 <w:rStyle w:val="Hyperlink"/>
@@ -1327,7 +1498,7 @@
                 <w:noProof/>
                 <w:webHidden/>
               </w:rPr>
-              <w:instrText xml:space="preserve"> PAGEREF _Toc93274724 \h </w:instrText>
+              <w:instrText xml:space="preserve"> PAGEREF _Toc93527100 \h </w:instrText>
             </w:r>
             <w:r>
               <w:rPr>
@@ -1372,6 +1543,11 @@
     </w:sdt>
     <w:p>
       <w:pPr>
+        <w:pStyle w:val="TOCHeading"/>
+      </w:pPr>
+    </w:p>
+    <w:p>
+      <w:pPr>
         <w:spacing w:line="249" w:lineRule="auto"/>
         <w:rPr>
           <w:szCs w:val="24"/>
@@ -1413,6 +1589,7 @@
           <w:szCs w:val="28"/>
         </w:rPr>
       </w:pPr>
+      <w:bookmarkStart w:id="2" w:name="_Toc93527085"/>
       <w:r>
         <w:rPr>
           <w:rFonts w:cs="Times New Roman"/>
@@ -1422,6 +1599,7 @@
       </w:r>
       <w:bookmarkEnd w:id="0"/>
       <w:bookmarkEnd w:id="1"/>
+      <w:bookmarkEnd w:id="2"/>
     </w:p>
     <w:p>
       <w:pPr>
@@ -1793,23 +1971,7 @@
           <w:rFonts w:eastAsia="Times New Roman" w:cs="Times New Roman"/>
           <w:szCs w:val="24"/>
         </w:rPr>
-        <w:t xml:space="preserve">beginning with a clinical screening, followed by a </w:t>
-      </w:r>
-      <w:proofErr w:type="spellStart"/>
-      <w:r>
-        <w:rPr>
-          <w:rFonts w:eastAsia="Times New Roman" w:cs="Times New Roman"/>
-          <w:szCs w:val="24"/>
-        </w:rPr>
-        <w:t>dermoscopic</w:t>
-      </w:r>
-      <w:proofErr w:type="spellEnd"/>
-      <w:r>
-        <w:rPr>
-          <w:rFonts w:eastAsia="Times New Roman" w:cs="Times New Roman"/>
-          <w:szCs w:val="24"/>
-        </w:rPr>
-        <w:t xml:space="preserve"> examination, a </w:t>
+        <w:t xml:space="preserve">beginning with a clinical screening, followed by a dermoscopic examination, a </w:t>
       </w:r>
       <w:r>
         <w:rPr>
@@ -2294,23 +2456,7 @@
           <w:rFonts w:eastAsia="Times New Roman" w:cs="Times New Roman"/>
           <w:szCs w:val="24"/>
         </w:rPr>
-        <w:t xml:space="preserve">pigmented skin lesion in </w:t>
-      </w:r>
-      <w:proofErr w:type="spellStart"/>
-      <w:r>
-        <w:rPr>
-          <w:rFonts w:eastAsia="Times New Roman" w:cs="Times New Roman"/>
-          <w:szCs w:val="24"/>
-        </w:rPr>
-        <w:t>dermoscopic</w:t>
-      </w:r>
-      <w:proofErr w:type="spellEnd"/>
-      <w:r>
-        <w:rPr>
-          <w:rFonts w:eastAsia="Times New Roman" w:cs="Times New Roman"/>
-          <w:szCs w:val="24"/>
-        </w:rPr>
-        <w:t xml:space="preserve"> images to detect the malignant skin lesions as early as possible. CNNs are a class of deep neural network that use convolution instead of general matrix multiplication in at least one of their layers. They excel in analyzing visual imagery because</w:t>
+        <w:t>pigmented skin lesion in dermoscopic images to detect the malignant skin lesions as early as possible. CNNs are a class of deep neural network that use convolution instead of general matrix multiplication in at least one of their layers. They excel in analyzing visual imagery because</w:t>
       </w:r>
       <w:r>
         <w:rPr>
@@ -2575,14 +2721,16 @@
         <w:pStyle w:val="Heading1"/>
         <w:ind w:left="0"/>
       </w:pPr>
-      <w:bookmarkStart w:id="2" w:name="_Toc93274526"/>
-      <w:bookmarkStart w:id="3" w:name="_Toc93274711"/>
+      <w:bookmarkStart w:id="3" w:name="_Toc93274526"/>
+      <w:bookmarkStart w:id="4" w:name="_Toc93274711"/>
+      <w:bookmarkStart w:id="5" w:name="_Toc93527086"/>
       <w:r>
         <w:lastRenderedPageBreak/>
         <w:t>2 Dataset</w:t>
       </w:r>
-      <w:bookmarkEnd w:id="2"/>
       <w:bookmarkEnd w:id="3"/>
+      <w:bookmarkEnd w:id="4"/>
+      <w:bookmarkEnd w:id="5"/>
     </w:p>
     <w:p>
       <w:pPr>
@@ -2608,23 +2756,7 @@
           <w:rFonts w:eastAsia="Times New Roman" w:cs="Times New Roman"/>
           <w:szCs w:val="24"/>
         </w:rPr>
-        <w:t xml:space="preserve">The dataset used in the project was "The HAM10000 dataset, a large collection of multisource </w:t>
-      </w:r>
-      <w:proofErr w:type="spellStart"/>
-      <w:r>
-        <w:rPr>
-          <w:rFonts w:eastAsia="Times New Roman" w:cs="Times New Roman"/>
-          <w:szCs w:val="24"/>
-        </w:rPr>
-        <w:t>dermoscopic</w:t>
-      </w:r>
-      <w:proofErr w:type="spellEnd"/>
-      <w:r>
-        <w:rPr>
-          <w:rFonts w:eastAsia="Times New Roman" w:cs="Times New Roman"/>
-          <w:szCs w:val="24"/>
-        </w:rPr>
-        <w:t xml:space="preserve"> images of common pigmented skin lesions" </w:t>
+        <w:t xml:space="preserve">The dataset used in the project was "The HAM10000 dataset, a large collection of multisource dermoscopic images of common pigmented skin lesions" </w:t>
       </w:r>
       <w:r>
         <w:rPr>
@@ -2670,23 +2802,7 @@
           <w:rFonts w:eastAsia="Times New Roman" w:cs="Times New Roman"/>
           <w:szCs w:val="24"/>
         </w:rPr>
-        <w:t xml:space="preserve"> It consisted of 10,015 </w:t>
-      </w:r>
-      <w:proofErr w:type="spellStart"/>
-      <w:r>
-        <w:rPr>
-          <w:rFonts w:eastAsia="Times New Roman" w:cs="Times New Roman"/>
-          <w:szCs w:val="24"/>
-        </w:rPr>
-        <w:t>dermoscopic</w:t>
-      </w:r>
-      <w:proofErr w:type="spellEnd"/>
-      <w:r>
-        <w:rPr>
-          <w:rFonts w:eastAsia="Times New Roman" w:cs="Times New Roman"/>
-          <w:szCs w:val="24"/>
-        </w:rPr>
-        <w:t xml:space="preserve"> skin pigmented lesion 600 by 450-pixel images, digitized and stored as JPEG images. Initially, they were manually cropped and centered around the lesion, as well as adjusted for contrast and color reproduction.</w:t>
+        <w:t xml:space="preserve"> It consisted of 10,015 dermoscopic skin pigmented lesion 600 by 450-pixel images, digitized and stored as JPEG images. Initially, they were manually cropped and centered around the lesion, as well as adjusted for contrast and color reproduction.</w:t>
       </w:r>
     </w:p>
     <w:p>
@@ -2744,39 +2860,7 @@
           <w:rFonts w:eastAsia="Times New Roman" w:cs="Times New Roman"/>
           <w:szCs w:val="24"/>
         </w:rPr>
-        <w:t xml:space="preserve">a </w:t>
-      </w:r>
-      <w:proofErr w:type="spellStart"/>
-      <w:r>
-        <w:rPr>
-          <w:rFonts w:eastAsia="Times New Roman" w:cs="Times New Roman"/>
-          <w:szCs w:val="24"/>
-        </w:rPr>
-        <w:t>lesion_id</w:t>
-      </w:r>
-      <w:proofErr w:type="spellEnd"/>
-      <w:r>
-        <w:rPr>
-          <w:rFonts w:eastAsia="Times New Roman" w:cs="Times New Roman"/>
-          <w:szCs w:val="24"/>
-        </w:rPr>
-        <w:t xml:space="preserve"> [</w:t>
-      </w:r>
-      <w:proofErr w:type="spellStart"/>
-      <w:r>
-        <w:rPr>
-          <w:rFonts w:eastAsia="Times New Roman" w:cs="Times New Roman"/>
-          <w:szCs w:val="24"/>
-        </w:rPr>
-        <w:t>lesion_id</w:t>
-      </w:r>
-      <w:proofErr w:type="spellEnd"/>
-      <w:r>
-        <w:rPr>
-          <w:rFonts w:eastAsia="Times New Roman" w:cs="Times New Roman"/>
-          <w:szCs w:val="24"/>
-        </w:rPr>
-        <w:t>]</w:t>
+        <w:t>a lesion_id [lesion_id]</w:t>
       </w:r>
     </w:p>
     <w:p>
@@ -2800,39 +2884,7 @@
           <w:rFonts w:eastAsia="Times New Roman" w:cs="Times New Roman"/>
           <w:szCs w:val="24"/>
         </w:rPr>
-        <w:t xml:space="preserve">a unique </w:t>
-      </w:r>
-      <w:proofErr w:type="spellStart"/>
-      <w:r>
-        <w:rPr>
-          <w:rFonts w:eastAsia="Times New Roman" w:cs="Times New Roman"/>
-          <w:szCs w:val="24"/>
-        </w:rPr>
-        <w:t>image_id</w:t>
-      </w:r>
-      <w:proofErr w:type="spellEnd"/>
-      <w:r>
-        <w:rPr>
-          <w:rFonts w:eastAsia="Times New Roman" w:cs="Times New Roman"/>
-          <w:szCs w:val="24"/>
-        </w:rPr>
-        <w:t xml:space="preserve"> [</w:t>
-      </w:r>
-      <w:proofErr w:type="spellStart"/>
-      <w:r>
-        <w:rPr>
-          <w:rFonts w:eastAsia="Times New Roman" w:cs="Times New Roman"/>
-          <w:szCs w:val="24"/>
-        </w:rPr>
-        <w:t>image_id</w:t>
-      </w:r>
-      <w:proofErr w:type="spellEnd"/>
-      <w:r>
-        <w:rPr>
-          <w:rFonts w:eastAsia="Times New Roman" w:cs="Times New Roman"/>
-          <w:szCs w:val="24"/>
-        </w:rPr>
-        <w:t>]</w:t>
+        <w:t>a unique image_id [image_id]</w:t>
       </w:r>
     </w:p>
     <w:p>
@@ -2881,23 +2933,7 @@
           <w:rFonts w:eastAsia="Times New Roman" w:cs="Times New Roman"/>
           <w:szCs w:val="24"/>
         </w:rPr>
-        <w:t>a technical validation field type, which indicates how the skin lesion diagnosis was made [</w:t>
-      </w:r>
-      <w:proofErr w:type="spellStart"/>
-      <w:r>
-        <w:rPr>
-          <w:rFonts w:eastAsia="Times New Roman" w:cs="Times New Roman"/>
-          <w:szCs w:val="24"/>
-        </w:rPr>
-        <w:t>dx_type</w:t>
-      </w:r>
-      <w:proofErr w:type="spellEnd"/>
-      <w:r>
-        <w:rPr>
-          <w:rFonts w:eastAsia="Times New Roman" w:cs="Times New Roman"/>
-          <w:szCs w:val="24"/>
-        </w:rPr>
-        <w:t>]</w:t>
+        <w:t>a technical validation field type, which indicates how the skin lesion diagnosis was made [dx_type]</w:t>
       </w:r>
     </w:p>
     <w:p>
@@ -3072,7 +3108,6 @@
                 <w:szCs w:val="24"/>
               </w:rPr>
             </w:pPr>
-            <w:proofErr w:type="spellStart"/>
             <w:r>
               <w:rPr>
                 <w:rFonts w:eastAsia="Arial" w:cs="Times New Roman"/>
@@ -3083,7 +3118,6 @@
               </w:rPr>
               <w:t>Lesion_id</w:t>
             </w:r>
-            <w:proofErr w:type="spellEnd"/>
           </w:p>
           <w:p>
             <w:pPr>
@@ -3111,7 +3145,6 @@
                 <w:szCs w:val="24"/>
               </w:rPr>
             </w:pPr>
-            <w:proofErr w:type="spellStart"/>
             <w:r>
               <w:rPr>
                 <w:rFonts w:cs="Times New Roman"/>
@@ -3121,7 +3154,6 @@
               </w:rPr>
               <w:t>Image_id</w:t>
             </w:r>
-            <w:proofErr w:type="spellEnd"/>
           </w:p>
         </w:tc>
         <w:tc>
@@ -3163,7 +3195,6 @@
                 <w:szCs w:val="24"/>
               </w:rPr>
             </w:pPr>
-            <w:proofErr w:type="spellStart"/>
             <w:r>
               <w:rPr>
                 <w:rFonts w:cs="Times New Roman"/>
@@ -3173,7 +3204,6 @@
               </w:rPr>
               <w:t>dx_type</w:t>
             </w:r>
-            <w:proofErr w:type="spellEnd"/>
           </w:p>
         </w:tc>
         <w:tc>
@@ -3240,7 +3270,6 @@
                 <w:szCs w:val="24"/>
               </w:rPr>
             </w:pPr>
-            <w:proofErr w:type="spellStart"/>
             <w:r>
               <w:rPr>
                 <w:rFonts w:cs="Times New Roman"/>
@@ -3250,7 +3279,6 @@
               </w:rPr>
               <w:t>celltype</w:t>
             </w:r>
-            <w:proofErr w:type="spellEnd"/>
           </w:p>
         </w:tc>
       </w:tr>
@@ -3737,7 +3765,6 @@
                 <w:szCs w:val="24"/>
               </w:rPr>
             </w:pPr>
-            <w:proofErr w:type="spellStart"/>
             <w:r>
               <w:rPr>
                 <w:rFonts w:eastAsia="Arial" w:cs="Times New Roman"/>
@@ -3746,7 +3773,6 @@
               </w:rPr>
               <w:t>nv</w:t>
             </w:r>
-            <w:proofErr w:type="spellEnd"/>
           </w:p>
         </w:tc>
         <w:tc>
@@ -3761,7 +3787,6 @@
                 <w:szCs w:val="24"/>
               </w:rPr>
             </w:pPr>
-            <w:proofErr w:type="spellStart"/>
             <w:r>
               <w:rPr>
                 <w:rFonts w:eastAsia="Arial" w:cs="Times New Roman"/>
@@ -3770,7 +3795,6 @@
               </w:rPr>
               <w:t>histo</w:t>
             </w:r>
-            <w:proofErr w:type="spellEnd"/>
           </w:p>
         </w:tc>
         <w:tc>
@@ -3858,7 +3882,6 @@
                 <w:szCs w:val="24"/>
               </w:rPr>
             </w:pPr>
-            <w:proofErr w:type="spellStart"/>
             <w:r>
               <w:rPr>
                 <w:rFonts w:cs="Times New Roman"/>
@@ -3868,7 +3891,6 @@
               </w:rPr>
               <w:t>freq</w:t>
             </w:r>
-            <w:proofErr w:type="spellEnd"/>
           </w:p>
         </w:tc>
         <w:tc>
@@ -4066,7 +4088,6 @@
                 <w:bCs/>
                 <w:szCs w:val="24"/>
               </w:rPr>
-              <w:lastRenderedPageBreak/>
               <w:t>index</w:t>
             </w:r>
           </w:p>
@@ -4110,7 +4131,6 @@
                 <w:szCs w:val="24"/>
               </w:rPr>
             </w:pPr>
-            <w:proofErr w:type="spellStart"/>
             <w:r>
               <w:rPr>
                 <w:rFonts w:cs="Times New Roman"/>
@@ -4120,7 +4140,6 @@
               </w:rPr>
               <w:t>cell_type_idx</w:t>
             </w:r>
-            <w:proofErr w:type="spellEnd"/>
           </w:p>
         </w:tc>
       </w:tr>
@@ -4146,6 +4165,7 @@
                 <w:bCs/>
                 <w:szCs w:val="24"/>
               </w:rPr>
+              <w:lastRenderedPageBreak/>
               <w:t>std</w:t>
             </w:r>
           </w:p>
@@ -4709,15 +4729,7 @@
         </w:rPr>
       </w:pPr>
       <w:r>
-        <w:t>From above we can see that there is unique image id for each entry, but not a unique lesion id. This meant that there were duplicate photos with the same lesion id but distinct distortions, such as angle, shear, or zoom distortion. Furthermore, class Melanocytic Nevi [</w:t>
-      </w:r>
-      <w:proofErr w:type="spellStart"/>
-      <w:r>
-        <w:t>nv</w:t>
-      </w:r>
-      <w:proofErr w:type="spellEnd"/>
-      <w:r>
-        <w:t xml:space="preserve">] dominated the skin lesion categories with a frequency of 6,705 out of the 10,015 photos we received, indicating a class imbalance problem in the data set. </w:t>
+        <w:t xml:space="preserve">From above we can see that there is unique image id for each entry, but not a unique lesion id. This meant that there were duplicate photos with the same lesion id but distinct distortions, such as angle, shear, or zoom distortion. Furthermore, class Melanocytic Nevi [nv] dominated the skin lesion categories with a frequency of 6,705 out of the 10,015 photos we received, indicating a class imbalance problem in the data set. </w:t>
       </w:r>
     </w:p>
     <w:p>
@@ -4860,40 +4872,7 @@
           <w:rFonts w:eastAsia="Times New Roman" w:cs="Times New Roman"/>
           <w:szCs w:val="24"/>
         </w:rPr>
-        <w:lastRenderedPageBreak/>
-        <w:t>Melanocytic Nevi [</w:t>
-      </w:r>
-      <w:proofErr w:type="spellStart"/>
-      <w:r>
-        <w:rPr>
-          <w:rFonts w:eastAsia="Times New Roman" w:cs="Times New Roman"/>
-          <w:szCs w:val="24"/>
-        </w:rPr>
-        <w:t>nv</w:t>
-      </w:r>
-      <w:proofErr w:type="spellEnd"/>
-      <w:r>
-        <w:rPr>
-          <w:rFonts w:eastAsia="Times New Roman" w:cs="Times New Roman"/>
-          <w:szCs w:val="24"/>
-        </w:rPr>
-        <w:t xml:space="preserve">] are benign melanocyte neoplasms that come in a variety of forms. From a </w:t>
-      </w:r>
-      <w:proofErr w:type="spellStart"/>
-      <w:r>
-        <w:rPr>
-          <w:rFonts w:eastAsia="Times New Roman" w:cs="Times New Roman"/>
-          <w:szCs w:val="24"/>
-        </w:rPr>
-        <w:t>dermatoscopic</w:t>
-      </w:r>
-      <w:proofErr w:type="spellEnd"/>
-      <w:r>
-        <w:rPr>
-          <w:rFonts w:eastAsia="Times New Roman" w:cs="Times New Roman"/>
-          <w:szCs w:val="24"/>
-        </w:rPr>
-        <w:t xml:space="preserve"> perspective, the variants may differ dramatically. [6705 photos]</w:t>
+        <w:t>Melanocytic Nevi [nv] are benign melanocyte neoplasms that come in a variety of forms. From a dermatoscopic perspective, the variants may differ dramatically. [6705 photos]</w:t>
       </w:r>
     </w:p>
     <w:p>
@@ -4915,23 +4894,8 @@
           <w:rFonts w:eastAsia="Times New Roman" w:cs="Times New Roman"/>
           <w:szCs w:val="24"/>
         </w:rPr>
-        <w:t>Melanoma [</w:t>
-      </w:r>
-      <w:proofErr w:type="spellStart"/>
-      <w:r>
-        <w:rPr>
-          <w:rFonts w:eastAsia="Times New Roman" w:cs="Times New Roman"/>
-          <w:szCs w:val="24"/>
-        </w:rPr>
-        <w:t>mel</w:t>
-      </w:r>
-      <w:proofErr w:type="spellEnd"/>
-      <w:r>
-        <w:rPr>
-          <w:rFonts w:eastAsia="Times New Roman" w:cs="Times New Roman"/>
-          <w:szCs w:val="24"/>
-        </w:rPr>
-        <w:t xml:space="preserve">] is a malignant </w:t>
+        <w:lastRenderedPageBreak/>
+        <w:t xml:space="preserve">Melanoma [mel] is a malignant </w:t>
       </w:r>
       <w:r>
         <w:rPr>
@@ -4967,23 +4931,7 @@
           <w:rFonts w:eastAsia="Times New Roman" w:cs="Times New Roman"/>
           <w:szCs w:val="24"/>
         </w:rPr>
-        <w:t>Benign Keratosis-like Lesions [</w:t>
-      </w:r>
-      <w:proofErr w:type="spellStart"/>
-      <w:r>
-        <w:rPr>
-          <w:rFonts w:eastAsia="Times New Roman" w:cs="Times New Roman"/>
-          <w:szCs w:val="24"/>
-        </w:rPr>
-        <w:t>bkl</w:t>
-      </w:r>
-      <w:proofErr w:type="spellEnd"/>
-      <w:r>
-        <w:rPr>
-          <w:rFonts w:eastAsia="Times New Roman" w:cs="Times New Roman"/>
-          <w:szCs w:val="24"/>
-        </w:rPr>
-        <w:t>]: A flat variety of seborrheic keratosis and lichen-planus-like keratoses (LPLK), which is a seborrheic keratosis or solar lentigo with inflammation and regression. [1099 photos]</w:t>
+        <w:t>Benign Keratosis-like Lesions [bkl]: A flat variety of seborrheic keratosis and lichen-planus-like keratoses (LPLK), which is a seborrheic keratosis or solar lentigo with inflammation and regression. [1099 photos]</w:t>
       </w:r>
     </w:p>
     <w:p>
@@ -5029,23 +4977,7 @@
           <w:rFonts w:eastAsia="Times New Roman" w:cs="Times New Roman"/>
           <w:szCs w:val="24"/>
         </w:rPr>
-        <w:t>Actinic Keratoses [</w:t>
-      </w:r>
-      <w:proofErr w:type="spellStart"/>
-      <w:r>
-        <w:rPr>
-          <w:rFonts w:eastAsia="Times New Roman" w:cs="Times New Roman"/>
-          <w:szCs w:val="24"/>
-        </w:rPr>
-        <w:t>akiec</w:t>
-      </w:r>
-      <w:proofErr w:type="spellEnd"/>
-      <w:r>
-        <w:rPr>
-          <w:rFonts w:eastAsia="Times New Roman" w:cs="Times New Roman"/>
-          <w:szCs w:val="24"/>
-        </w:rPr>
-        <w:t>]: A type of squamous cell carcinoma that is non-invasive and can be treated locally without surgery. [327 photos]</w:t>
+        <w:t>Actinic Keratoses [akiec]: A type of squamous cell carcinoma that is non-invasive and can be treated locally without surgery. [327 photos]</w:t>
       </w:r>
     </w:p>
     <w:p>
@@ -5069,23 +5001,7 @@
           <w:rFonts w:eastAsia="Times New Roman" w:cs="Times New Roman"/>
           <w:szCs w:val="24"/>
         </w:rPr>
-        <w:t>Vascular Lesions [</w:t>
-      </w:r>
-      <w:proofErr w:type="spellStart"/>
-      <w:r>
-        <w:rPr>
-          <w:rFonts w:eastAsia="Times New Roman" w:cs="Times New Roman"/>
-          <w:szCs w:val="24"/>
-        </w:rPr>
-        <w:t>vasc</w:t>
-      </w:r>
-      <w:proofErr w:type="spellEnd"/>
-      <w:r>
-        <w:rPr>
-          <w:rFonts w:eastAsia="Times New Roman" w:cs="Times New Roman"/>
-          <w:szCs w:val="24"/>
-        </w:rPr>
-        <w:t>]: These can be benign or malignant and vary from cherry angiomas to angiokeratomas and pyogenic granulomas. [142 photos]</w:t>
+        <w:t>Vascular Lesions [vasc]: These can be benign or malignant and vary from cherry angiomas to angiokeratomas and pyogenic granulomas. [142 photos]</w:t>
       </w:r>
     </w:p>
     <w:p>
@@ -5150,25 +5066,7 @@
           <w:color w:val="212121"/>
           <w:szCs w:val="24"/>
         </w:rPr>
-        <w:t xml:space="preserve">Skin Cancer by </w:t>
-      </w:r>
-      <w:proofErr w:type="spellStart"/>
-      <w:r>
-        <w:rPr>
-          <w:rFonts w:eastAsia="Times New Roman" w:cs="Times New Roman"/>
-          <w:color w:val="212121"/>
-          <w:szCs w:val="24"/>
-        </w:rPr>
-        <w:t>Hispathology</w:t>
-      </w:r>
-      <w:proofErr w:type="spellEnd"/>
-      <w:r>
-        <w:rPr>
-          <w:rFonts w:eastAsia="Times New Roman" w:cs="Times New Roman"/>
-          <w:color w:val="212121"/>
-          <w:szCs w:val="24"/>
-        </w:rPr>
-        <w:t>:</w:t>
+        <w:t>Skin Cancer by Hispathology:</w:t>
       </w:r>
     </w:p>
     <w:p>
@@ -5245,26 +5143,16 @@
           <w:rFonts w:eastAsia="Times New Roman" w:cs="Times New Roman"/>
           <w:szCs w:val="24"/>
         </w:rPr>
-        <w:t xml:space="preserve">: Skin cancer by </w:t>
-      </w:r>
-      <w:proofErr w:type="spellStart"/>
-      <w:r>
-        <w:rPr>
-          <w:rFonts w:eastAsia="Times New Roman" w:cs="Times New Roman"/>
-          <w:szCs w:val="24"/>
-        </w:rPr>
-        <w:t>Hispathology</w:t>
-      </w:r>
-      <w:proofErr w:type="spellEnd"/>
-    </w:p>
-    <w:p>
-      <w:pPr>
-        <w:spacing w:line="360" w:lineRule="auto"/>
-        <w:rPr>
-          <w:rFonts w:eastAsia="Times New Roman" w:cs="Times New Roman"/>
-          <w:b/>
-          <w:bCs/>
+        <w:t>: Skin cancer by Hispathology</w:t>
+      </w:r>
+    </w:p>
+    <w:p>
+      <w:pPr>
+        <w:spacing w:line="360" w:lineRule="auto"/>
+        <w:rPr>
+          <w:rFonts w:eastAsia="Times New Roman" w:cs="Times New Roman"/>
           <w:color w:val="212121"/>
+          <w:szCs w:val="24"/>
         </w:rPr>
       </w:pPr>
       <w:r>
@@ -5286,35 +5174,76 @@
           <w:color w:val="212121"/>
           <w:szCs w:val="24"/>
         </w:rPr>
-        <w:t>the majority of the technical validation were either by histograms or follows-up. For the Melanocytic nevi [</w:t>
-      </w:r>
-      <w:proofErr w:type="spellStart"/>
-      <w:r>
+        <w:t>the majority of the technical validation were either by histograms or follows-up. For the Melanocytic nevi [nv] the confirmation is done majority through follow-ups.</w:t>
+      </w:r>
+    </w:p>
+    <w:p>
+      <w:pPr>
+        <w:jc w:val="left"/>
         <w:rPr>
           <w:rFonts w:eastAsia="Times New Roman" w:cs="Times New Roman"/>
           <w:color w:val="212121"/>
           <w:szCs w:val="24"/>
         </w:rPr>
-        <w:t>nv</w:t>
-      </w:r>
-      <w:proofErr w:type="spellEnd"/>
-      <w:r>
+      </w:pPr>
+    </w:p>
+    <w:p>
+      <w:pPr>
+        <w:jc w:val="left"/>
         <w:rPr>
           <w:rFonts w:eastAsia="Times New Roman" w:cs="Times New Roman"/>
           <w:color w:val="212121"/>
           <w:szCs w:val="24"/>
         </w:rPr>
-        <w:t>] the confirmation is done majority through follow-ups.</w:t>
-      </w:r>
-    </w:p>
-    <w:p>
-      <w:pPr>
-        <w:spacing w:line="360" w:lineRule="auto"/>
-        <w:rPr>
-          <w:rFonts w:eastAsia="Times New Roman" w:cs="Times New Roman"/>
-          <w:b/>
-          <w:bCs/>
+      </w:pPr>
+    </w:p>
+    <w:p>
+      <w:pPr>
+        <w:jc w:val="left"/>
+        <w:rPr>
+          <w:rFonts w:eastAsia="Times New Roman" w:cs="Times New Roman"/>
           <w:color w:val="212121"/>
+          <w:szCs w:val="24"/>
+        </w:rPr>
+      </w:pPr>
+    </w:p>
+    <w:p>
+      <w:pPr>
+        <w:jc w:val="left"/>
+        <w:rPr>
+          <w:rFonts w:eastAsia="Times New Roman" w:cs="Times New Roman"/>
+          <w:color w:val="212121"/>
+          <w:szCs w:val="24"/>
+        </w:rPr>
+      </w:pPr>
+    </w:p>
+    <w:p>
+      <w:pPr>
+        <w:jc w:val="left"/>
+        <w:rPr>
+          <w:rFonts w:eastAsia="Times New Roman" w:cs="Times New Roman"/>
+          <w:color w:val="212121"/>
+          <w:szCs w:val="24"/>
+        </w:rPr>
+      </w:pPr>
+    </w:p>
+    <w:p>
+      <w:pPr>
+        <w:jc w:val="left"/>
+        <w:rPr>
+          <w:rFonts w:eastAsia="Times New Roman" w:cs="Times New Roman"/>
+          <w:color w:val="212121"/>
+          <w:szCs w:val="24"/>
+        </w:rPr>
+      </w:pPr>
+    </w:p>
+    <w:p>
+      <w:pPr>
+        <w:jc w:val="left"/>
+        <w:rPr>
+          <w:rFonts w:eastAsia="Times New Roman" w:cs="Times New Roman"/>
+          <w:color w:val="212121"/>
+          <w:szCs w:val="24"/>
         </w:rPr>
       </w:pPr>
       <w:r>
@@ -5615,25 +5544,7 @@
           <w:color w:val="A31515"/>
           <w:szCs w:val="24"/>
         </w:rPr>
-        <w:t>[</w:t>
-      </w:r>
-      <w:proofErr w:type="spellStart"/>
-      <w:r>
-        <w:rPr>
-          <w:rFonts w:eastAsia="Times New Roman" w:cs="Times New Roman"/>
-          <w:color w:val="A31515"/>
-          <w:szCs w:val="24"/>
-        </w:rPr>
-        <w:t>nv</w:t>
-      </w:r>
-      <w:proofErr w:type="spellEnd"/>
-      <w:r>
-        <w:rPr>
-          <w:rFonts w:eastAsia="Times New Roman" w:cs="Times New Roman"/>
-          <w:color w:val="A31515"/>
-          <w:szCs w:val="24"/>
-        </w:rPr>
-        <w:t>]</w:t>
+        <w:t>[nv]</w:t>
       </w:r>
       <w:r>
         <w:rPr>
@@ -5642,6 +5553,24 @@
           <w:szCs w:val="24"/>
         </w:rPr>
         <w:t xml:space="preserve"> is the most common cancer among both male and female.</w:t>
+      </w:r>
+    </w:p>
+    <w:p>
+      <w:pPr>
+        <w:jc w:val="left"/>
+        <w:rPr>
+          <w:rFonts w:eastAsia="Times New Roman" w:cs="Times New Roman"/>
+          <w:color w:val="000000" w:themeColor="text1"/>
+          <w:szCs w:val="24"/>
+        </w:rPr>
+      </w:pPr>
+      <w:r>
+        <w:rPr>
+          <w:rFonts w:eastAsia="Times New Roman" w:cs="Times New Roman"/>
+          <w:color w:val="000000" w:themeColor="text1"/>
+          <w:szCs w:val="24"/>
+        </w:rPr>
+        <w:br w:type="page"/>
       </w:r>
     </w:p>
     <w:p>
@@ -5867,13 +5796,15 @@
         <w:pStyle w:val="Heading1"/>
         <w:ind w:left="0"/>
       </w:pPr>
-      <w:bookmarkStart w:id="4" w:name="_Toc93274527"/>
-      <w:bookmarkStart w:id="5" w:name="_Toc93274712"/>
+      <w:bookmarkStart w:id="6" w:name="_Toc93274527"/>
+      <w:bookmarkStart w:id="7" w:name="_Toc93274712"/>
+      <w:bookmarkStart w:id="8" w:name="_Toc93527087"/>
       <w:r>
         <w:t>3 Transfer Learning</w:t>
       </w:r>
-      <w:bookmarkEnd w:id="4"/>
-      <w:bookmarkEnd w:id="5"/>
+      <w:bookmarkEnd w:id="6"/>
+      <w:bookmarkEnd w:id="7"/>
+      <w:bookmarkEnd w:id="8"/>
     </w:p>
     <w:p>
       <w:pPr>
@@ -5921,16 +5852,18 @@
         <w:pStyle w:val="Heading1"/>
         <w:ind w:left="0"/>
       </w:pPr>
-      <w:bookmarkStart w:id="6" w:name="_Toc93274528"/>
-      <w:bookmarkStart w:id="7" w:name="_Toc93274713"/>
+      <w:bookmarkStart w:id="9" w:name="_Toc93274528"/>
+      <w:bookmarkStart w:id="10" w:name="_Toc93274713"/>
+      <w:bookmarkStart w:id="11" w:name="_Toc93527088"/>
       <w:r>
         <w:t xml:space="preserve">4 </w:t>
       </w:r>
       <w:r>
         <w:t>Convolution Neural Network</w:t>
       </w:r>
-      <w:bookmarkEnd w:id="6"/>
-      <w:bookmarkEnd w:id="7"/>
+      <w:bookmarkEnd w:id="9"/>
+      <w:bookmarkEnd w:id="10"/>
+      <w:bookmarkEnd w:id="11"/>
     </w:p>
     <w:p>
       <w:pPr>
@@ -5988,11 +5921,7 @@
         <w:t xml:space="preserve">was created as a result of advancements in deep neural networks. The spatial properties of visual data are not captured by a standard neural network. By comprehending the nearby pixels, CNN can learn local properties. When the data in question is image representations, CNN becomes a highly valuable tool. </w:t>
       </w:r>
       <w:r>
-        <w:t xml:space="preserve">Convolutional layers, Activation </w:t>
-      </w:r>
-      <w:r>
-        <w:lastRenderedPageBreak/>
-        <w:t>Functions, Pooling layer, and Fully Connected (FC) layer are the basic building parts of a CNN based system.</w:t>
+        <w:t>Convolutional layers, Activation Functions, Pooling layer, and Fully Connected (FC) layer are the basic building parts of a CNN based system.</w:t>
       </w:r>
     </w:p>
     <w:p>
@@ -6004,47 +5933,8 @@
         </w:rPr>
       </w:pPr>
       <w:r>
-        <w:t xml:space="preserve">A CNN is created by stacking these layers one after the other. A CNN is made by stacking layers one by one. Due to the availability of massive amounts of labelled data and computational power, CNNs have advanced at a fast pace since 2012. Various designs, including as </w:t>
-      </w:r>
-      <w:proofErr w:type="spellStart"/>
-      <w:r>
-        <w:t>AlexNet</w:t>
-      </w:r>
-      <w:proofErr w:type="spellEnd"/>
-      <w:r>
-        <w:t xml:space="preserve">, </w:t>
-      </w:r>
-      <w:proofErr w:type="spellStart"/>
-      <w:r>
-        <w:t>ZFNet</w:t>
-      </w:r>
-      <w:proofErr w:type="spellEnd"/>
-      <w:r>
-        <w:t xml:space="preserve">, </w:t>
-      </w:r>
-      <w:proofErr w:type="spellStart"/>
-      <w:r>
-        <w:t>VGGNet</w:t>
-      </w:r>
-      <w:proofErr w:type="spellEnd"/>
-      <w:r>
-        <w:t xml:space="preserve">, </w:t>
-      </w:r>
-      <w:proofErr w:type="spellStart"/>
-      <w:r>
-        <w:t>GoogLeNet</w:t>
-      </w:r>
-      <w:proofErr w:type="spellEnd"/>
-      <w:r>
-        <w:t xml:space="preserve">, and </w:t>
-      </w:r>
-      <w:proofErr w:type="spellStart"/>
-      <w:r>
-        <w:t>ResNet</w:t>
-      </w:r>
-      <w:proofErr w:type="spellEnd"/>
-      <w:r>
-        <w:t>, have established computer vision benchmarks.</w:t>
+        <w:lastRenderedPageBreak/>
+        <w:t>A CNN is created by stacking these layers one after the other. A CNN is made by stacking layers one by one. Due to the availability of massive amounts of labelled data and computational power, CNNs have advanced at a fast pace since 2012. Various designs, including as AlexNet, ZFNet, VGGNet, GoogLeNet, and ResNet, have established computer vision benchmarks.</w:t>
       </w:r>
     </w:p>
     <w:p>
@@ -6333,47 +6223,22 @@
           <w:rFonts w:cs="Times New Roman"/>
           <w:szCs w:val="24"/>
         </w:rPr>
+        <w:t>Fully Connected Layer-At the end of the model, one or two fully connected layers are added, which connect all neurons from the previous layer to all neurons in the current layer.</w:t>
+      </w:r>
+      <w:r>
+        <w:rPr>
+          <w:rFonts w:cs="Times New Roman"/>
+          <w:szCs w:val="24"/>
+        </w:rPr>
+        <w:t xml:space="preserve"> The final layer of FC estimates probability for each class. Softmax is a common multiclass </w:t>
+      </w:r>
+      <w:r>
+        <w:rPr>
+          <w:rFonts w:cs="Times New Roman"/>
+          <w:szCs w:val="24"/>
+        </w:rPr>
         <w:lastRenderedPageBreak/>
-        <w:t>Fully Connected Layer-At the end of the model, one or two fully connected layers are added, which connect all neurons from the previous layer to all neurons in the current layer.</w:t>
-      </w:r>
-      <w:r>
-        <w:rPr>
-          <w:rFonts w:cs="Times New Roman"/>
-          <w:szCs w:val="24"/>
-        </w:rPr>
-        <w:t xml:space="preserve"> The final layer of FC estimates probability for each class. </w:t>
-      </w:r>
-      <w:proofErr w:type="spellStart"/>
-      <w:r>
-        <w:rPr>
-          <w:rFonts w:cs="Times New Roman"/>
-          <w:szCs w:val="24"/>
-        </w:rPr>
-        <w:t>Softmax</w:t>
-      </w:r>
-      <w:proofErr w:type="spellEnd"/>
-      <w:r>
-        <w:rPr>
-          <w:rFonts w:cs="Times New Roman"/>
-          <w:szCs w:val="24"/>
-        </w:rPr>
-        <w:t xml:space="preserve"> is a common multiclass categorization system. </w:t>
-      </w:r>
-      <w:proofErr w:type="spellStart"/>
-      <w:r>
-        <w:rPr>
-          <w:rFonts w:cs="Times New Roman"/>
-          <w:szCs w:val="24"/>
-        </w:rPr>
-        <w:t>Softmax</w:t>
-      </w:r>
-      <w:proofErr w:type="spellEnd"/>
-      <w:r>
-        <w:rPr>
-          <w:rFonts w:cs="Times New Roman"/>
-          <w:szCs w:val="24"/>
-        </w:rPr>
-        <w:t xml:space="preserve"> teaches the last layer to properly predict each image with the highest level of confidence.</w:t>
+        <w:t>categorization system. Softmax teaches the last layer to properly predict each image with the highest level of confidence.</w:t>
       </w:r>
     </w:p>
     <w:p>
@@ -6393,8 +6258,9 @@
           <w:szCs w:val="28"/>
         </w:rPr>
       </w:pPr>
-      <w:bookmarkStart w:id="8" w:name="_Toc93274529"/>
-      <w:bookmarkStart w:id="9" w:name="_Toc93274714"/>
+      <w:bookmarkStart w:id="12" w:name="_Toc93274529"/>
+      <w:bookmarkStart w:id="13" w:name="_Toc93274714"/>
+      <w:bookmarkStart w:id="14" w:name="_Toc93527089"/>
       <w:r>
         <w:rPr>
           <w:rFonts w:eastAsia="Georgia" w:cs="Times New Roman"/>
@@ -6409,8 +6275,9 @@
         </w:rPr>
         <w:t>VGG16Net Architecture</w:t>
       </w:r>
-      <w:bookmarkEnd w:id="8"/>
-      <w:bookmarkEnd w:id="9"/>
+      <w:bookmarkEnd w:id="12"/>
+      <w:bookmarkEnd w:id="13"/>
+      <w:bookmarkEnd w:id="14"/>
       <w:r>
         <w:rPr>
           <w:rFonts w:eastAsia="Georgia" w:cs="Times New Roman"/>
@@ -6449,31 +6316,7 @@
         <w:t>network (</w:t>
       </w:r>
       <w:r>
-        <w:t>CNN) architecture that won the 2014 ILSVR(</w:t>
-      </w:r>
-      <w:proofErr w:type="spellStart"/>
-      <w:r>
-        <w:t>Imagenet</w:t>
-      </w:r>
-      <w:proofErr w:type="spellEnd"/>
-      <w:r>
-        <w:t xml:space="preserve">) competition. It is regarded as one of the best vision model architectures ever created. The most distinctive feature of VGG16 is that, rather than having a huge number of hyper-parameters, they focused on having 3x3 filter convolution layers with a stride 1 and always used the same padding and </w:t>
-      </w:r>
-      <w:proofErr w:type="spellStart"/>
-      <w:r>
-        <w:t>maxpool</w:t>
-      </w:r>
-      <w:proofErr w:type="spellEnd"/>
-      <w:r>
-        <w:t xml:space="preserve"> layer of 2x2 filter stride 2. Throughout the architecture, the convolution and max pool layers are arranged in the same way. It has two FC (completely connected layers) in the end, followed by a </w:t>
-      </w:r>
-      <w:proofErr w:type="spellStart"/>
-      <w:r>
-        <w:t>softmax</w:t>
-      </w:r>
-      <w:proofErr w:type="spellEnd"/>
-      <w:r>
-        <w:t xml:space="preserve"> for output. The 16 in VGG16 alludes to the fact that it contains 16 layers with different weights</w:t>
+        <w:t>CNN) architecture that won the 2014 ILSVR(Imagenet) competition. It is regarded as one of the best vision model architectures ever created. The most distinctive feature of VGG16 is that, rather than having a huge number of hyper-parameters, they focused on having 3x3 filter convolution layers with a stride 1 and always used the same padding and maxpool layer of 2x2 filter stride 2. Throughout the architecture, the convolution and max pool layers are arranged in the same way. It has two FC (completely connected layers) in the end, followed by a softmax for output. The 16 in VGG16 alludes to the fact that it contains 16 layers with different weights</w:t>
       </w:r>
       <w:r>
         <w:t xml:space="preserve"> </w:t>
@@ -6639,73 +6482,45 @@
     <w:p>
       <w:pPr>
         <w:spacing w:line="360" w:lineRule="auto"/>
+      </w:pPr>
+      <w:r>
+        <w:t xml:space="preserve">In the project we used the pre-trained ImageNet model weights, and then fine tune all network layers with our dataset. The images are all resized in the pre-processing steps. </w:t>
+      </w:r>
+      <w:r>
+        <w:t>The first layer of the CNN is a function extractor, while the final layer is a softmax classifier that sorts the images into one of the specified categories.</w:t>
+      </w:r>
+    </w:p>
+    <w:p>
+      <w:pPr>
+        <w:spacing w:line="360" w:lineRule="auto"/>
         <w:rPr>
           <w:b/>
           <w:bCs/>
         </w:rPr>
       </w:pPr>
-      <w:r>
-        <w:t xml:space="preserve">In the project we used the pre-trained ImageNet model weights, and then fine tune all network layers with our dataset. The images are all resized in the pre-processing steps. </w:t>
-      </w:r>
-      <w:r>
-        <w:t xml:space="preserve">The first layer of </w:t>
-      </w:r>
-      <w:r>
+    </w:p>
+    <w:p>
+      <w:pPr>
+        <w:pStyle w:val="Heading2"/>
+        <w:rPr>
+          <w:rFonts w:cs="Times New Roman"/>
+          <w:szCs w:val="28"/>
+        </w:rPr>
+      </w:pPr>
+      <w:bookmarkStart w:id="15" w:name="_Toc93274530"/>
+      <w:bookmarkStart w:id="16" w:name="_Toc93274715"/>
+      <w:bookmarkStart w:id="17" w:name="_Toc93527090"/>
+      <w:r>
+        <w:rPr>
+          <w:rFonts w:cs="Times New Roman"/>
+          <w:szCs w:val="28"/>
+        </w:rPr>
         <w:lastRenderedPageBreak/>
-        <w:t xml:space="preserve">the CNN is a function extractor, while the final layer is a </w:t>
-      </w:r>
-      <w:proofErr w:type="spellStart"/>
-      <w:r>
-        <w:t>softmax</w:t>
-      </w:r>
-      <w:proofErr w:type="spellEnd"/>
-      <w:r>
-        <w:t xml:space="preserve"> classifier that sorts the images into one of the specified categories.</w:t>
-      </w:r>
-    </w:p>
-    <w:p>
-      <w:pPr>
-        <w:pStyle w:val="Heading1"/>
-        <w:spacing w:line="360" w:lineRule="auto"/>
-        <w:ind w:left="0"/>
-        <w:jc w:val="both"/>
-        <w:rPr>
-          <w:rFonts w:cs="Times New Roman"/>
-          <w:b w:val="0"/>
-          <w:bCs w:val="0"/>
-          <w:sz w:val="24"/>
-          <w:szCs w:val="24"/>
-        </w:rPr>
-      </w:pPr>
-    </w:p>
-    <w:p>
-      <w:pPr>
-        <w:pStyle w:val="Heading2"/>
-        <w:rPr>
-          <w:rFonts w:cs="Times New Roman"/>
-          <w:szCs w:val="28"/>
-        </w:rPr>
-      </w:pPr>
-    </w:p>
-    <w:p>
-      <w:pPr>
-        <w:pStyle w:val="Heading2"/>
-        <w:rPr>
-          <w:rFonts w:cs="Times New Roman"/>
-          <w:szCs w:val="28"/>
-        </w:rPr>
-      </w:pPr>
-      <w:bookmarkStart w:id="10" w:name="_Toc93274530"/>
-      <w:bookmarkStart w:id="11" w:name="_Toc93274715"/>
-      <w:r>
-        <w:rPr>
-          <w:rFonts w:cs="Times New Roman"/>
-          <w:szCs w:val="28"/>
-        </w:rPr>
         <w:t>4.2 InceptionV3 architecture</w:t>
       </w:r>
-      <w:bookmarkEnd w:id="10"/>
-      <w:bookmarkEnd w:id="11"/>
+      <w:bookmarkEnd w:id="15"/>
+      <w:bookmarkEnd w:id="16"/>
+      <w:bookmarkEnd w:id="17"/>
     </w:p>
     <w:p/>
     <w:p>
@@ -6766,23 +6581,7 @@
           <w:rFonts w:cs="Times New Roman"/>
           <w:szCs w:val="24"/>
         </w:rPr>
-        <w:t xml:space="preserve"> by </w:t>
-      </w:r>
-      <w:proofErr w:type="spellStart"/>
-      <w:r>
-        <w:rPr>
-          <w:rFonts w:cs="Times New Roman"/>
-          <w:szCs w:val="24"/>
-        </w:rPr>
-        <w:t>Szegedy</w:t>
-      </w:r>
-      <w:proofErr w:type="spellEnd"/>
-      <w:r>
-        <w:rPr>
-          <w:rFonts w:cs="Times New Roman"/>
-          <w:szCs w:val="24"/>
-        </w:rPr>
-        <w:t>, et. al.</w:t>
+        <w:t> by Szegedy, et. al.</w:t>
       </w:r>
     </w:p>
     <w:p>
@@ -6800,23 +6599,7 @@
           <w:rFonts w:eastAsia="Times New Roman" w:cs="Times New Roman"/>
           <w:szCs w:val="24"/>
         </w:rPr>
-        <w:t xml:space="preserve">Convolutions, average pooling, max pooling, concatenations, dropouts, and fully linked layers are among the symmetric and asymmetric building components in the model. Batch normalization is done to activation inputs and is used extensively throughout the model. </w:t>
-      </w:r>
-      <w:proofErr w:type="spellStart"/>
-      <w:r>
-        <w:rPr>
-          <w:rFonts w:eastAsia="Times New Roman" w:cs="Times New Roman"/>
-          <w:szCs w:val="24"/>
-        </w:rPr>
-        <w:t>Softmax</w:t>
-      </w:r>
-      <w:proofErr w:type="spellEnd"/>
-      <w:r>
-        <w:rPr>
-          <w:rFonts w:eastAsia="Times New Roman" w:cs="Times New Roman"/>
-          <w:szCs w:val="24"/>
-        </w:rPr>
-        <w:t xml:space="preserve"> is used to calculate loss.</w:t>
+        <w:t>Convolutions, average pooling, max pooling, concatenations, dropouts, and fully linked layers are among the symmetric and asymmetric building components in the model. Batch normalization is done to activation inputs and is used extensively throughout the model. Softmax is used to calculate loss.</w:t>
       </w:r>
     </w:p>
     <w:p>
@@ -6952,8 +6735,8 @@
         <w:ind w:left="0"/>
         <w:jc w:val="both"/>
       </w:pPr>
-      <w:bookmarkStart w:id="12" w:name="_Toc93274531"/>
-      <w:bookmarkStart w:id="13" w:name="_Toc93274716"/>
+      <w:bookmarkStart w:id="18" w:name="_Toc93274531"/>
+      <w:bookmarkStart w:id="19" w:name="_Toc93274716"/>
     </w:p>
     <w:p>
       <w:pPr>
@@ -6961,6 +6744,63 @@
         <w:ind w:left="0"/>
         <w:jc w:val="both"/>
       </w:pPr>
+      <w:bookmarkStart w:id="20" w:name="_Toc93527091"/>
+    </w:p>
+    <w:p>
+      <w:pPr>
+        <w:pStyle w:val="Heading1"/>
+        <w:ind w:left="0"/>
+        <w:jc w:val="both"/>
+      </w:pPr>
+    </w:p>
+    <w:p>
+      <w:pPr>
+        <w:pStyle w:val="Heading1"/>
+        <w:ind w:left="0"/>
+        <w:jc w:val="both"/>
+      </w:pPr>
+    </w:p>
+    <w:p>
+      <w:pPr>
+        <w:pStyle w:val="Heading1"/>
+        <w:ind w:left="0"/>
+        <w:jc w:val="both"/>
+      </w:pPr>
+    </w:p>
+    <w:p>
+      <w:pPr>
+        <w:pStyle w:val="Heading1"/>
+        <w:ind w:left="0"/>
+        <w:jc w:val="both"/>
+      </w:pPr>
+    </w:p>
+    <w:p>
+      <w:pPr>
+        <w:pStyle w:val="Heading1"/>
+        <w:ind w:left="0"/>
+        <w:jc w:val="both"/>
+      </w:pPr>
+    </w:p>
+    <w:p>
+      <w:pPr>
+        <w:pStyle w:val="Heading1"/>
+        <w:ind w:left="0"/>
+        <w:jc w:val="both"/>
+      </w:pPr>
+    </w:p>
+    <w:p>
+      <w:pPr>
+        <w:pStyle w:val="Heading1"/>
+        <w:ind w:left="0"/>
+        <w:jc w:val="both"/>
+      </w:pPr>
+    </w:p>
+    <w:p>
+      <w:pPr>
+        <w:pStyle w:val="Heading1"/>
+        <w:ind w:left="0"/>
+        <w:jc w:val="both"/>
+      </w:pPr>
       <w:r>
         <w:lastRenderedPageBreak/>
         <w:t xml:space="preserve">5 </w:t>
@@ -6977,8 +6817,9 @@
       <w:r>
         <w:t>Pre-processing</w:t>
       </w:r>
-      <w:bookmarkEnd w:id="12"/>
-      <w:bookmarkEnd w:id="13"/>
+      <w:bookmarkEnd w:id="18"/>
+      <w:bookmarkEnd w:id="19"/>
+      <w:bookmarkEnd w:id="20"/>
     </w:p>
     <w:p>
       <w:pPr>
@@ -6996,13 +6837,15 @@
       <w:pPr>
         <w:pStyle w:val="Heading2"/>
       </w:pPr>
-      <w:bookmarkStart w:id="14" w:name="_Toc93274532"/>
-      <w:bookmarkStart w:id="15" w:name="_Toc93274717"/>
+      <w:bookmarkStart w:id="21" w:name="_Toc93274532"/>
+      <w:bookmarkStart w:id="22" w:name="_Toc93274717"/>
+      <w:bookmarkStart w:id="23" w:name="_Toc93527092"/>
       <w:r>
         <w:t>5.1 Data Editing and Cleansing</w:t>
       </w:r>
-      <w:bookmarkEnd w:id="14"/>
-      <w:bookmarkEnd w:id="15"/>
+      <w:bookmarkEnd w:id="21"/>
+      <w:bookmarkEnd w:id="22"/>
+      <w:bookmarkEnd w:id="23"/>
     </w:p>
     <w:p>
       <w:pPr>
@@ -7028,23 +6871,7 @@
           <w:rFonts w:cs="Times New Roman"/>
           <w:szCs w:val="24"/>
         </w:rPr>
-        <w:t xml:space="preserve">The data was directly loaded from Kaggle into google colab. For the images and their labels, I created two dictionaries. The first dictionary contained image names extracted from the downloaded </w:t>
-      </w:r>
-      <w:proofErr w:type="spellStart"/>
-      <w:r>
-        <w:rPr>
-          <w:rFonts w:cs="Times New Roman"/>
-          <w:szCs w:val="24"/>
-        </w:rPr>
-        <w:t>kaggle</w:t>
-      </w:r>
-      <w:proofErr w:type="spellEnd"/>
-      <w:r>
-        <w:rPr>
-          <w:rFonts w:cs="Times New Roman"/>
-          <w:szCs w:val="24"/>
-        </w:rPr>
-        <w:t> data set's multiple image folders. A second dictionary was then built to match the diagnostic skin lesion categories code to the entire name of the category.</w:t>
+        <w:t>The data was directly loaded from Kaggle into google colab. For the images and their labels, I created two dictionaries. The first dictionary contained image names extracted from the downloaded kaggle data set's multiple image folders. A second dictionary was then built to match the diagnostic skin lesion categories code to the entire name of the category.</w:t>
       </w:r>
     </w:p>
     <w:p>
@@ -7206,6 +7033,37 @@
     </w:p>
     <w:p>
       <w:pPr>
+        <w:pStyle w:val="Heading2"/>
+      </w:pPr>
+      <w:bookmarkStart w:id="24" w:name="_Toc93274533"/>
+      <w:bookmarkStart w:id="25" w:name="_Toc93274718"/>
+      <w:bookmarkStart w:id="26" w:name="_Toc93527093"/>
+    </w:p>
+    <w:p>
+      <w:pPr>
+        <w:pStyle w:val="Heading2"/>
+      </w:pPr>
+      <w:r>
+        <w:t xml:space="preserve">5.2 </w:t>
+      </w:r>
+      <w:r>
+        <w:t>Data Splitting</w:t>
+      </w:r>
+      <w:bookmarkEnd w:id="24"/>
+      <w:bookmarkEnd w:id="25"/>
+      <w:bookmarkEnd w:id="26"/>
+    </w:p>
+    <w:p>
+      <w:pPr>
+        <w:spacing w:line="360" w:lineRule="auto"/>
+        <w:rPr>
+          <w:rFonts w:cs="Times New Roman"/>
+          <w:szCs w:val="24"/>
+        </w:rPr>
+      </w:pPr>
+    </w:p>
+    <w:p>
+      <w:pPr>
         <w:spacing w:line="360" w:lineRule="auto"/>
         <w:rPr>
           <w:rFonts w:cs="Times New Roman"/>
@@ -7214,94 +7072,35 @@
           <w:szCs w:val="24"/>
         </w:rPr>
       </w:pPr>
-    </w:p>
-    <w:p>
-      <w:pPr>
-        <w:spacing w:line="360" w:lineRule="auto"/>
-        <w:rPr>
-          <w:rFonts w:cs="Times New Roman"/>
-          <w:b/>
-          <w:bCs/>
-          <w:szCs w:val="24"/>
-        </w:rPr>
-      </w:pPr>
+      <w:r>
+        <w:rPr>
+          <w:rFonts w:cs="Times New Roman"/>
+          <w:szCs w:val="24"/>
+        </w:rPr>
+        <w:t>Feature and target split: The feature used in the project was the flattened numeric images list and the target was the one-hot encoding created for the skin lesion categories.</w:t>
+      </w:r>
+      <w:r>
+        <w:rPr>
+          <w:rFonts w:cs="Times New Roman"/>
+          <w:szCs w:val="24"/>
+        </w:rPr>
+        <w:t xml:space="preserve"> The data was split 70:10:20 respectively across each class individually to ensure there was enough samples from each class in each split for accurate modeling.</w:t>
+      </w:r>
     </w:p>
     <w:p>
       <w:pPr>
         <w:pStyle w:val="Heading2"/>
       </w:pPr>
-      <w:bookmarkStart w:id="16" w:name="_Toc93274533"/>
-      <w:bookmarkStart w:id="17" w:name="_Toc93274718"/>
-    </w:p>
-    <w:p>
-      <w:pPr>
-        <w:pStyle w:val="Heading2"/>
-      </w:pPr>
-      <w:r>
-        <w:t xml:space="preserve">5.2 </w:t>
-      </w:r>
-      <w:r>
-        <w:t>Data Splitting</w:t>
-      </w:r>
-      <w:bookmarkEnd w:id="16"/>
-      <w:bookmarkEnd w:id="17"/>
-    </w:p>
-    <w:p>
-      <w:pPr>
-        <w:spacing w:line="360" w:lineRule="auto"/>
-        <w:rPr>
-          <w:rFonts w:cs="Times New Roman"/>
-          <w:szCs w:val="24"/>
-        </w:rPr>
-      </w:pPr>
-    </w:p>
-    <w:p>
-      <w:pPr>
-        <w:spacing w:line="360" w:lineRule="auto"/>
-        <w:rPr>
-          <w:rFonts w:cs="Times New Roman"/>
-          <w:b/>
-          <w:bCs/>
-          <w:szCs w:val="24"/>
-        </w:rPr>
-      </w:pPr>
-      <w:r>
-        <w:rPr>
-          <w:rFonts w:cs="Times New Roman"/>
-          <w:szCs w:val="24"/>
-        </w:rPr>
-        <w:t>Feature and target split: The feature used in the project was the flattened numeric images list and the target was the one-hot encoding created for the skin lesion categories.</w:t>
-      </w:r>
-      <w:r>
-        <w:rPr>
-          <w:rFonts w:cs="Times New Roman"/>
-          <w:szCs w:val="24"/>
-        </w:rPr>
-        <w:t xml:space="preserve"> The data was split 70:10:20 respectively across each class individually to ensure there was enough samples from each class in each split for accurate modeling.</w:t>
-      </w:r>
-    </w:p>
-    <w:p>
-      <w:pPr>
-        <w:spacing w:line="360" w:lineRule="auto"/>
-        <w:rPr>
-          <w:rFonts w:cs="Times New Roman"/>
-          <w:b/>
-          <w:bCs/>
-          <w:szCs w:val="24"/>
-        </w:rPr>
-      </w:pPr>
-    </w:p>
-    <w:p>
-      <w:pPr>
-        <w:pStyle w:val="Heading2"/>
-      </w:pPr>
-      <w:bookmarkStart w:id="18" w:name="_Toc93274534"/>
-      <w:bookmarkStart w:id="19" w:name="_Toc93274719"/>
-      <w:r>
+      <w:bookmarkStart w:id="27" w:name="_Toc93274534"/>
+      <w:bookmarkStart w:id="28" w:name="_Toc93274719"/>
+      <w:bookmarkStart w:id="29" w:name="_Toc93527094"/>
+      <w:r>
+        <w:lastRenderedPageBreak/>
         <w:t>5.3 Feature Normalization</w:t>
       </w:r>
-      <w:bookmarkEnd w:id="18"/>
-      <w:bookmarkEnd w:id="19"/>
+      <w:bookmarkEnd w:id="27"/>
+      <w:bookmarkEnd w:id="28"/>
+      <w:bookmarkEnd w:id="29"/>
     </w:p>
     <w:p>
       <w:pPr>
@@ -7410,16 +7209,18 @@
           <w:rFonts w:cs="Times New Roman"/>
         </w:rPr>
       </w:pPr>
-      <w:bookmarkStart w:id="20" w:name="_Toc93274535"/>
-      <w:bookmarkStart w:id="21" w:name="_Toc93274720"/>
+      <w:bookmarkStart w:id="30" w:name="_Toc93274535"/>
+      <w:bookmarkStart w:id="31" w:name="_Toc93274720"/>
+      <w:bookmarkStart w:id="32" w:name="_Toc93527095"/>
       <w:r>
         <w:t xml:space="preserve">5.4 Data </w:t>
       </w:r>
       <w:r>
         <w:t>Augmentation</w:t>
       </w:r>
-      <w:bookmarkEnd w:id="20"/>
-      <w:bookmarkEnd w:id="21"/>
+      <w:bookmarkEnd w:id="30"/>
+      <w:bookmarkEnd w:id="31"/>
+      <w:bookmarkEnd w:id="32"/>
     </w:p>
     <w:p>
       <w:pPr>
@@ -7597,20 +7398,88 @@
         <w:pStyle w:val="Heading1"/>
         <w:ind w:left="0"/>
       </w:pPr>
-      <w:bookmarkStart w:id="22" w:name="_Toc93274536"/>
-      <w:bookmarkStart w:id="23" w:name="_Toc93274721"/>
+      <w:bookmarkStart w:id="33" w:name="_Toc93274536"/>
+      <w:bookmarkStart w:id="34" w:name="_Toc93274721"/>
     </w:p>
     <w:p>
       <w:pPr>
         <w:pStyle w:val="Heading1"/>
         <w:ind w:left="0"/>
       </w:pPr>
+      <w:bookmarkStart w:id="35" w:name="_Toc93527096"/>
+    </w:p>
+    <w:p>
+      <w:pPr>
+        <w:pStyle w:val="Heading1"/>
+        <w:ind w:left="0"/>
+      </w:pPr>
+    </w:p>
+    <w:p>
+      <w:pPr>
+        <w:pStyle w:val="Heading1"/>
+        <w:ind w:left="0"/>
+      </w:pPr>
+    </w:p>
+    <w:p>
+      <w:pPr>
+        <w:pStyle w:val="Heading1"/>
+        <w:ind w:left="0"/>
+      </w:pPr>
+    </w:p>
+    <w:p>
+      <w:pPr>
+        <w:pStyle w:val="Heading1"/>
+        <w:ind w:left="0"/>
+      </w:pPr>
+    </w:p>
+    <w:p>
+      <w:pPr>
+        <w:pStyle w:val="Heading1"/>
+        <w:ind w:left="0"/>
+      </w:pPr>
+    </w:p>
+    <w:p>
+      <w:pPr>
+        <w:pStyle w:val="Heading1"/>
+        <w:ind w:left="0"/>
+      </w:pPr>
+    </w:p>
+    <w:p>
+      <w:pPr>
+        <w:pStyle w:val="Heading1"/>
+        <w:ind w:left="0"/>
+      </w:pPr>
+    </w:p>
+    <w:p>
+      <w:pPr>
+        <w:pStyle w:val="Heading1"/>
+        <w:ind w:left="0"/>
+      </w:pPr>
+    </w:p>
+    <w:p>
+      <w:pPr>
+        <w:pStyle w:val="Heading1"/>
+        <w:ind w:left="0"/>
+      </w:pPr>
+    </w:p>
+    <w:p>
+      <w:pPr>
+        <w:pStyle w:val="Heading1"/>
+        <w:ind w:left="0"/>
+      </w:pPr>
+    </w:p>
+    <w:p>
+      <w:pPr>
+        <w:pStyle w:val="Heading1"/>
+        <w:ind w:left="0"/>
+      </w:pPr>
       <w:r>
         <w:lastRenderedPageBreak/>
         <w:t>6 Modelling and Results:</w:t>
       </w:r>
-      <w:bookmarkEnd w:id="22"/>
-      <w:bookmarkEnd w:id="23"/>
+      <w:bookmarkEnd w:id="33"/>
+      <w:bookmarkEnd w:id="34"/>
+      <w:bookmarkEnd w:id="35"/>
     </w:p>
     <w:p>
       <w:pPr>
@@ -7699,7 +7568,7 @@
                 <w:szCs w:val="24"/>
               </w:rPr>
             </w:pPr>
-            <w:bookmarkStart w:id="24" w:name="_Toc93274537"/>
+            <w:bookmarkStart w:id="36" w:name="_Toc93274537"/>
             <w:r>
               <w:rPr>
                 <w:rFonts w:cs="Times New Roman"/>
@@ -7708,7 +7577,7 @@
               </w:rPr>
               <w:t>Hyperparameter</w:t>
             </w:r>
-            <w:bookmarkEnd w:id="24"/>
+            <w:bookmarkEnd w:id="36"/>
           </w:p>
         </w:tc>
         <w:tc>
@@ -7724,7 +7593,7 @@
                 <w:szCs w:val="24"/>
               </w:rPr>
             </w:pPr>
-            <w:bookmarkStart w:id="25" w:name="_Toc93274538"/>
+            <w:bookmarkStart w:id="37" w:name="_Toc93274538"/>
             <w:r>
               <w:rPr>
                 <w:rFonts w:cs="Times New Roman"/>
@@ -7733,7 +7602,7 @@
               </w:rPr>
               <w:t>Value</w:t>
             </w:r>
-            <w:bookmarkEnd w:id="25"/>
+            <w:bookmarkEnd w:id="37"/>
           </w:p>
         </w:tc>
       </w:tr>
@@ -7751,7 +7620,7 @@
                 <w:szCs w:val="24"/>
               </w:rPr>
             </w:pPr>
-            <w:bookmarkStart w:id="26" w:name="_Toc93274539"/>
+            <w:bookmarkStart w:id="38" w:name="_Toc93274539"/>
             <w:r>
               <w:rPr>
                 <w:rFonts w:cs="Times New Roman"/>
@@ -7760,7 +7629,7 @@
               </w:rPr>
               <w:t>Optimizer</w:t>
             </w:r>
-            <w:bookmarkEnd w:id="26"/>
+            <w:bookmarkEnd w:id="38"/>
             <w:r>
               <w:rPr>
                 <w:rFonts w:cs="Times New Roman"/>
@@ -7784,7 +7653,7 @@
                 <w:szCs w:val="24"/>
               </w:rPr>
             </w:pPr>
-            <w:bookmarkStart w:id="27" w:name="_Toc93274540"/>
+            <w:bookmarkStart w:id="39" w:name="_Toc93274540"/>
             <w:r>
               <w:rPr>
                 <w:rFonts w:cs="Times New Roman"/>
@@ -7793,7 +7662,7 @@
               </w:rPr>
               <w:t>Adam</w:t>
             </w:r>
-            <w:bookmarkEnd w:id="27"/>
+            <w:bookmarkEnd w:id="39"/>
           </w:p>
         </w:tc>
       </w:tr>
@@ -7811,7 +7680,7 @@
                 <w:szCs w:val="24"/>
               </w:rPr>
             </w:pPr>
-            <w:bookmarkStart w:id="28" w:name="_Toc93274541"/>
+            <w:bookmarkStart w:id="40" w:name="_Toc93274541"/>
             <w:r>
               <w:rPr>
                 <w:rFonts w:cs="Times New Roman"/>
@@ -7820,7 +7689,7 @@
               </w:rPr>
               <w:t>Loss Function</w:t>
             </w:r>
-            <w:bookmarkEnd w:id="28"/>
+            <w:bookmarkEnd w:id="40"/>
           </w:p>
         </w:tc>
         <w:tc>
@@ -7836,7 +7705,7 @@
                 <w:szCs w:val="24"/>
               </w:rPr>
             </w:pPr>
-            <w:bookmarkStart w:id="29" w:name="_Toc93274542"/>
+            <w:bookmarkStart w:id="41" w:name="_Toc93274542"/>
             <w:r>
               <w:rPr>
                 <w:rFonts w:cs="Times New Roman"/>
@@ -7845,7 +7714,7 @@
               </w:rPr>
               <w:t>Categorical Cross-Entropy</w:t>
             </w:r>
-            <w:bookmarkEnd w:id="29"/>
+            <w:bookmarkEnd w:id="41"/>
           </w:p>
         </w:tc>
       </w:tr>
@@ -7863,7 +7732,7 @@
                 <w:szCs w:val="24"/>
               </w:rPr>
             </w:pPr>
-            <w:bookmarkStart w:id="30" w:name="_Toc93274543"/>
+            <w:bookmarkStart w:id="42" w:name="_Toc93274543"/>
             <w:r>
               <w:rPr>
                 <w:rFonts w:cs="Times New Roman"/>
@@ -7872,7 +7741,7 @@
               </w:rPr>
               <w:t>Epochs</w:t>
             </w:r>
-            <w:bookmarkEnd w:id="30"/>
+            <w:bookmarkEnd w:id="42"/>
             <w:r>
               <w:rPr>
                 <w:rFonts w:cs="Times New Roman"/>
@@ -7896,7 +7765,7 @@
                 <w:szCs w:val="24"/>
               </w:rPr>
             </w:pPr>
-            <w:bookmarkStart w:id="31" w:name="_Toc93274544"/>
+            <w:bookmarkStart w:id="43" w:name="_Toc93274544"/>
             <w:r>
               <w:rPr>
                 <w:rFonts w:cs="Times New Roman"/>
@@ -7905,7 +7774,7 @@
               </w:rPr>
               <w:t>50</w:t>
             </w:r>
-            <w:bookmarkEnd w:id="31"/>
+            <w:bookmarkEnd w:id="43"/>
             <w:r>
               <w:rPr>
                 <w:rFonts w:cs="Times New Roman"/>
@@ -7931,7 +7800,7 @@
                 <w:szCs w:val="24"/>
               </w:rPr>
             </w:pPr>
-            <w:bookmarkStart w:id="32" w:name="_Toc93274545"/>
+            <w:bookmarkStart w:id="44" w:name="_Toc93274545"/>
             <w:r>
               <w:rPr>
                 <w:rFonts w:cs="Times New Roman"/>
@@ -7940,7 +7809,7 @@
               </w:rPr>
               <w:t>Batch Size</w:t>
             </w:r>
-            <w:bookmarkEnd w:id="32"/>
+            <w:bookmarkEnd w:id="44"/>
             <w:r>
               <w:rPr>
                 <w:rFonts w:cs="Times New Roman"/>
@@ -7964,7 +7833,7 @@
                 <w:szCs w:val="24"/>
               </w:rPr>
             </w:pPr>
-            <w:bookmarkStart w:id="33" w:name="_Toc93274546"/>
+            <w:bookmarkStart w:id="45" w:name="_Toc93274546"/>
             <w:r>
               <w:rPr>
                 <w:rFonts w:cs="Times New Roman"/>
@@ -7973,7 +7842,7 @@
               </w:rPr>
               <w:t>10</w:t>
             </w:r>
-            <w:bookmarkEnd w:id="33"/>
+            <w:bookmarkEnd w:id="45"/>
           </w:p>
         </w:tc>
       </w:tr>
@@ -8150,7 +8019,6 @@
         <w:spacing w:line="360" w:lineRule="auto"/>
       </w:pPr>
       <w:r>
-        <w:lastRenderedPageBreak/>
         <w:t>Recall: The ratio of true positives to total true positives and false negatives is the recall of a model.</w:t>
       </w:r>
     </w:p>
@@ -8164,7 +8032,11 @@
         <w:spacing w:line="360" w:lineRule="auto"/>
       </w:pPr>
       <w:r>
-        <w:t>Precision: The ratio of true positives to total true positives and false positives is the precision of a model. The lower the false positive predictions the model generates for that class, the higher the precision.</w:t>
+        <w:t xml:space="preserve">Precision: The ratio of true positives to total true positives and false positives is the </w:t>
+      </w:r>
+      <w:r>
+        <w:lastRenderedPageBreak/>
+        <w:t>precision of a model. The lower the false positive predictions the model generates for that class, the higher the precision.</w:t>
       </w:r>
     </w:p>
     <w:p>
@@ -8179,16 +8051,18 @@
       <w:pPr>
         <w:pStyle w:val="Heading2"/>
       </w:pPr>
-      <w:bookmarkStart w:id="34" w:name="_Toc93274547"/>
-      <w:bookmarkStart w:id="35" w:name="_Toc93274722"/>
+      <w:bookmarkStart w:id="46" w:name="_Toc93274547"/>
+      <w:bookmarkStart w:id="47" w:name="_Toc93274722"/>
+      <w:bookmarkStart w:id="48" w:name="_Toc93527097"/>
       <w:r>
         <w:t xml:space="preserve">6.1 </w:t>
       </w:r>
       <w:r>
         <w:t>Results:</w:t>
       </w:r>
-      <w:bookmarkEnd w:id="34"/>
-      <w:bookmarkEnd w:id="35"/>
+      <w:bookmarkEnd w:id="46"/>
+      <w:bookmarkEnd w:id="47"/>
+      <w:bookmarkEnd w:id="48"/>
     </w:p>
     <w:p>
       <w:pPr>
@@ -9296,27 +9170,7 @@
           <w:szCs w:val="24"/>
           <w:shd w:val="clear" w:color="auto" w:fill="FFFFFF"/>
         </w:rPr>
-        <w:t xml:space="preserve"> epochs it dipped to </w:t>
-      </w:r>
-      <w:proofErr w:type="spellStart"/>
-      <w:r>
-        <w:rPr>
-          <w:rFonts w:cs="Times New Roman"/>
-          <w:color w:val="333333"/>
-          <w:szCs w:val="24"/>
-          <w:shd w:val="clear" w:color="auto" w:fill="FFFFFF"/>
-        </w:rPr>
-        <w:t>it</w:t>
-      </w:r>
-      <w:proofErr w:type="spellEnd"/>
-      <w:r>
-        <w:rPr>
-          <w:rFonts w:cs="Times New Roman"/>
-          <w:color w:val="333333"/>
-          <w:szCs w:val="24"/>
-          <w:shd w:val="clear" w:color="auto" w:fill="FFFFFF"/>
-        </w:rPr>
-        <w:t xml:space="preserve"> lowest accuracy. The training and test loss of inceptionV3 decreased after 1</w:t>
+        <w:t xml:space="preserve"> epochs it dipped to it lowest accuracy. The training and test loss of inceptionV3 decreased after 1</w:t>
       </w:r>
       <w:r>
         <w:rPr>
@@ -9337,6 +9191,19 @@
         </w:rPr>
         <w:t xml:space="preserve"> epochs and after that it remained constant throughout the process.</w:t>
       </w:r>
+    </w:p>
+    <w:p>
+      <w:pPr>
+        <w:spacing w:line="360" w:lineRule="auto"/>
+        <w:rPr>
+          <w:rFonts w:cs="Times New Roman"/>
+          <w:b/>
+          <w:bCs/>
+          <w:color w:val="000000" w:themeColor="text1"/>
+          <w:szCs w:val="24"/>
+          <w:shd w:val="clear" w:color="auto" w:fill="FFFFFF"/>
+        </w:rPr>
+      </w:pPr>
     </w:p>
     <w:p>
       <w:pPr>
@@ -9368,10 +9235,10 @@
         <w:tblLook w:val="04A0" w:firstRow="1" w:lastRow="0" w:firstColumn="1" w:lastColumn="0" w:noHBand="0" w:noVBand="1"/>
       </w:tblPr>
       <w:tblGrid>
-        <w:gridCol w:w="2354"/>
-        <w:gridCol w:w="2338"/>
-        <w:gridCol w:w="2337"/>
-        <w:gridCol w:w="2321"/>
+        <w:gridCol w:w="2407"/>
+        <w:gridCol w:w="2407"/>
+        <w:gridCol w:w="2408"/>
+        <w:gridCol w:w="2408"/>
       </w:tblGrid>
       <w:tr>
         <w:tc>
@@ -9661,11 +9528,11 @@
             <w:r>
               <w:rPr>
                 <w:rFonts w:cs="Times New Roman"/>
-                <w:color w:val="000000" w:themeColor="text1"/>
+                <w:color w:val="212121"/>
                 <w:szCs w:val="24"/>
                 <w:shd w:val="clear" w:color="auto" w:fill="FFFFFF"/>
               </w:rPr>
-              <w:t>0.722892</w:t>
+              <w:t>0.721553</w:t>
             </w:r>
           </w:p>
         </w:tc>
@@ -9688,11 +9555,11 @@
             <w:r>
               <w:rPr>
                 <w:rFonts w:cs="Times New Roman"/>
-                <w:color w:val="000000" w:themeColor="text1"/>
+                <w:color w:val="212121"/>
                 <w:szCs w:val="24"/>
                 <w:shd w:val="clear" w:color="auto" w:fill="FFFFFF"/>
               </w:rPr>
-              <w:t>0.522572</w:t>
+              <w:t>0.550818</w:t>
             </w:r>
           </w:p>
         </w:tc>
@@ -9715,20 +9582,11 @@
             <w:r>
               <w:rPr>
                 <w:rFonts w:cs="Times New Roman"/>
-                <w:color w:val="000000" w:themeColor="text1"/>
+                <w:color w:val="212121"/>
                 <w:szCs w:val="24"/>
                 <w:shd w:val="clear" w:color="auto" w:fill="FFFFFF"/>
               </w:rPr>
-              <w:t>0.7</w:t>
-            </w:r>
-            <w:r>
-              <w:rPr>
-                <w:rFonts w:cs="Times New Roman"/>
-                <w:color w:val="000000" w:themeColor="text1"/>
-                <w:szCs w:val="24"/>
-                <w:shd w:val="clear" w:color="auto" w:fill="FFFFFF"/>
-              </w:rPr>
-              <w:t>328</w:t>
+              <w:t>0.721553</w:t>
             </w:r>
           </w:p>
         </w:tc>
@@ -10154,7 +10012,7 @@
     </w:p>
     <w:p>
       <w:pPr>
-        <w:jc w:val="left"/>
+        <w:jc w:val="center"/>
         <w:rPr>
           <w:rFonts w:eastAsia="Times New Roman" w:cs="Times New Roman"/>
           <w:b/>
@@ -10166,6 +10024,247 @@
       </w:pPr>
       <w:r>
         <w:rPr>
+          <w:b/>
+          <w:bCs/>
+          <w:noProof/>
+          <w:color w:val="212121"/>
+          <w:shd w:val="clear" w:color="auto" w:fill="FFFFFF"/>
+        </w:rPr>
+        <w:drawing>
+          <wp:inline distT="0" distB="0" distL="0" distR="0" wp14:anchorId="20BE34EE" wp14:editId="54E7C899">
+            <wp:extent cx="2537460" cy="1921482"/>
+            <wp:effectExtent l="0" t="0" r="0" b="3175"/>
+            <wp:docPr id="6" name="Picture 6"/>
+            <wp:cNvGraphicFramePr>
+              <a:graphicFrameLocks xmlns:a="http://schemas.openxmlformats.org/drawingml/2006/main" noChangeAspect="1"/>
+            </wp:cNvGraphicFramePr>
+            <a:graphic xmlns:a="http://schemas.openxmlformats.org/drawingml/2006/main">
+              <a:graphicData uri="http://schemas.openxmlformats.org/drawingml/2006/picture">
+                <pic:pic xmlns:pic="http://schemas.openxmlformats.org/drawingml/2006/picture">
+                  <pic:nvPicPr>
+                    <pic:cNvPr id="0" name="Picture 10"/>
+                    <pic:cNvPicPr>
+                      <a:picLocks noChangeAspect="1" noChangeArrowheads="1"/>
+                    </pic:cNvPicPr>
+                  </pic:nvPicPr>
+                  <pic:blipFill>
+                    <a:blip r:embed="rId26">
+                      <a:extLst>
+                        <a:ext uri="{28A0092B-C50C-407E-A947-70E740481C1C}">
+                          <a14:useLocalDpi xmlns:a14="http://schemas.microsoft.com/office/drawing/2010/main" val="0"/>
+                        </a:ext>
+                      </a:extLst>
+                    </a:blip>
+                    <a:srcRect/>
+                    <a:stretch>
+                      <a:fillRect/>
+                    </a:stretch>
+                  </pic:blipFill>
+                  <pic:spPr bwMode="auto">
+                    <a:xfrm>
+                      <a:off x="0" y="0"/>
+                      <a:ext cx="2548190" cy="1929608"/>
+                    </a:xfrm>
+                    <a:prstGeom prst="rect">
+                      <a:avLst/>
+                    </a:prstGeom>
+                    <a:noFill/>
+                    <a:ln>
+                      <a:noFill/>
+                    </a:ln>
+                  </pic:spPr>
+                </pic:pic>
+              </a:graphicData>
+            </a:graphic>
+          </wp:inline>
+        </w:drawing>
+      </w:r>
+      <w:r>
+        <w:rPr>
+          <w:b/>
+          <w:bCs/>
+          <w:noProof/>
+          <w:color w:val="212121"/>
+          <w:shd w:val="clear" w:color="auto" w:fill="FFFFFF"/>
+        </w:rPr>
+        <w:drawing>
+          <wp:inline distT="0" distB="0" distL="0" distR="0" wp14:anchorId="23004BA0" wp14:editId="53D9E968">
+            <wp:extent cx="2468880" cy="1869551"/>
+            <wp:effectExtent l="0" t="0" r="7620" b="0"/>
+            <wp:docPr id="7" name="Picture 7"/>
+            <wp:cNvGraphicFramePr>
+              <a:graphicFrameLocks xmlns:a="http://schemas.openxmlformats.org/drawingml/2006/main" noChangeAspect="1"/>
+            </wp:cNvGraphicFramePr>
+            <a:graphic xmlns:a="http://schemas.openxmlformats.org/drawingml/2006/main">
+              <a:graphicData uri="http://schemas.openxmlformats.org/drawingml/2006/picture">
+                <pic:pic xmlns:pic="http://schemas.openxmlformats.org/drawingml/2006/picture">
+                  <pic:nvPicPr>
+                    <pic:cNvPr id="0" name="Picture 12"/>
+                    <pic:cNvPicPr>
+                      <a:picLocks noChangeAspect="1" noChangeArrowheads="1"/>
+                    </pic:cNvPicPr>
+                  </pic:nvPicPr>
+                  <pic:blipFill>
+                    <a:blip r:embed="rId27">
+                      <a:extLst>
+                        <a:ext uri="{28A0092B-C50C-407E-A947-70E740481C1C}">
+                          <a14:useLocalDpi xmlns:a14="http://schemas.microsoft.com/office/drawing/2010/main" val="0"/>
+                        </a:ext>
+                      </a:extLst>
+                    </a:blip>
+                    <a:srcRect/>
+                    <a:stretch>
+                      <a:fillRect/>
+                    </a:stretch>
+                  </pic:blipFill>
+                  <pic:spPr bwMode="auto">
+                    <a:xfrm>
+                      <a:off x="0" y="0"/>
+                      <a:ext cx="2483651" cy="1880737"/>
+                    </a:xfrm>
+                    <a:prstGeom prst="rect">
+                      <a:avLst/>
+                    </a:prstGeom>
+                    <a:noFill/>
+                    <a:ln>
+                      <a:noFill/>
+                    </a:ln>
+                  </pic:spPr>
+                </pic:pic>
+              </a:graphicData>
+            </a:graphic>
+          </wp:inline>
+        </w:drawing>
+      </w:r>
+    </w:p>
+    <w:p>
+      <w:pPr>
+        <w:widowControl/>
+        <w:autoSpaceDE/>
+        <w:autoSpaceDN/>
+        <w:ind w:left="1440"/>
+        <w:jc w:val="left"/>
+        <w:rPr>
+          <w:rFonts w:eastAsia="Times New Roman" w:cs="Times New Roman"/>
+          <w:color w:val="212121"/>
+          <w:szCs w:val="24"/>
+          <w:shd w:val="clear" w:color="auto" w:fill="FFFFFF"/>
+        </w:rPr>
+      </w:pPr>
+      <w:r>
+        <w:rPr>
+          <w:rFonts w:eastAsia="Times New Roman" w:cs="Times New Roman"/>
+          <w:color w:val="212121"/>
+          <w:szCs w:val="24"/>
+          <w:shd w:val="clear" w:color="auto" w:fill="FFFFFF"/>
+        </w:rPr>
+        <w:t>Actual: 5</w:t>
+      </w:r>
+      <w:r>
+        <w:rPr>
+          <w:rFonts w:eastAsia="Times New Roman" w:cs="Times New Roman"/>
+          <w:color w:val="212121"/>
+          <w:szCs w:val="24"/>
+          <w:shd w:val="clear" w:color="auto" w:fill="FFFFFF"/>
+        </w:rPr>
+        <w:t xml:space="preserve">                                                            Actual: 2</w:t>
+      </w:r>
+    </w:p>
+    <w:p>
+      <w:pPr>
+        <w:widowControl/>
+        <w:autoSpaceDE/>
+        <w:autoSpaceDN/>
+        <w:ind w:left="1440"/>
+        <w:jc w:val="left"/>
+        <w:rPr>
+          <w:rFonts w:eastAsia="Times New Roman" w:cs="Times New Roman"/>
+          <w:color w:val="212121"/>
+          <w:szCs w:val="24"/>
+          <w:shd w:val="clear" w:color="auto" w:fill="FFFFFF"/>
+        </w:rPr>
+      </w:pPr>
+      <w:r>
+        <w:rPr>
+          <w:rFonts w:eastAsia="Times New Roman" w:cs="Times New Roman"/>
+          <w:color w:val="212121"/>
+          <w:szCs w:val="24"/>
+          <w:shd w:val="clear" w:color="auto" w:fill="FFFFFF"/>
+        </w:rPr>
+        <w:t>Predicted: 2</w:t>
+      </w:r>
+      <w:r>
+        <w:rPr>
+          <w:rFonts w:eastAsia="Times New Roman" w:cs="Times New Roman"/>
+          <w:color w:val="212121"/>
+          <w:szCs w:val="24"/>
+          <w:shd w:val="clear" w:color="auto" w:fill="FFFFFF"/>
+        </w:rPr>
+        <w:t xml:space="preserve">                                                       Predicted: 2</w:t>
+      </w:r>
+    </w:p>
+    <w:p>
+      <w:pPr>
+        <w:widowControl/>
+        <w:autoSpaceDE/>
+        <w:autoSpaceDN/>
+        <w:ind w:left="1440"/>
+        <w:jc w:val="left"/>
+        <w:rPr>
+          <w:rFonts w:eastAsia="Times New Roman" w:cs="Times New Roman"/>
+          <w:color w:val="212121"/>
+          <w:szCs w:val="24"/>
+          <w:shd w:val="clear" w:color="auto" w:fill="FFFFFF"/>
+        </w:rPr>
+      </w:pPr>
+    </w:p>
+    <w:p>
+      <w:pPr>
+        <w:widowControl/>
+        <w:autoSpaceDE/>
+        <w:autoSpaceDN/>
+        <w:ind w:left="1440"/>
+        <w:jc w:val="center"/>
+        <w:rPr>
+          <w:rFonts w:ascii="Courier New" w:eastAsia="Times New Roman" w:hAnsi="Courier New" w:cs="Courier New"/>
+          <w:color w:val="212121"/>
+          <w:sz w:val="21"/>
+          <w:szCs w:val="21"/>
+          <w:shd w:val="clear" w:color="auto" w:fill="FFFFFF"/>
+        </w:rPr>
+      </w:pPr>
+      <w:r>
+        <w:rPr>
+          <w:rFonts w:eastAsia="Times New Roman" w:cs="Times New Roman"/>
+          <w:color w:val="212121"/>
+          <w:szCs w:val="24"/>
+          <w:shd w:val="clear" w:color="auto" w:fill="FFFFFF"/>
+        </w:rPr>
+        <w:t>Fig 13:</w:t>
+      </w:r>
+      <w:r>
+        <w:rPr>
+          <w:rFonts w:eastAsia="Times New Roman" w:cs="Times New Roman"/>
+          <w:color w:val="212121"/>
+          <w:szCs w:val="24"/>
+          <w:shd w:val="clear" w:color="auto" w:fill="FFFFFF"/>
+        </w:rPr>
+        <w:t xml:space="preserve"> </w:t>
+      </w:r>
+      <w:r>
+        <w:rPr>
+          <w:rFonts w:eastAsia="Times New Roman" w:cs="Times New Roman"/>
+          <w:color w:val="212121"/>
+          <w:szCs w:val="24"/>
+          <w:shd w:val="clear" w:color="auto" w:fill="FFFFFF"/>
+        </w:rPr>
+        <w:t>Testing for InceptionV3 model</w:t>
+      </w:r>
+    </w:p>
+    <w:p>
+      <w:pPr>
+        <w:jc w:val="center"/>
+        <w:rPr>
           <w:rFonts w:eastAsia="Times New Roman" w:cs="Times New Roman"/>
           <w:b/>
           <w:bCs/>
@@ -10173,6 +10272,16 @@
           <w:szCs w:val="24"/>
           <w:shd w:val="clear" w:color="auto" w:fill="FFFFFF"/>
         </w:rPr>
+      </w:pPr>
+      <w:r>
+        <w:rPr>
+          <w:rFonts w:eastAsia="Times New Roman" w:cs="Times New Roman"/>
+          <w:b/>
+          <w:bCs/>
+          <w:color w:val="212121"/>
+          <w:szCs w:val="24"/>
+          <w:shd w:val="clear" w:color="auto" w:fill="FFFFFF"/>
+        </w:rPr>
         <w:br w:type="page"/>
       </w:r>
     </w:p>
@@ -10181,6 +10290,7 @@
         <w:pStyle w:val="Heading1"/>
         <w:ind w:left="0"/>
       </w:pPr>
+      <w:bookmarkStart w:id="49" w:name="_Toc93527098"/>
       <w:r>
         <w:lastRenderedPageBreak/>
         <w:t xml:space="preserve">7 </w:t>
@@ -10188,6 +10298,7 @@
       <w:r>
         <w:t>Conclusion and Future work:</w:t>
       </w:r>
+      <w:bookmarkEnd w:id="49"/>
     </w:p>
     <w:p>
       <w:pPr>
@@ -10281,19 +10392,68 @@
         </w:rPr>
         <w:t>), The two models were saved as VGG16_model and InceptionV3_model. While testing on random images both the models were able to predict Melanocytic nevi correctly while predicting other skin lesion it failed sometimes.</w:t>
       </w:r>
-    </w:p>
-    <w:p>
-      <w:pPr>
-        <w:spacing w:line="360" w:lineRule="auto"/>
-        <w:rPr>
-          <w:b/>
-          <w:bCs/>
-        </w:rPr>
-      </w:pPr>
+      <w:r>
+        <w:rPr>
+          <w:rFonts w:cs="Times New Roman"/>
+          <w:color w:val="000000" w:themeColor="text1"/>
+          <w:szCs w:val="24"/>
+          <w:shd w:val="clear" w:color="auto" w:fill="FFFFFF"/>
+        </w:rPr>
+        <w:t xml:space="preserve"> We were able to successfully build and applied two of the most used CNN models for image </w:t>
+      </w:r>
+      <w:r>
+        <w:rPr>
+          <w:rFonts w:cs="Times New Roman"/>
+          <w:color w:val="000000" w:themeColor="text1"/>
+          <w:szCs w:val="24"/>
+          <w:shd w:val="clear" w:color="auto" w:fill="FFFFFF"/>
+        </w:rPr>
+        <w:t>classification (</w:t>
+      </w:r>
+      <w:r>
+        <w:rPr>
+          <w:rFonts w:cs="Times New Roman"/>
+          <w:color w:val="000000" w:themeColor="text1"/>
+          <w:szCs w:val="24"/>
+          <w:shd w:val="clear" w:color="auto" w:fill="FFFFFF"/>
+        </w:rPr>
+        <w:t>VGG16Net and InceptionV3)</w:t>
+      </w:r>
+      <w:r>
+        <w:rPr>
+          <w:rFonts w:cs="Times New Roman"/>
+          <w:color w:val="000000" w:themeColor="text1"/>
+          <w:szCs w:val="24"/>
+          <w:shd w:val="clear" w:color="auto" w:fill="FFFFFF"/>
+        </w:rPr>
+        <w:t>.</w:t>
+      </w:r>
+      <w:r>
+        <w:rPr>
+          <w:rFonts w:cs="Times New Roman"/>
+          <w:color w:val="000000" w:themeColor="text1"/>
+          <w:szCs w:val="24"/>
+          <w:shd w:val="clear" w:color="auto" w:fill="FFFFFF"/>
+        </w:rPr>
+        <w:t xml:space="preserve"> </w:t>
+      </w:r>
+    </w:p>
+    <w:p>
+      <w:pPr>
+        <w:spacing w:line="360" w:lineRule="auto"/>
+      </w:pPr>
+    </w:p>
+    <w:p>
+      <w:pPr>
+        <w:pStyle w:val="Heading2"/>
+      </w:pPr>
+      <w:bookmarkStart w:id="50" w:name="_Toc93527099"/>
       <w:r>
         <w:t>Future work:</w:t>
       </w:r>
-    </w:p>
+      <w:bookmarkEnd w:id="50"/>
+    </w:p>
+    <w:p/>
     <w:p>
       <w:pPr>
         <w:pStyle w:val="ListParagraph"/>
@@ -10342,15 +10502,7 @@
         </w:rPr>
       </w:pPr>
       <w:r>
-        <w:t xml:space="preserve">Explore other pre-trained CNN models such as ResNet50, </w:t>
-      </w:r>
-      <w:proofErr w:type="spellStart"/>
-      <w:r>
-        <w:t>Xception</w:t>
-      </w:r>
-      <w:proofErr w:type="spellEnd"/>
-      <w:r>
-        <w:t xml:space="preserve"> etc</w:t>
+        <w:t>Explore other pre-trained CNN models such as ResNet50, Xception etc</w:t>
       </w:r>
       <w:r>
         <w:t>.</w:t>
@@ -10527,75 +10679,132 @@
       <w:pPr>
         <w:pStyle w:val="Heading1"/>
         <w:ind w:left="0"/>
-      </w:pPr>
-      <w:bookmarkStart w:id="36" w:name="_Toc93274549"/>
-      <w:bookmarkStart w:id="37" w:name="_Toc93274724"/>
-      <w:r>
-        <w:rPr>
-          <w:rFonts w:eastAsia="Times New Roman"/>
-        </w:rPr>
-        <w:t xml:space="preserve">8 </w:t>
-      </w:r>
-      <w:r>
-        <w:t>Reference</w:t>
-      </w:r>
-      <w:r>
-        <w:t>:</w:t>
-      </w:r>
-      <w:bookmarkEnd w:id="36"/>
-      <w:bookmarkEnd w:id="37"/>
-      <w:r>
-        <w:t xml:space="preserve"> </w:t>
-      </w:r>
+        <w:rPr>
+          <w:rFonts w:eastAsia="Times New Roman" w:cs="Times New Roman"/>
+          <w:sz w:val="24"/>
+          <w:szCs w:val="24"/>
+        </w:rPr>
+      </w:pPr>
     </w:p>
     <w:p>
       <w:pPr>
         <w:pStyle w:val="Heading1"/>
         <w:ind w:left="0"/>
-      </w:pPr>
-    </w:p>
-    <w:p>
-      <w:pPr>
-        <w:spacing w:line="360" w:lineRule="auto"/>
-        <w:rPr>
-          <w:rFonts w:cs="Times New Roman"/>
-          <w:szCs w:val="24"/>
-        </w:rPr>
-      </w:pPr>
-      <w:r>
-        <w:t xml:space="preserve">[1] T. </w:t>
-      </w:r>
-      <w:proofErr w:type="spellStart"/>
-      <w:r>
-        <w:t>Emara</w:t>
-      </w:r>
-      <w:proofErr w:type="spellEnd"/>
-      <w:r>
-        <w:t xml:space="preserve">, H. M. </w:t>
-      </w:r>
-      <w:proofErr w:type="spellStart"/>
-      <w:r>
-        <w:t>Afify</w:t>
-      </w:r>
-      <w:proofErr w:type="spellEnd"/>
-      <w:r>
-        <w:t xml:space="preserve">, F. H. Ismail and A. E. </w:t>
-      </w:r>
-      <w:proofErr w:type="spellStart"/>
-      <w:r>
-        <w:t>Hassanien</w:t>
-      </w:r>
-      <w:proofErr w:type="spellEnd"/>
-      <w:r>
-        <w:t xml:space="preserve">, "A Modified Inception-v4 for Imbalanced Skin Cancer Classification Dataset," 2019 14th International Conference on Computer Engineering and Systems (ICCES), 2019, pp. 28-33, </w:t>
-      </w:r>
-      <w:proofErr w:type="spellStart"/>
-      <w:r>
-        <w:t>doi</w:t>
-      </w:r>
-      <w:proofErr w:type="spellEnd"/>
-      <w:r>
-        <w:t>: 10.1109/ICCES48960.2019.9068110.</w:t>
+        <w:rPr>
+          <w:rFonts w:eastAsia="Times New Roman" w:cs="Times New Roman"/>
+          <w:sz w:val="24"/>
+          <w:szCs w:val="24"/>
+        </w:rPr>
+      </w:pPr>
+    </w:p>
+    <w:p>
+      <w:pPr>
+        <w:pStyle w:val="Heading1"/>
+        <w:ind w:left="0"/>
+        <w:rPr>
+          <w:rFonts w:eastAsia="Times New Roman" w:cs="Times New Roman"/>
+          <w:sz w:val="24"/>
+          <w:szCs w:val="24"/>
+        </w:rPr>
+      </w:pPr>
+    </w:p>
+    <w:p>
+      <w:pPr>
+        <w:pStyle w:val="Heading1"/>
+        <w:ind w:left="0"/>
+        <w:rPr>
+          <w:rFonts w:eastAsia="Times New Roman" w:cs="Times New Roman"/>
+          <w:sz w:val="24"/>
+          <w:szCs w:val="24"/>
+        </w:rPr>
+      </w:pPr>
+    </w:p>
+    <w:p>
+      <w:pPr>
+        <w:pStyle w:val="Heading1"/>
+        <w:ind w:left="0"/>
+        <w:rPr>
+          <w:rFonts w:eastAsia="Times New Roman" w:cs="Times New Roman"/>
+          <w:sz w:val="24"/>
+          <w:szCs w:val="24"/>
+        </w:rPr>
+      </w:pPr>
+    </w:p>
+    <w:p>
+      <w:pPr>
+        <w:pStyle w:val="Heading1"/>
+        <w:ind w:left="0"/>
+        <w:rPr>
+          <w:rFonts w:eastAsia="Times New Roman" w:cs="Times New Roman"/>
+          <w:sz w:val="24"/>
+          <w:szCs w:val="24"/>
+        </w:rPr>
+      </w:pPr>
+    </w:p>
+    <w:p>
+      <w:pPr>
+        <w:pStyle w:val="Heading1"/>
+        <w:ind w:left="0"/>
+        <w:rPr>
+          <w:rFonts w:eastAsia="Times New Roman" w:cs="Times New Roman"/>
+          <w:sz w:val="24"/>
+          <w:szCs w:val="24"/>
+        </w:rPr>
+      </w:pPr>
+    </w:p>
+    <w:p>
+      <w:pPr>
+        <w:pStyle w:val="Heading1"/>
+        <w:ind w:left="0"/>
+        <w:rPr>
+          <w:rFonts w:eastAsia="Times New Roman"/>
+        </w:rPr>
+      </w:pPr>
+      <w:bookmarkStart w:id="51" w:name="_Toc93274549"/>
+      <w:bookmarkStart w:id="52" w:name="_Toc93274724"/>
+      <w:bookmarkStart w:id="53" w:name="_Toc93527100"/>
+    </w:p>
+    <w:p>
+      <w:pPr>
+        <w:pStyle w:val="Heading1"/>
+        <w:ind w:left="0"/>
+      </w:pPr>
+      <w:r>
+        <w:rPr>
+          <w:rFonts w:eastAsia="Times New Roman"/>
+        </w:rPr>
+        <w:lastRenderedPageBreak/>
+        <w:t xml:space="preserve">8 </w:t>
+      </w:r>
+      <w:r>
+        <w:t>Reference</w:t>
+      </w:r>
+      <w:r>
+        <w:t>:</w:t>
+      </w:r>
+      <w:bookmarkEnd w:id="51"/>
+      <w:bookmarkEnd w:id="52"/>
+      <w:bookmarkEnd w:id="53"/>
+      <w:r>
+        <w:t xml:space="preserve"> </w:t>
+      </w:r>
+    </w:p>
+    <w:p>
+      <w:pPr>
+        <w:pStyle w:val="Heading1"/>
+        <w:ind w:left="0"/>
+      </w:pPr>
+    </w:p>
+    <w:p>
+      <w:pPr>
+        <w:spacing w:line="360" w:lineRule="auto"/>
+        <w:rPr>
+          <w:rFonts w:cs="Times New Roman"/>
+          <w:szCs w:val="24"/>
+        </w:rPr>
+      </w:pPr>
+      <w:r>
+        <w:t>[1] T. Emara, H. M. Afify, F. H. Ismail and A. E. Hassanien, "A Modified Inception-v4 for Imbalanced Skin Cancer Classification Dataset," 2019 14th International Conference on Computer Engineering and Systems (ICCES), 2019, pp. 28-33, doi: 10.1109/ICCES48960.2019.9068110.</w:t>
       </w:r>
     </w:p>
     <w:p>
@@ -10616,43 +10825,7 @@
         </w:rPr>
       </w:pPr>
       <w:r>
-        <w:t xml:space="preserve">[2] W. F. </w:t>
-      </w:r>
-      <w:proofErr w:type="spellStart"/>
-      <w:r>
-        <w:t>Chabala</w:t>
-      </w:r>
-      <w:proofErr w:type="spellEnd"/>
-      <w:r>
-        <w:t xml:space="preserve"> and I. </w:t>
-      </w:r>
-      <w:proofErr w:type="spellStart"/>
-      <w:r>
-        <w:t>Jouny</w:t>
-      </w:r>
-      <w:proofErr w:type="spellEnd"/>
-      <w:r>
-        <w:t xml:space="preserve">, "Comparison of Convolutional Neural Network Architectures on </w:t>
-      </w:r>
-      <w:proofErr w:type="spellStart"/>
-      <w:r>
-        <w:t>Dermastopic</w:t>
-      </w:r>
-      <w:proofErr w:type="spellEnd"/>
-      <w:r>
-        <w:t xml:space="preserve"> Imagery," 2020 11th IEEE Annual Ubiquitous Computing, Electronics &amp; Mobile </w:t>
-      </w:r>
-      <w:r>
-        <w:lastRenderedPageBreak/>
-        <w:t xml:space="preserve">Communication Conference (UEMCON), 2020, pp. 0928-0931, </w:t>
-      </w:r>
-      <w:proofErr w:type="spellStart"/>
-      <w:r>
-        <w:t>doi</w:t>
-      </w:r>
-      <w:proofErr w:type="spellEnd"/>
-      <w:r>
-        <w:t>: 10.1109/UEMCON51285.2020.9298059.</w:t>
+        <w:t>[2] W. F. Chabala and I. Jouny, "Comparison of Convolutional Neural Network Architectures on Dermastopic Imagery," 2020 11th IEEE Annual Ubiquitous Computing, Electronics &amp; Mobile Communication Conference (UEMCON), 2020, pp. 0928-0931, doi: 10.1109/UEMCON51285.2020.9298059.</w:t>
       </w:r>
     </w:p>
     <w:p>
@@ -10678,25 +10851,8 @@
           <w:rFonts w:eastAsia="Arial"/>
           <w:color w:val="222222"/>
         </w:rPr>
-        <w:t xml:space="preserve">[3] </w:t>
-      </w:r>
-      <w:proofErr w:type="spellStart"/>
-      <w:r>
-        <w:rPr>
-          <w:rFonts w:eastAsia="Arial"/>
-          <w:color w:val="222222"/>
-        </w:rPr>
-        <w:t>Simonyan</w:t>
-      </w:r>
-      <w:proofErr w:type="spellEnd"/>
-      <w:r>
-        <w:rPr>
-          <w:rFonts w:eastAsia="Arial"/>
-          <w:color w:val="222222"/>
-        </w:rPr>
-        <w:t xml:space="preserve">, Karen, and Andrew Zisserman. "Very deep convolutional networks for large-scale image recognition." </w:t>
-      </w:r>
-      <w:proofErr w:type="spellStart"/>
+        <w:t xml:space="preserve">[3] Simonyan, Karen, and Andrew Zisserman. "Very deep convolutional networks for large-scale image recognition." </w:t>
+      </w:r>
       <w:r>
         <w:rPr>
           <w:rFonts w:eastAsia="Arial"/>
@@ -10704,9 +10860,62 @@
           <w:iCs/>
           <w:color w:val="222222"/>
         </w:rPr>
-        <w:t>arXiv</w:t>
-      </w:r>
-      <w:proofErr w:type="spellEnd"/>
+        <w:t>arXiv preprint arXiv:1409.1556</w:t>
+      </w:r>
+      <w:r>
+        <w:rPr>
+          <w:rFonts w:eastAsia="Arial"/>
+          <w:color w:val="222222"/>
+        </w:rPr>
+        <w:t xml:space="preserve"> (2014).</w:t>
+      </w:r>
+    </w:p>
+    <w:p>
+      <w:pPr>
+        <w:spacing w:line="360" w:lineRule="auto"/>
+        <w:rPr>
+          <w:b/>
+          <w:bCs/>
+        </w:rPr>
+      </w:pPr>
+    </w:p>
+    <w:p>
+      <w:pPr>
+        <w:spacing w:line="360" w:lineRule="auto"/>
+        <w:rPr>
+          <w:b/>
+          <w:bCs/>
+        </w:rPr>
+      </w:pPr>
+      <w:r>
+        <w:t>[4] C. Szegedy, V. Vanhoucke, S. Ioffe, J. Shlens and Z. Wojna, "Rethinking the Inception Architecture for Computer Vision," 2016 IEEE Conference on Computer Vision and Pattern Recognition (CVPR), 2016, pp. 2818-2826, doi: 10.1109/CVPR.2016.308.</w:t>
+      </w:r>
+    </w:p>
+    <w:p>
+      <w:pPr>
+        <w:spacing w:line="360" w:lineRule="auto"/>
+        <w:rPr>
+          <w:b/>
+          <w:bCs/>
+        </w:rPr>
+      </w:pPr>
+    </w:p>
+    <w:p>
+      <w:pPr>
+        <w:spacing w:line="360" w:lineRule="auto"/>
+        <w:rPr>
+          <w:b/>
+          <w:bCs/>
+          <w:color w:val="222222"/>
+        </w:rPr>
+      </w:pPr>
+      <w:r>
+        <w:rPr>
+          <w:rFonts w:eastAsia="Arial"/>
+          <w:color w:val="222222"/>
+        </w:rPr>
+        <w:t xml:space="preserve">[5] Tschandl, Philipp, Cliff Rosendahl, and Harald Kittler. "The HAM10000 dataset, a large collection of multi-source dermatoscopic images of common pigmented skin lesions." </w:t>
+      </w:r>
       <w:r>
         <w:rPr>
           <w:rFonts w:eastAsia="Arial"/>
@@ -10714,181 +10923,6 @@
           <w:iCs/>
           <w:color w:val="222222"/>
         </w:rPr>
-        <w:t xml:space="preserve"> preprint arXiv:1409.1556</w:t>
-      </w:r>
-      <w:r>
-        <w:rPr>
-          <w:rFonts w:eastAsia="Arial"/>
-          <w:color w:val="222222"/>
-        </w:rPr>
-        <w:t xml:space="preserve"> (2014).</w:t>
-      </w:r>
-    </w:p>
-    <w:p>
-      <w:pPr>
-        <w:spacing w:line="360" w:lineRule="auto"/>
-        <w:rPr>
-          <w:b/>
-          <w:bCs/>
-        </w:rPr>
-      </w:pPr>
-    </w:p>
-    <w:p>
-      <w:pPr>
-        <w:spacing w:line="360" w:lineRule="auto"/>
-        <w:rPr>
-          <w:b/>
-          <w:bCs/>
-        </w:rPr>
-      </w:pPr>
-      <w:r>
-        <w:t xml:space="preserve">[4] C. </w:t>
-      </w:r>
-      <w:proofErr w:type="spellStart"/>
-      <w:r>
-        <w:t>Szegedy</w:t>
-      </w:r>
-      <w:proofErr w:type="spellEnd"/>
-      <w:r>
-        <w:t xml:space="preserve">, V. </w:t>
-      </w:r>
-      <w:proofErr w:type="spellStart"/>
-      <w:r>
-        <w:t>Vanhoucke</w:t>
-      </w:r>
-      <w:proofErr w:type="spellEnd"/>
-      <w:r>
-        <w:t xml:space="preserve">, S. </w:t>
-      </w:r>
-      <w:proofErr w:type="spellStart"/>
-      <w:r>
-        <w:t>Ioffe</w:t>
-      </w:r>
-      <w:proofErr w:type="spellEnd"/>
-      <w:r>
-        <w:t xml:space="preserve">, J. </w:t>
-      </w:r>
-      <w:proofErr w:type="spellStart"/>
-      <w:r>
-        <w:t>Shlens</w:t>
-      </w:r>
-      <w:proofErr w:type="spellEnd"/>
-      <w:r>
-        <w:t xml:space="preserve"> and Z. </w:t>
-      </w:r>
-      <w:proofErr w:type="spellStart"/>
-      <w:r>
-        <w:t>Wojna</w:t>
-      </w:r>
-      <w:proofErr w:type="spellEnd"/>
-      <w:r>
-        <w:t xml:space="preserve">, "Rethinking the Inception Architecture for Computer Vision," 2016 IEEE Conference on Computer Vision and Pattern Recognition (CVPR), 2016, pp. 2818-2826, </w:t>
-      </w:r>
-      <w:proofErr w:type="spellStart"/>
-      <w:r>
-        <w:t>doi</w:t>
-      </w:r>
-      <w:proofErr w:type="spellEnd"/>
-      <w:r>
-        <w:t>: 10.1109/CVPR.2016.308.</w:t>
-      </w:r>
-    </w:p>
-    <w:p>
-      <w:pPr>
-        <w:spacing w:line="360" w:lineRule="auto"/>
-        <w:rPr>
-          <w:b/>
-          <w:bCs/>
-        </w:rPr>
-      </w:pPr>
-    </w:p>
-    <w:p>
-      <w:pPr>
-        <w:spacing w:line="360" w:lineRule="auto"/>
-        <w:rPr>
-          <w:b/>
-          <w:bCs/>
-          <w:color w:val="222222"/>
-        </w:rPr>
-      </w:pPr>
-      <w:r>
-        <w:rPr>
-          <w:rFonts w:eastAsia="Arial"/>
-          <w:color w:val="222222"/>
-        </w:rPr>
-        <w:t xml:space="preserve">[5] </w:t>
-      </w:r>
-      <w:proofErr w:type="spellStart"/>
-      <w:r>
-        <w:rPr>
-          <w:rFonts w:eastAsia="Arial"/>
-          <w:color w:val="222222"/>
-        </w:rPr>
-        <w:t>Tschandl</w:t>
-      </w:r>
-      <w:proofErr w:type="spellEnd"/>
-      <w:r>
-        <w:rPr>
-          <w:rFonts w:eastAsia="Arial"/>
-          <w:color w:val="222222"/>
-        </w:rPr>
-        <w:t xml:space="preserve">, Philipp, Cliff Rosendahl, and Harald </w:t>
-      </w:r>
-      <w:proofErr w:type="spellStart"/>
-      <w:r>
-        <w:rPr>
-          <w:rFonts w:eastAsia="Arial"/>
-          <w:color w:val="222222"/>
-        </w:rPr>
-        <w:t>Kittler</w:t>
-      </w:r>
-      <w:proofErr w:type="spellEnd"/>
-      <w:r>
-        <w:rPr>
-          <w:rFonts w:eastAsia="Arial"/>
-          <w:color w:val="222222"/>
-        </w:rPr>
-        <w:t>. "The HAM10000 dataset, a large collection of multi-</w:t>
-      </w:r>
-      <w:proofErr w:type="gramStart"/>
-      <w:r>
-        <w:rPr>
-          <w:rFonts w:eastAsia="Arial"/>
-          <w:color w:val="222222"/>
-        </w:rPr>
-        <w:t>source</w:t>
-      </w:r>
-      <w:proofErr w:type="gramEnd"/>
-      <w:r>
-        <w:rPr>
-          <w:rFonts w:eastAsia="Arial"/>
-          <w:color w:val="222222"/>
-        </w:rPr>
-        <w:t xml:space="preserve"> </w:t>
-      </w:r>
-      <w:proofErr w:type="spellStart"/>
-      <w:r>
-        <w:rPr>
-          <w:rFonts w:eastAsia="Arial"/>
-          <w:color w:val="222222"/>
-        </w:rPr>
-        <w:t>dermatoscopic</w:t>
-      </w:r>
-      <w:proofErr w:type="spellEnd"/>
-      <w:r>
-        <w:rPr>
-          <w:rFonts w:eastAsia="Arial"/>
-          <w:color w:val="222222"/>
-        </w:rPr>
-        <w:t xml:space="preserve"> images of common pigmented skin lesions." </w:t>
-      </w:r>
-      <w:r>
-        <w:rPr>
-          <w:rFonts w:eastAsia="Arial"/>
-          <w:i/>
-          <w:iCs/>
-          <w:color w:val="222222"/>
-        </w:rPr>
         <w:t>Scientific data</w:t>
       </w:r>
       <w:r>
@@ -10991,49 +11025,7 @@
         <w:rPr>
           <w:color w:val="333333"/>
         </w:rPr>
-        <w:t xml:space="preserve">S. </w:t>
-      </w:r>
-      <w:proofErr w:type="spellStart"/>
-      <w:r>
-        <w:rPr>
-          <w:color w:val="333333"/>
-        </w:rPr>
-        <w:t>Bassi</w:t>
-      </w:r>
-      <w:proofErr w:type="spellEnd"/>
-      <w:r>
-        <w:rPr>
-          <w:color w:val="333333"/>
-        </w:rPr>
-        <w:t xml:space="preserve"> and A. </w:t>
-      </w:r>
-      <w:proofErr w:type="spellStart"/>
-      <w:r>
-        <w:rPr>
-          <w:color w:val="333333"/>
-        </w:rPr>
-        <w:t>Gomekar</w:t>
-      </w:r>
-      <w:proofErr w:type="spellEnd"/>
-      <w:r>
-        <w:rPr>
-          <w:color w:val="333333"/>
-        </w:rPr>
-        <w:t xml:space="preserve">, "Deep Learning Diagnosis of Pigmented Skin Lesions," 2019 10th International Conference on Computing, Communication and Networking Technologies (ICCCNT), 2019, pp. 1-6, </w:t>
-      </w:r>
-      <w:proofErr w:type="spellStart"/>
-      <w:r>
-        <w:rPr>
-          <w:color w:val="333333"/>
-        </w:rPr>
-        <w:t>doi</w:t>
-      </w:r>
-      <w:proofErr w:type="spellEnd"/>
-      <w:r>
-        <w:rPr>
-          <w:color w:val="333333"/>
-        </w:rPr>
-        <w:t>: 10.1109/ICCCNT45670.2019.8944601.</w:t>
+        <w:t>S. Bassi and A. Gomekar, "Deep Learning Diagnosis of Pigmented Skin Lesions," 2019 10th International Conference on Computing, Communication and Networking Technologies (ICCCNT), 2019, pp. 1-6, doi: 10.1109/ICCCNT45670.2019.8944601.</w:t>
       </w:r>
     </w:p>
     <w:p>
@@ -11054,23 +11046,7 @@
         </w:rPr>
       </w:pPr>
       <w:r>
-        <w:t xml:space="preserve">[8] K. Pai and A. </w:t>
-      </w:r>
-      <w:proofErr w:type="spellStart"/>
-      <w:r>
-        <w:t>Giridharan</w:t>
-      </w:r>
-      <w:proofErr w:type="spellEnd"/>
-      <w:r>
-        <w:t xml:space="preserve">, "Convolutional Neural Networks for classifying skin lesions," TENCON 2019 - 2019 IEEE Region 10 Conference (TENCON), 2019, pp. 1794-1796, </w:t>
-      </w:r>
-      <w:proofErr w:type="spellStart"/>
-      <w:r>
-        <w:t>doi</w:t>
-      </w:r>
-      <w:proofErr w:type="spellEnd"/>
-      <w:r>
-        <w:t>: 10.1109/TENCON.2019.8929461.</w:t>
+        <w:t>[8] K. Pai and A. Giridharan, "Convolutional Neural Networks for classifying skin lesions," TENCON 2019 - 2019 IEEE Region 10 Conference (TENCON), 2019, pp. 1794-1796, doi: 10.1109/TENCON.2019.8929461.</w:t>
       </w:r>
     </w:p>
     <w:p>
@@ -11086,14 +11062,15 @@
       <w:pPr>
         <w:spacing w:line="360" w:lineRule="auto"/>
         <w:rPr>
-          <w:rFonts w:eastAsia="Times New Roman" w:cs="Times New Roman"/>
-          <w:szCs w:val="24"/>
-        </w:rPr>
-      </w:pPr>
-      <w:r>
-        <w:rPr>
-          <w:szCs w:val="24"/>
-        </w:rPr>
+          <w:rStyle w:val="Hyperlink"/>
+          <w:szCs w:val="24"/>
+        </w:rPr>
+      </w:pPr>
+      <w:r>
+        <w:rPr>
+          <w:szCs w:val="24"/>
+        </w:rPr>
+        <w:lastRenderedPageBreak/>
         <w:t xml:space="preserve">[9] </w:t>
       </w:r>
       <w:r>
@@ -11102,7 +11079,7 @@
         </w:rPr>
         <w:t xml:space="preserve"> </w:t>
       </w:r>
-      <w:hyperlink r:id="rId26" w:history="1">
+      <w:hyperlink r:id="rId28" w:history="1">
         <w:r>
           <w:rPr>
             <w:rStyle w:val="Hyperlink"/>
@@ -11120,22 +11097,6 @@
           <w:szCs w:val="24"/>
         </w:rPr>
       </w:pPr>
-    </w:p>
-    <w:p>
-      <w:pPr>
-        <w:spacing w:line="360" w:lineRule="auto"/>
-        <w:rPr>
-          <w:rFonts w:eastAsia="Times New Roman" w:cs="Times New Roman"/>
-          <w:szCs w:val="24"/>
-        </w:rPr>
-        <w:sectPr>
-          <w:footerReference w:type="default" r:id="rId27"/>
-          <w:pgSz w:w="12240" w:h="15840"/>
-          <w:pgMar w:top="1440" w:right="1440" w:bottom="1440" w:left="1440" w:header="720" w:footer="848" w:gutter="0"/>
-          <w:pgNumType w:start="1"/>
-          <w:cols w:space="720"/>
-        </w:sectPr>
-      </w:pPr>
       <w:r>
         <w:rPr>
           <w:rFonts w:eastAsia="Times New Roman" w:cs="Times New Roman"/>
@@ -11143,7 +11104,7 @@
         </w:rPr>
         <w:t xml:space="preserve">[10] </w:t>
       </w:r>
-      <w:hyperlink r:id="rId28" w:history="1">
+      <w:hyperlink r:id="rId29" w:history="1">
         <w:r>
           <w:rPr>
             <w:rStyle w:val="Hyperlink"/>
@@ -11156,9 +11117,10 @@
     </w:p>
     <w:p>
       <w:pPr>
-        <w:rPr>
-          <w:b/>
-          <w:bCs/>
+        <w:spacing w:line="360" w:lineRule="auto"/>
+        <w:rPr>
+          <w:rFonts w:eastAsia="Times New Roman" w:cs="Times New Roman"/>
+          <w:szCs w:val="24"/>
         </w:rPr>
       </w:pPr>
     </w:p>
@@ -11170,7 +11132,7 @@
       </w:pPr>
     </w:p>
     <w:sectPr>
-      <w:footerReference w:type="default" r:id="rId29"/>
+      <w:footerReference w:type="default" r:id="rId30"/>
       <w:pgSz w:w="12240" w:h="15840"/>
       <w:pgMar w:top="1360" w:right="1320" w:bottom="1040" w:left="1280" w:header="0" w:footer="848" w:gutter="0"/>
       <w:cols w:space="720"/>
@@ -11199,63 +11161,6 @@
 </file>
 
 <file path=word/footer1.xml><?xml version="1.0" encoding="utf-8"?>
-<w:ftr xmlns:wpc="http://schemas.microsoft.com/office/word/2010/wordprocessingCanvas" xmlns:cx="http://schemas.microsoft.com/office/drawing/2014/chartex" xmlns:cx1="http://schemas.microsoft.com/office/drawing/2015/9/8/chartex" xmlns:cx2="http://schemas.microsoft.com/office/drawing/2015/10/21/chartex" xmlns:cx3="http://schemas.microsoft.com/office/drawing/2016/5/9/chartex" xmlns:cx4="http://schemas.microsoft.com/office/drawing/2016/5/10/chartex" xmlns:cx5="http://schemas.microsoft.com/office/drawing/2016/5/11/chartex" xmlns:cx6="http://schemas.microsoft.com/office/drawing/2016/5/12/chartex" xmlns:cx7="http://schemas.microsoft.com/office/drawing/2016/5/13/chartex" xmlns:cx8="http://schemas.microsoft.com/office/drawing/2016/5/14/chartex" xmlns:mc="http://schemas.openxmlformats.org/markup-compatibility/2006" xmlns:aink="http://schemas.microsoft.com/office/drawing/2016/ink" xmlns:am3d="http://schemas.microsoft.com/office/drawing/2017/model3d" xmlns:o="urn:schemas-microsoft-com:office:office" xmlns:r="http://schemas.openxmlformats.org/officeDocument/2006/relationships" xmlns:m="http://schemas.openxmlformats.org/officeDocument/2006/math" xmlns:v="urn:schemas-microsoft-com:vml" xmlns:wp14="http://schemas.microsoft.com/office/word/2010/wordprocessingDrawing" xmlns:wp="http://schemas.openxmlformats.org/drawingml/2006/wordprocessingDrawing" xmlns:w10="urn:schemas-microsoft-com:office:word" xmlns:w="http://schemas.openxmlformats.org/wordprocessingml/2006/main" xmlns:w14="http://schemas.microsoft.com/office/word/2010/wordml" xmlns:w15="http://schemas.microsoft.com/office/word/2012/wordml" xmlns:w16cex="http://schemas.microsoft.com/office/word/2018/wordml/cex" xmlns:w16cid="http://schemas.microsoft.com/office/word/2016/wordml/cid" xmlns:w16="http://schemas.microsoft.com/office/word/2018/wordml" xmlns:w16sdtdh="http://schemas.microsoft.com/office/word/2020/wordml/sdtdatahash" xmlns:w16se="http://schemas.microsoft.com/office/word/2015/wordml/symex" xmlns:wpg="http://schemas.microsoft.com/office/word/2010/wordprocessingGroup" xmlns:wpi="http://schemas.microsoft.com/office/word/2010/wordprocessingInk" xmlns:wne="http://schemas.microsoft.com/office/word/2006/wordml" xmlns:wps="http://schemas.microsoft.com/office/word/2010/wordprocessingShape" mc:Ignorable="w14 w15 w16se w16cid w16 w16cex w16sdtdh wp14">
-  <w:sdt>
-    <w:sdtPr>
-      <w:id w:val="456851746"/>
-      <w:docPartObj>
-        <w:docPartGallery w:val="Page Numbers (Bottom of Page)"/>
-        <w:docPartUnique/>
-      </w:docPartObj>
-    </w:sdtPr>
-    <w:sdtEndPr>
-      <w:rPr>
-        <w:noProof/>
-      </w:rPr>
-    </w:sdtEndPr>
-    <w:sdtContent>
-      <w:p>
-        <w:pPr>
-          <w:pStyle w:val="Footer"/>
-          <w:jc w:val="right"/>
-        </w:pPr>
-        <w:r>
-          <w:fldChar w:fldCharType="begin"/>
-        </w:r>
-        <w:r>
-          <w:instrText xml:space="preserve"> PAGE   \* MERGEFORMAT </w:instrText>
-        </w:r>
-        <w:r>
-          <w:fldChar w:fldCharType="separate"/>
-        </w:r>
-        <w:r>
-          <w:rPr>
-            <w:noProof/>
-          </w:rPr>
-          <w:t>2</w:t>
-        </w:r>
-        <w:r>
-          <w:rPr>
-            <w:noProof/>
-          </w:rPr>
-          <w:fldChar w:fldCharType="end"/>
-        </w:r>
-      </w:p>
-    </w:sdtContent>
-  </w:sdt>
-  <w:p>
-    <w:pPr>
-      <w:pStyle w:val="BodyText"/>
-      <w:spacing w:line="14" w:lineRule="auto"/>
-      <w:rPr>
-        <w:sz w:val="20"/>
-      </w:rPr>
-    </w:pPr>
-  </w:p>
-</w:ftr>
-</file>
-
-<file path=word/footer2.xml><?xml version="1.0" encoding="utf-8"?>
 <w:ftr xmlns:wpc="http://schemas.microsoft.com/office/word/2010/wordprocessingCanvas" xmlns:cx="http://schemas.microsoft.com/office/drawing/2014/chartex" xmlns:cx1="http://schemas.microsoft.com/office/drawing/2015/9/8/chartex" xmlns:cx2="http://schemas.microsoft.com/office/drawing/2015/10/21/chartex" xmlns:cx3="http://schemas.microsoft.com/office/drawing/2016/5/9/chartex" xmlns:cx4="http://schemas.microsoft.com/office/drawing/2016/5/10/chartex" xmlns:cx5="http://schemas.microsoft.com/office/drawing/2016/5/11/chartex" xmlns:cx6="http://schemas.microsoft.com/office/drawing/2016/5/12/chartex" xmlns:cx7="http://schemas.microsoft.com/office/drawing/2016/5/13/chartex" xmlns:cx8="http://schemas.microsoft.com/office/drawing/2016/5/14/chartex" xmlns:mc="http://schemas.openxmlformats.org/markup-compatibility/2006" xmlns:aink="http://schemas.microsoft.com/office/drawing/2016/ink" xmlns:am3d="http://schemas.microsoft.com/office/drawing/2017/model3d" xmlns:o="urn:schemas-microsoft-com:office:office" xmlns:r="http://schemas.openxmlformats.org/officeDocument/2006/relationships" xmlns:m="http://schemas.openxmlformats.org/officeDocument/2006/math" xmlns:v="urn:schemas-microsoft-com:vml" xmlns:wp14="http://schemas.microsoft.com/office/word/2010/wordprocessingDrawing" xmlns:wp="http://schemas.openxmlformats.org/drawingml/2006/wordprocessingDrawing" xmlns:w10="urn:schemas-microsoft-com:office:word" xmlns:w="http://schemas.openxmlformats.org/wordprocessingml/2006/main" xmlns:w14="http://schemas.microsoft.com/office/word/2010/wordml" xmlns:w15="http://schemas.microsoft.com/office/word/2012/wordml" xmlns:w16cex="http://schemas.microsoft.com/office/word/2018/wordml/cex" xmlns:w16cid="http://schemas.microsoft.com/office/word/2016/wordml/cid" xmlns:w16="http://schemas.microsoft.com/office/word/2018/wordml" xmlns:w16sdtdh="http://schemas.microsoft.com/office/word/2020/wordml/sdtdatahash" xmlns:w16se="http://schemas.microsoft.com/office/word/2015/wordml/symex" xmlns:wpg="http://schemas.microsoft.com/office/word/2010/wordprocessingGroup" xmlns:wpi="http://schemas.microsoft.com/office/word/2010/wordprocessingInk" xmlns:wne="http://schemas.microsoft.com/office/word/2006/wordml" xmlns:wps="http://schemas.microsoft.com/office/word/2010/wordprocessingShape" mc:Ignorable="w14 w15 w16se w16cid w16 w16cex w16sdtdh wp14">
   <w:p>
     <w:pPr>

</xml_diff>